<commit_message>
Updated the text file
</commit_message>
<xml_diff>
--- a/paper/Peptidomic data from Staphylococcus aureus and Pseudomonas aeruginosa infected porcine wound fluids.docx
+++ b/paper/Peptidomic data from Staphylococcus aureus and Pseudomonas aeruginosa infected porcine wound fluids.docx
@@ -213,23 +213,7 @@
                                 <w:sz w:val="20"/>
                                 <w:szCs w:val="20"/>
                               </w:rPr>
-                              <w:t xml:space="preserve">ly available without restriction </w:t>
-                            </w:r>
-                            <w:proofErr w:type="gramStart"/>
-                            <w:r>
-                              <w:rPr>
-                                <w:sz w:val="20"/>
-                                <w:szCs w:val="20"/>
-                              </w:rPr>
-                              <w:t>in the event that</w:t>
-                            </w:r>
-                            <w:proofErr w:type="gramEnd"/>
-                            <w:r>
-                              <w:rPr>
-                                <w:sz w:val="20"/>
-                                <w:szCs w:val="20"/>
-                              </w:rPr>
-                              <w:t xml:space="preserve"> the Data Descriptor is accepted for publication (excepting reasonable controls related to human privacy issues or public safety).</w:t>
+                              <w:t>ly available without restriction in the event that the Data Descriptor is accepted for publication (excepting reasonable controls related to human privacy issues or public safety).</w:t>
                             </w:r>
                             <w:r>
                               <w:rPr>
@@ -416,23 +400,7 @@
                           <w:sz w:val="20"/>
                           <w:szCs w:val="20"/>
                         </w:rPr>
-                        <w:t xml:space="preserve">ly available without restriction </w:t>
-                      </w:r>
-                      <w:proofErr w:type="gramStart"/>
-                      <w:r>
-                        <w:rPr>
-                          <w:sz w:val="20"/>
-                          <w:szCs w:val="20"/>
-                        </w:rPr>
-                        <w:t>in the event that</w:t>
-                      </w:r>
-                      <w:proofErr w:type="gramEnd"/>
-                      <w:r>
-                        <w:rPr>
-                          <w:sz w:val="20"/>
-                          <w:szCs w:val="20"/>
-                        </w:rPr>
-                        <w:t xml:space="preserve"> the Data Descriptor is accepted for publication (excepting reasonable controls related to human privacy issues or public safety).</w:t>
+                        <w:t>ly available without restriction in the event that the Data Descriptor is accepted for publication (excepting reasonable controls related to human privacy issues or public safety).</w:t>
                       </w:r>
                       <w:r>
                         <w:rPr>
@@ -477,19 +445,11 @@
           <w:iCs/>
         </w:rPr>
       </w:pPr>
-      <w:proofErr w:type="spellStart"/>
       <w:r>
         <w:rPr>
           <w:iCs/>
         </w:rPr>
-        <w:t>Peptidomic</w:t>
-      </w:r>
-      <w:proofErr w:type="spellEnd"/>
-      <w:r>
-        <w:rPr>
-          <w:iCs/>
-        </w:rPr>
-        <w:t xml:space="preserve"> data from</w:t>
+        <w:t>Peptidomic data from</w:t>
       </w:r>
       <w:r>
         <w:rPr>
@@ -537,14 +497,12 @@
           <w:lang w:val="sv-SE"/>
         </w:rPr>
       </w:pPr>
-      <w:proofErr w:type="spellStart"/>
       <w:r>
         <w:rPr>
           <w:lang w:val="sv-SE"/>
         </w:rPr>
         <w:t>Authors</w:t>
       </w:r>
-      <w:proofErr w:type="spellEnd"/>
     </w:p>
     <w:p>
       <w:pPr>
@@ -741,15 +699,7 @@
         <w:t xml:space="preserve"> then</w:t>
       </w:r>
       <w:r>
-        <w:t xml:space="preserve"> </w:t>
-      </w:r>
-      <w:proofErr w:type="spellStart"/>
-      <w:r>
-        <w:t>analyzed</w:t>
-      </w:r>
-      <w:proofErr w:type="spellEnd"/>
-      <w:r>
-        <w:t xml:space="preserve"> by </w:t>
+        <w:t xml:space="preserve"> analyzed by </w:t>
       </w:r>
       <w:r>
         <w:t>liquid chromatography with tandem mass spectrometry</w:t>
@@ -805,13 +755,8 @@
       </w:r>
     </w:p>
     <w:p>
-      <w:proofErr w:type="spellStart"/>
-      <w:r>
-        <w:t>Peptidomics</w:t>
-      </w:r>
-      <w:proofErr w:type="spellEnd"/>
-      <w:r>
-        <w:t xml:space="preserve"> is the study of all peptides found in biological samples. The data for these studies are most commonly derived from a liquid chromatographic</w:t>
+      <w:r>
+        <w:t>Peptidomics is the study of all peptides found in biological samples. The data for these studies are most commonly derived from a liquid chromatographic</w:t>
       </w:r>
       <w:r>
         <w:t xml:space="preserve"> (LC)</w:t>
@@ -878,15 +823,7 @@
         </w:r>
       </w:hyperlink>
       <w:r>
-        <w:t xml:space="preserve">]) there is a huge amount of information that can be explored in </w:t>
-      </w:r>
-      <w:proofErr w:type="spellStart"/>
-      <w:r>
-        <w:t>peptidomic</w:t>
-      </w:r>
-      <w:proofErr w:type="spellEnd"/>
-      <w:r>
-        <w:t xml:space="preserve"> datasets</w:t>
+        <w:t>]) there is a huge amount of information that can be explored in peptidomic datasets</w:t>
       </w:r>
       <w:commentRangeStart w:id="3"/>
       <w:r>
@@ -1088,15 +1025,7 @@
     <w:p/>
     <w:p>
       <w:r>
-        <w:t xml:space="preserve">This study was carried out to identify differences in the </w:t>
-      </w:r>
-      <w:proofErr w:type="spellStart"/>
-      <w:r>
-        <w:t>peptidomic</w:t>
-      </w:r>
-      <w:proofErr w:type="spellEnd"/>
-      <w:r>
-        <w:t xml:space="preserve"> landscape of wound fluids depending on the presence and type of pathogenic bacteria</w:t>
+        <w:t>This study was carried out to identify differences in the peptidomic landscape of wound fluids depending on the presence and type of pathogenic bacteria</w:t>
       </w:r>
       <w:r>
         <w:t>,</w:t>
@@ -1111,15 +1040,7 @@
         <w:t xml:space="preserve"> employing a newly developed analysis algorithm with the potential to remove </w:t>
       </w:r>
       <w:r>
-        <w:t xml:space="preserve">large amounts of redundancy in </w:t>
-      </w:r>
-      <w:proofErr w:type="spellStart"/>
-      <w:r>
-        <w:t>peptidomic</w:t>
-      </w:r>
-      <w:proofErr w:type="spellEnd"/>
-      <w:r>
-        <w:t xml:space="preserve"> datasets [cite clustering paper].</w:t>
+        <w:t>large amounts of redundancy in peptidomic datasets [cite clustering paper].</w:t>
       </w:r>
       <w:r>
         <w:t xml:space="preserve"> </w:t>
@@ -1133,16 +1054,11 @@
       <w:r>
         <w:t xml:space="preserve">. </w:t>
       </w:r>
-      <w:proofErr w:type="spellStart"/>
       <w:r>
         <w:t>A</w:t>
       </w:r>
       <w:r>
-        <w:t>nalyzing</w:t>
-      </w:r>
-      <w:proofErr w:type="spellEnd"/>
-      <w:r>
-        <w:t xml:space="preserve"> the differences </w:t>
+        <w:t xml:space="preserve">nalyzing the differences </w:t>
       </w:r>
       <w:r>
         <w:t>between the sample types in this dataset could potentially give insight into</w:t>
@@ -1239,8 +1155,6 @@
       <w:r>
         <w:t xml:space="preserve">or </w:t>
       </w:r>
-      <w:proofErr w:type="spellStart"/>
-      <w:proofErr w:type="gramStart"/>
       <w:r>
         <w:rPr>
           <w:i/>
@@ -1248,8 +1162,6 @@
         </w:rPr>
         <w:t>P.aeruginosa</w:t>
       </w:r>
-      <w:proofErr w:type="spellEnd"/>
-      <w:proofErr w:type="gramEnd"/>
       <w:r>
         <w:t>, or kept uninfected</w:t>
       </w:r>
@@ -1355,15 +1267,7 @@
         <w:t>S. aureus</w:t>
       </w:r>
       <w:r>
-        <w:t xml:space="preserve"> infection. Extracted fluids were then supplemented with Halt Protease Inhibitor Cocktail (</w:t>
-      </w:r>
-      <w:proofErr w:type="spellStart"/>
-      <w:r>
-        <w:t>Thermo</w:t>
-      </w:r>
-      <w:proofErr w:type="spellEnd"/>
-      <w:r>
-        <w:t xml:space="preserve"> Fisher Scientific, USA) and kept at -80</w:t>
+        <w:t xml:space="preserve"> infection. Extracted fluids were then supplemented with Halt Protease Inhibitor Cocktail (Thermo Fisher Scientific, USA) and kept at -80</w:t>
       </w:r>
       <w:r>
         <w:t>°</w:t>
@@ -1400,11 +1304,9 @@
       <w:r>
         <w:t xml:space="preserve">Patients suffering from chronic venous wounds had their wounds dressed </w:t>
       </w:r>
-      <w:proofErr w:type="gramStart"/>
       <w:r>
         <w:t>with</w:t>
       </w:r>
-      <w:proofErr w:type="gramEnd"/>
       <w:r>
         <w:t xml:space="preserve"> </w:t>
       </w:r>
@@ -1454,7 +1356,6 @@
       <w:r>
         <w:t xml:space="preserve">500 </w:t>
       </w:r>
-      <w:proofErr w:type="spellStart"/>
       <w:r>
         <w:rPr>
           <w:rFonts w:cs="Calibri"/>
@@ -1462,13 +1363,8 @@
         <w:t>μ</w:t>
       </w:r>
       <w:r>
-        <w:t>g</w:t>
-      </w:r>
-      <w:proofErr w:type="spellEnd"/>
-      <w:r>
-        <w:t xml:space="preserve"> of protein for pig wound fluids, and 100 </w:t>
-      </w:r>
-      <w:proofErr w:type="spellStart"/>
+        <w:t xml:space="preserve">g of protein for pig wound fluids, and 100 </w:t>
+      </w:r>
       <w:r>
         <w:rPr>
           <w:rFonts w:cs="Calibri"/>
@@ -1476,24 +1372,11 @@
         <w:t>μ</w:t>
       </w:r>
       <w:r>
-        <w:t>g</w:t>
-      </w:r>
-      <w:proofErr w:type="spellEnd"/>
-      <w:r>
-        <w:t xml:space="preserve"> of protein for human wound fluids (determined with Pierce BCA Protein Assay Kit (</w:t>
-      </w:r>
-      <w:proofErr w:type="spellStart"/>
-      <w:r>
-        <w:t>Thermo</w:t>
-      </w:r>
-      <w:proofErr w:type="spellEnd"/>
-      <w:r>
-        <w:t xml:space="preserve"> Fisher Scientific, USA) as per provided instructions) was diluted </w:t>
+        <w:t xml:space="preserve">g of protein for human wound fluids (determined with Pierce BCA Protein Assay Kit (Thermo Fisher Scientific, USA) as per provided instructions) was diluted </w:t>
       </w:r>
       <w:r>
         <w:t xml:space="preserve">to 100 </w:t>
       </w:r>
-      <w:proofErr w:type="spellStart"/>
       <w:r>
         <w:rPr>
           <w:rFonts w:cs="Calibri"/>
@@ -1501,115 +1384,85 @@
         <w:t>μ</w:t>
       </w:r>
       <w:r>
-        <w:t>l</w:t>
-      </w:r>
-      <w:proofErr w:type="spellEnd"/>
-      <w:r>
+        <w:t xml:space="preserve">l </w:t>
+      </w:r>
+      <w:r>
+        <w:t>with 10 mM Tris at pH 7.4.</w:t>
+      </w:r>
+      <w:r>
+        <w:t xml:space="preserve"> 300 </w:t>
+      </w:r>
+      <w:r>
+        <w:rPr>
+          <w:rFonts w:cs="Calibri"/>
+        </w:rPr>
+        <w:t>μ</w:t>
+      </w:r>
+      <w:r>
+        <w:t>l of 8 M urea diluted in 10 mM Tris at pH 7.4</w:t>
+      </w:r>
+      <w:r>
+        <w:t>,</w:t>
+      </w:r>
+      <w:r>
+        <w:t xml:space="preserve"> supplemented with 0.067% RapiGest SF (Waters, USA)</w:t>
+      </w:r>
+      <w:r>
+        <w:t xml:space="preserve"> was then added</w:t>
+      </w:r>
+      <w:r>
+        <w:t xml:space="preserve"> followed by </w:t>
+      </w:r>
+      <w:r>
+        <w:t>an</w:t>
+      </w:r>
+      <w:r>
+        <w:t xml:space="preserve"> incubation at room temperature</w:t>
+      </w:r>
+      <w:r>
+        <w:t xml:space="preserve"> for 30 minutes</w:t>
+      </w:r>
+      <w:r>
+        <w:t>.</w:t>
+      </w:r>
+      <w:r>
+        <w:t xml:space="preserve"> 100 </w:t>
+      </w:r>
+      <w:r>
+        <w:rPr>
+          <w:rFonts w:cs="Calibri"/>
+        </w:rPr>
+        <w:t>μl 6</w:t>
+      </w:r>
+      <w:r>
+        <w:rPr>
+          <w:rFonts w:cs="Calibri"/>
+        </w:rPr>
         <w:t xml:space="preserve"> </w:t>
       </w:r>
       <w:r>
-        <w:t>with 10 mM Tris at pH 7.4.</w:t>
-      </w:r>
-      <w:r>
-        <w:t xml:space="preserve"> 300 </w:t>
-      </w:r>
-      <w:proofErr w:type="spellStart"/>
-      <w:r>
-        <w:rPr>
-          <w:rFonts w:cs="Calibri"/>
-        </w:rPr>
-        <w:t>μ</w:t>
-      </w:r>
-      <w:r>
-        <w:t>l</w:t>
-      </w:r>
-      <w:proofErr w:type="spellEnd"/>
-      <w:r>
-        <w:t xml:space="preserve"> of 8 M urea diluted in 10 mM Tris at pH 7.4</w:t>
-      </w:r>
-      <w:r>
-        <w:t>,</w:t>
-      </w:r>
-      <w:r>
-        <w:t xml:space="preserve"> supplemented with 0.067% </w:t>
-      </w:r>
-      <w:proofErr w:type="spellStart"/>
-      <w:r>
-        <w:t>RapiGest</w:t>
-      </w:r>
-      <w:proofErr w:type="spellEnd"/>
-      <w:r>
-        <w:t xml:space="preserve"> SF (Waters, USA)</w:t>
-      </w:r>
-      <w:r>
-        <w:t xml:space="preserve"> was then added</w:t>
-      </w:r>
-      <w:r>
-        <w:t xml:space="preserve"> followed by </w:t>
-      </w:r>
-      <w:r>
-        <w:t>an</w:t>
-      </w:r>
-      <w:r>
-        <w:t xml:space="preserve"> incubation at room temperature</w:t>
-      </w:r>
-      <w:r>
-        <w:t xml:space="preserve"> for 30 minutes</w:t>
-      </w:r>
-      <w:r>
-        <w:t>.</w:t>
-      </w:r>
-      <w:r>
-        <w:t xml:space="preserve"> 100 </w:t>
-      </w:r>
-      <w:proofErr w:type="spellStart"/>
-      <w:r>
-        <w:rPr>
-          <w:rFonts w:cs="Calibri"/>
-        </w:rPr>
-        <w:t>μl</w:t>
-      </w:r>
-      <w:proofErr w:type="spellEnd"/>
-      <w:r>
-        <w:rPr>
-          <w:rFonts w:cs="Calibri"/>
-        </w:rPr>
-        <w:t xml:space="preserve"> 6</w:t>
-      </w:r>
-      <w:r>
-        <w:rPr>
-          <w:rFonts w:cs="Calibri"/>
-        </w:rPr>
+        <w:rPr>
+          <w:rFonts w:cs="Calibri"/>
+        </w:rPr>
+        <w:t xml:space="preserve">M urea </w:t>
+      </w:r>
+      <w:r>
+        <w:rPr>
+          <w:rFonts w:cs="Calibri"/>
+        </w:rPr>
+        <w:t xml:space="preserve">in 10 mM Tris at pH 7.a </w:t>
+      </w:r>
+      <w:r>
+        <w:rPr>
+          <w:rFonts w:cs="Calibri"/>
+        </w:rPr>
+        <w:t>was added to</w:t>
+      </w:r>
+      <w:r>
         <w:t xml:space="preserve"> </w:t>
       </w:r>
       <w:r>
-        <w:rPr>
-          <w:rFonts w:cs="Calibri"/>
-        </w:rPr>
-        <w:t xml:space="preserve">M urea </w:t>
-      </w:r>
-      <w:r>
-        <w:rPr>
-          <w:rFonts w:cs="Calibri"/>
-        </w:rPr>
-        <w:t xml:space="preserve">in 10 mM Tris at pH 7.a </w:t>
-      </w:r>
-      <w:r>
-        <w:rPr>
-          <w:rFonts w:cs="Calibri"/>
-        </w:rPr>
-        <w:t>was added to</w:t>
-      </w:r>
-      <w:r>
-        <w:t xml:space="preserve"> </w:t>
-      </w:r>
-      <w:proofErr w:type="spellStart"/>
-      <w:r>
-        <w:t>Microcon</w:t>
-      </w:r>
-      <w:proofErr w:type="spellEnd"/>
-      <w:r>
-        <w:t xml:space="preserve"> - 30 centrifugal filter unit</w:t>
+        <w:t>Microcon - 30 centrifugal filter unit</w:t>
       </w:r>
       <w:r>
         <w:t>s and centrifuged at 10000 RCF for 15 minutes at room temperature</w:t>
@@ -1623,19 +1476,11 @@
       <w:r>
         <w:t xml:space="preserve">the wound fluid samples were added to the centrifugal filters, and centrifuged at 10000 RCF for 30 minutes at RT. Finally, another 100 </w:t>
       </w:r>
-      <w:proofErr w:type="spellStart"/>
-      <w:r>
-        <w:rPr>
-          <w:rFonts w:cs="Calibri"/>
-        </w:rPr>
-        <w:t>μl</w:t>
-      </w:r>
-      <w:proofErr w:type="spellEnd"/>
-      <w:r>
-        <w:rPr>
-          <w:rFonts w:cs="Calibri"/>
-        </w:rPr>
-        <w:t xml:space="preserve"> </w:t>
+      <w:r>
+        <w:rPr>
+          <w:rFonts w:cs="Calibri"/>
+        </w:rPr>
+        <w:t xml:space="preserve">μl </w:t>
       </w:r>
       <w:r>
         <w:rPr>
@@ -1695,36 +1540,20 @@
       <w:r>
         <w:t xml:space="preserve">1 </w:t>
       </w:r>
-      <w:proofErr w:type="spellStart"/>
-      <w:r>
-        <w:rPr>
-          <w:rFonts w:cs="Calibri"/>
-        </w:rPr>
-        <w:t>μl</w:t>
-      </w:r>
-      <w:proofErr w:type="spellEnd"/>
-      <w:r>
-        <w:rPr>
-          <w:rFonts w:cs="Calibri"/>
-        </w:rPr>
-        <w:t xml:space="preserve"> 100% formic acid (FA) was added to </w:t>
+      <w:r>
+        <w:rPr>
+          <w:rFonts w:cs="Calibri"/>
+        </w:rPr>
+        <w:t xml:space="preserve">μl 100% formic acid (FA) was added to </w:t>
       </w:r>
       <w:r>
         <w:t xml:space="preserve">60 </w:t>
       </w:r>
-      <w:proofErr w:type="spellStart"/>
-      <w:r>
-        <w:rPr>
-          <w:rFonts w:cs="Calibri"/>
-        </w:rPr>
-        <w:t>μl</w:t>
-      </w:r>
-      <w:proofErr w:type="spellEnd"/>
-      <w:r>
-        <w:rPr>
-          <w:rFonts w:cs="Calibri"/>
-        </w:rPr>
-        <w:t xml:space="preserve"> of each extracted peptide sample</w:t>
+      <w:r>
+        <w:rPr>
+          <w:rFonts w:cs="Calibri"/>
+        </w:rPr>
+        <w:t>μl of each extracted peptide sample</w:t>
       </w:r>
       <w:r>
         <w:rPr>
@@ -1736,35 +1565,7 @@
         <w:rPr>
           <w:rFonts w:cs="Calibri"/>
         </w:rPr>
-        <w:t xml:space="preserve">100 </w:t>
-      </w:r>
-      <w:proofErr w:type="spellStart"/>
-      <w:r>
-        <w:rPr>
-          <w:rFonts w:cs="Calibri"/>
-        </w:rPr>
-        <w:t>μl</w:t>
-      </w:r>
-      <w:proofErr w:type="spellEnd"/>
-      <w:r>
-        <w:rPr>
-          <w:rFonts w:cs="Calibri"/>
-        </w:rPr>
-        <w:t xml:space="preserve"> 100% acetonitrile (ACN) + 0.1% FA was added to </w:t>
-      </w:r>
-      <w:proofErr w:type="spellStart"/>
-      <w:r>
-        <w:rPr>
-          <w:rFonts w:cs="Calibri"/>
-        </w:rPr>
-        <w:t>UltraMicro</w:t>
-      </w:r>
-      <w:proofErr w:type="spellEnd"/>
-      <w:r>
-        <w:rPr>
-          <w:rFonts w:cs="Calibri"/>
-        </w:rPr>
-        <w:t xml:space="preserve"> Spin Columns (The Nest Group, USA) which were centrifuged at 800 RCF for 1 minute at room temperature. All further centrifugation steps in this sect</w:t>
+        <w:t>100 μl 100% acetonitrile (ACN) + 0.1% FA was added to UltraMicro Spin Columns (The Nest Group, USA) which were centrifuged at 800 RCF for 1 minute at room temperature. All further centrifugation steps in this sect</w:t>
       </w:r>
       <w:r>
         <w:rPr>
@@ -1788,35 +1589,7 @@
         <w:rPr>
           <w:rFonts w:cs="Calibri"/>
         </w:rPr>
-        <w:t xml:space="preserve"> 100 </w:t>
-      </w:r>
-      <w:proofErr w:type="spellStart"/>
-      <w:r>
-        <w:rPr>
-          <w:rFonts w:cs="Calibri"/>
-        </w:rPr>
-        <w:t>μl</w:t>
-      </w:r>
-      <w:proofErr w:type="spellEnd"/>
-      <w:r>
-        <w:rPr>
-          <w:rFonts w:cs="Calibri"/>
-        </w:rPr>
-        <w:t xml:space="preserve"> 2% ACN + 0.1% trifluoroacetic acid (TFA) was centrifuged through the columns, twice, before adding the samples and performing an additional centrifugal step. Lastly, 100 </w:t>
-      </w:r>
-      <w:proofErr w:type="spellStart"/>
-      <w:r>
-        <w:rPr>
-          <w:rFonts w:cs="Calibri"/>
-        </w:rPr>
-        <w:t>μl</w:t>
-      </w:r>
-      <w:proofErr w:type="spellEnd"/>
-      <w:r>
-        <w:rPr>
-          <w:rFonts w:cs="Calibri"/>
-        </w:rPr>
-        <w:t xml:space="preserve"> 70% ACN + 0.1% TFA was centrifuged through the columns to elute the sample which was then dried in an Eppendorf Concentrator plus (Eppendorf, Germany). </w:t>
+        <w:t xml:space="preserve"> 100 μl 2% ACN + 0.1% trifluoroacetic acid (TFA) was centrifuged through the columns, twice, before adding the samples and performing an additional centrifugal step. Lastly, 100 μl 70% ACN + 0.1% TFA was centrifuged through the columns to elute the sample which was then dried in an Eppendorf Concentrator plus (Eppendorf, Germany). </w:t>
       </w:r>
     </w:p>
     <w:p>
@@ -1858,53 +1631,17 @@
       <w:r>
         <w:t xml:space="preserve"> dissolved in 30 </w:t>
       </w:r>
-      <w:proofErr w:type="spellStart"/>
-      <w:r>
-        <w:rPr>
-          <w:rFonts w:cs="Calibri"/>
-        </w:rPr>
-        <w:t>μl</w:t>
-      </w:r>
-      <w:proofErr w:type="spellEnd"/>
-      <w:r>
-        <w:rPr>
-          <w:rFonts w:cs="Calibri"/>
-        </w:rPr>
-        <w:t xml:space="preserve"> 2% ACN + 0.1% FA</w:t>
-      </w:r>
-      <w:r>
-        <w:rPr>
-          <w:rFonts w:cs="Calibri"/>
-        </w:rPr>
-        <w:t xml:space="preserve">, before being loaded onto </w:t>
-      </w:r>
-      <w:proofErr w:type="spellStart"/>
-      <w:r>
-        <w:rPr>
-          <w:rFonts w:cs="Calibri"/>
-        </w:rPr>
-        <w:t>Evotip</w:t>
-      </w:r>
-      <w:proofErr w:type="spellEnd"/>
-      <w:r>
-        <w:rPr>
-          <w:rFonts w:cs="Calibri"/>
-        </w:rPr>
-        <w:t xml:space="preserve"> Pure columns (</w:t>
-      </w:r>
-      <w:proofErr w:type="spellStart"/>
-      <w:r>
-        <w:rPr>
-          <w:rFonts w:cs="Calibri"/>
-        </w:rPr>
-        <w:t>Evosep</w:t>
-      </w:r>
-      <w:proofErr w:type="spellEnd"/>
-      <w:r>
-        <w:rPr>
-          <w:rFonts w:cs="Calibri"/>
-        </w:rPr>
-        <w:t xml:space="preserve">, Denmark) according to the provided instructions, apart from that the samples were not dissolved in 20 </w:t>
+      <w:r>
+        <w:rPr>
+          <w:rFonts w:cs="Calibri"/>
+        </w:rPr>
+        <w:t>μl 2% ACN + 0.1% FA</w:t>
+      </w:r>
+      <w:r>
+        <w:rPr>
+          <w:rFonts w:cs="Calibri"/>
+        </w:rPr>
+        <w:t xml:space="preserve">, before being loaded onto Evotip Pure columns (Evosep, Denmark) according to the provided instructions, apart from that the samples were not dissolved in 20 </w:t>
       </w:r>
       <w:r>
         <w:rPr>
@@ -1916,63 +1653,7 @@
         <w:rPr>
           <w:rFonts w:cs="Calibri"/>
         </w:rPr>
-        <w:t xml:space="preserve">l 0.1% FA before loading. The samples were </w:t>
-      </w:r>
-      <w:proofErr w:type="spellStart"/>
-      <w:r>
-        <w:rPr>
-          <w:rFonts w:cs="Calibri"/>
-        </w:rPr>
-        <w:t>analyzed</w:t>
-      </w:r>
-      <w:proofErr w:type="spellEnd"/>
-      <w:r>
-        <w:rPr>
-          <w:rFonts w:cs="Calibri"/>
-        </w:rPr>
-        <w:t xml:space="preserve"> by LC/MS-MS on an </w:t>
-      </w:r>
-      <w:proofErr w:type="spellStart"/>
-      <w:r>
-        <w:rPr>
-          <w:rFonts w:cs="Calibri"/>
-        </w:rPr>
-        <w:t>Evosep</w:t>
-      </w:r>
-      <w:proofErr w:type="spellEnd"/>
-      <w:r>
-        <w:rPr>
-          <w:rFonts w:cs="Calibri"/>
-        </w:rPr>
-        <w:t xml:space="preserve"> One LC (</w:t>
-      </w:r>
-      <w:proofErr w:type="spellStart"/>
-      <w:r>
-        <w:rPr>
-          <w:rFonts w:cs="Calibri"/>
-        </w:rPr>
-        <w:t>Evosep</w:t>
-      </w:r>
-      <w:proofErr w:type="spellEnd"/>
-      <w:r>
-        <w:rPr>
-          <w:rFonts w:cs="Calibri"/>
-        </w:rPr>
-        <w:t xml:space="preserve">, Denmark) coupled with a </w:t>
-      </w:r>
-      <w:proofErr w:type="spellStart"/>
-      <w:r>
-        <w:rPr>
-          <w:rFonts w:cs="Calibri"/>
-        </w:rPr>
-        <w:t>timsTOF</w:t>
-      </w:r>
-      <w:proofErr w:type="spellEnd"/>
-      <w:r>
-        <w:rPr>
-          <w:rFonts w:cs="Calibri"/>
-        </w:rPr>
-        <w:t xml:space="preserve"> Pro mass spectrometer (Bruker, USA). </w:t>
+        <w:t xml:space="preserve">l 0.1% FA before loading. The samples were analyzed by LC/MS-MS on an Evosep One LC (Evosep, Denmark) coupled with a timsTOF Pro mass spectrometer (Bruker, USA). </w:t>
       </w:r>
       <w:r>
         <w:rPr>
@@ -2002,49 +1683,7 @@
         <w:rPr>
           <w:rFonts w:cs="Calibri"/>
         </w:rPr>
-        <w:t xml:space="preserve">m </w:t>
-      </w:r>
-      <w:proofErr w:type="spellStart"/>
-      <w:r>
-        <w:rPr>
-          <w:rFonts w:cs="Calibri"/>
-        </w:rPr>
-        <w:t>ReproSil-Pur</w:t>
-      </w:r>
-      <w:proofErr w:type="spellEnd"/>
-      <w:r>
-        <w:rPr>
-          <w:rFonts w:cs="Calibri"/>
-        </w:rPr>
-        <w:t xml:space="preserve"> C18 beads (</w:t>
-      </w:r>
-      <w:proofErr w:type="spellStart"/>
-      <w:r>
-        <w:rPr>
-          <w:rFonts w:cs="Calibri"/>
-        </w:rPr>
-        <w:t>Evosep</w:t>
-      </w:r>
-      <w:proofErr w:type="spellEnd"/>
-      <w:r>
-        <w:rPr>
-          <w:rFonts w:cs="Calibri"/>
-        </w:rPr>
-        <w:t xml:space="preserve">, Denmark). The accompanying 30 samples per day program was used for separation. The MS used the DDA PASEF mode, with 10 PASEF scans every acquisition cycle. Accumulation and ramp times were set to 100 </w:t>
-      </w:r>
-      <w:proofErr w:type="spellStart"/>
-      <w:r>
-        <w:rPr>
-          <w:rFonts w:cs="Calibri"/>
-        </w:rPr>
-        <w:t>ms</w:t>
-      </w:r>
-      <w:proofErr w:type="spellEnd"/>
-      <w:r>
-        <w:rPr>
-          <w:rFonts w:cs="Calibri"/>
-        </w:rPr>
-        <w:t>, precursors with a +1 charge were ignored, and target intensity was set to 20000, with dynamic exclusion active, at 0.4 min. Isolation width was set to 2 at 700 Th and 3 at 800 Th.</w:t>
+        <w:t>m ReproSil-Pur C18 beads (Evosep, Denmark). The accompanying 30 samples per day program was used for separation. The MS used the DDA PASEF mode, with 10 PASEF scans every acquisition cycle. Accumulation and ramp times were set to 100 ms, precursors with a +1 charge were ignored, and target intensity was set to 20000, with dynamic exclusion active, at 0.4 min. Isolation width was set to 2 at 700 Th and 3 at 800 Th.</w:t>
       </w:r>
     </w:p>
     <w:p>
@@ -2081,21 +1720,7 @@
         <w:rPr>
           <w:rFonts w:cs="Calibri"/>
         </w:rPr>
-        <w:t xml:space="preserve">The data from the LC-MS/MS runs were searched with PEAKS X. </w:t>
-      </w:r>
-      <w:proofErr w:type="spellStart"/>
-      <w:r>
-        <w:rPr>
-          <w:rFonts w:cs="Calibri"/>
-        </w:rPr>
-        <w:t>UniProtKB</w:t>
-      </w:r>
-      <w:proofErr w:type="spellEnd"/>
-      <w:r>
-        <w:rPr>
-          <w:rFonts w:cs="Calibri"/>
-        </w:rPr>
-        <w:t xml:space="preserve"> reviewed</w:t>
+        <w:t>The data from the LC-MS/MS runs were searched with PEAKS X. UniProtKB reviewed</w:t>
       </w:r>
       <w:r>
         <w:rPr>
@@ -2113,35 +1738,7 @@
         <w:rPr>
           <w:rFonts w:cs="Calibri"/>
         </w:rPr>
-        <w:t xml:space="preserve">) proteins was used as a database, but with fibrinogen alpha chain (FIBA_PIG) and fibrinogen beta chain (FIBB_PIG) being changed to the </w:t>
-      </w:r>
-      <w:proofErr w:type="spellStart"/>
-      <w:r>
-        <w:rPr>
-          <w:rFonts w:cs="Calibri"/>
-        </w:rPr>
-        <w:t>UniProt</w:t>
-      </w:r>
-      <w:proofErr w:type="spellEnd"/>
-      <w:r>
-        <w:rPr>
-          <w:rFonts w:cs="Calibri"/>
-        </w:rPr>
-        <w:t xml:space="preserve"> KB unreviewed (</w:t>
-      </w:r>
-      <w:proofErr w:type="spellStart"/>
-      <w:r>
-        <w:rPr>
-          <w:rFonts w:cs="Calibri"/>
-        </w:rPr>
-        <w:t>TrEMBL</w:t>
-      </w:r>
-      <w:proofErr w:type="spellEnd"/>
-      <w:r>
-        <w:rPr>
-          <w:rFonts w:cs="Calibri"/>
-        </w:rPr>
-        <w:t>) versions F1RX36_PIG and F1RX37_PIG. The list was downloaded May 11</w:t>
+        <w:t>) proteins was used as a database, but with fibrinogen alpha chain (FIBA_PIG) and fibrinogen beta chain (FIBB_PIG) being changed to the UniProt KB unreviewed (TrEMBL) versions F1RX36_PIG and F1RX37_PIG. The list was downloaded May 11</w:t>
       </w:r>
       <w:r>
         <w:rPr>
@@ -2167,35 +1764,7 @@
         <w:rPr>
           <w:rFonts w:cs="Calibri"/>
         </w:rPr>
-        <w:t xml:space="preserve">Human samples were searched using the </w:t>
-      </w:r>
-      <w:proofErr w:type="spellStart"/>
-      <w:r>
-        <w:rPr>
-          <w:rFonts w:cs="Calibri"/>
-        </w:rPr>
-        <w:t>UniProt</w:t>
-      </w:r>
-      <w:proofErr w:type="spellEnd"/>
-      <w:r>
-        <w:rPr>
-          <w:rFonts w:cs="Calibri"/>
-        </w:rPr>
-        <w:t xml:space="preserve"> reviewed (Swiss-</w:t>
-      </w:r>
-      <w:proofErr w:type="spellStart"/>
-      <w:r>
-        <w:rPr>
-          <w:rFonts w:cs="Calibri"/>
-        </w:rPr>
-        <w:t>prot</w:t>
-      </w:r>
-      <w:proofErr w:type="spellEnd"/>
-      <w:r>
-        <w:rPr>
-          <w:rFonts w:cs="Calibri"/>
-        </w:rPr>
-        <w:t>) human protein list (organism_id:9606) (downloaded September 29</w:t>
+        <w:t>Human samples were searched using the UniProt reviewed (Swiss-prot) human protein list (organism_id:9606) (downloaded September 29</w:t>
       </w:r>
       <w:r>
         <w:rPr>
@@ -2273,15 +1842,7 @@
     </w:p>
     <w:p>
       <w:r>
-        <w:t xml:space="preserve">Both the raw mass spectrometry data as well as the database search of the data have been uploaded to </w:t>
-      </w:r>
-      <w:proofErr w:type="spellStart"/>
-      <w:r>
-        <w:t>ProteomeXchange</w:t>
-      </w:r>
-      <w:proofErr w:type="spellEnd"/>
-      <w:r>
-        <w:t xml:space="preserve"> </w:t>
+        <w:t xml:space="preserve">Both the raw mass spectrometry data as well as the database search of the data have been uploaded to ProteomeXchange </w:t>
       </w:r>
       <w:r>
         <w:t>as a part of</w:t>
@@ -2360,23 +1921,7 @@
         <w:t>(fig 2.a)</w:t>
       </w:r>
       <w:r>
-        <w:t xml:space="preserve">. To look for inherent patterns within the dataset, the data was </w:t>
-      </w:r>
-      <w:proofErr w:type="spellStart"/>
-      <w:r>
-        <w:t>logarithmized</w:t>
-      </w:r>
-      <w:proofErr w:type="spellEnd"/>
-      <w:r>
-        <w:t xml:space="preserve"> and standardized before being dimensionally reduced using UMAP (fig 2.b). </w:t>
-      </w:r>
-      <w:proofErr w:type="gramStart"/>
-      <w:r>
-        <w:t>It can be seen that the</w:t>
-      </w:r>
-      <w:proofErr w:type="gramEnd"/>
-      <w:r>
-        <w:t xml:space="preserve"> data cluster based on infection type and sampling day.</w:t>
+        <w:t>. To look for inherent patterns within the dataset, the data was logarithmized and standardized before being dimensionally reduced using UMAP (fig 2.b). It can be seen that the data cluster based on infection type and sampling day.</w:t>
       </w:r>
     </w:p>
     <w:p>
@@ -2419,15 +1964,7 @@
         <w:t>P. aeruginosa</w:t>
       </w:r>
       <w:r>
-        <w:t xml:space="preserve">, and control were randomly selected and had their peptides extracted again. Once extracted, the samples were blinded and </w:t>
-      </w:r>
-      <w:proofErr w:type="spellStart"/>
-      <w:r>
-        <w:t>analyzed</w:t>
-      </w:r>
-      <w:proofErr w:type="spellEnd"/>
-      <w:r>
-        <w:t xml:space="preserve"> by LC-MS/MS as the previous samples</w:t>
+        <w:t>, and control were randomly selected and had their peptides extracted again. Once extracted, the samples were blinded and analyzed by LC-MS/MS as the previous samples</w:t>
       </w:r>
       <w:r>
         <w:t>, but with</w:t>
@@ -2459,18 +1996,25 @@
         <w:t>.</w:t>
       </w:r>
       <w:r>
-        <w:t xml:space="preserve"> These samples were then </w:t>
-      </w:r>
-      <w:proofErr w:type="spellStart"/>
-      <w:r>
-        <w:t>analyzed</w:t>
-      </w:r>
-      <w:proofErr w:type="spellEnd"/>
-      <w:r>
-        <w:t xml:space="preserve"> the same way as the previous samples </w:t>
-      </w:r>
-      <w:r>
-        <w:t>for comparison (figure 2.x)</w:t>
+        <w:t xml:space="preserve"> </w:t>
+      </w:r>
+      <w:r>
+        <w:t xml:space="preserve">It was seen that the unique peptides identified in each sample group corresponded well with peptides previously seen in the group [fig </w:t>
+      </w:r>
+      <w:r>
+        <w:t>3.a</w:t>
+      </w:r>
+      <w:r>
+        <w:t>], and that the samples cluster together with the other samples from the same group and day [fig</w:t>
+      </w:r>
+      <w:r>
+        <w:t xml:space="preserve"> 3.b</w:t>
+      </w:r>
+      <w:r>
+        <w:t>]</w:t>
+      </w:r>
+      <w:r>
+        <w:t>.</w:t>
       </w:r>
     </w:p>
     <w:p/>
@@ -2524,15 +2068,8 @@
       <w:r>
         <w:t xml:space="preserve">figures [Figure numbers length distribution and UMAP], python scripts which employ the </w:t>
       </w:r>
-      <w:proofErr w:type="spellStart"/>
-      <w:proofErr w:type="gramStart"/>
-      <w:r>
-        <w:t>matplotlib.pyplot</w:t>
-      </w:r>
-      <w:proofErr w:type="spellEnd"/>
-      <w:proofErr w:type="gramEnd"/>
-      <w:r>
-        <w:t xml:space="preserve"> package were utilized</w:t>
+      <w:r>
+        <w:t>matplotlib.pyplot package were utilized</w:t>
       </w:r>
       <w:commentRangeStart w:id="12"/>
       <w:r>
@@ -2841,15 +2378,7 @@
         <w:spacing w:before="60"/>
       </w:pPr>
       <w:r>
-        <w:t xml:space="preserve">Scientific Data uses standard Nature referencing style. All authors should be included in reference lists unless there are six or more, in which case only the first author should be given, followed by ‘et al.’. Authors should be listed last name first, followed by a comma and initials (followed by full stops, '.') of given names. Article titles should be in Roman text; only the first word of the title should have an initial capital and the title should be written exactly as it appears in the work cited, ending with a full stop. Book titles should be given in italics and all words in the title should have initial capitals. Journal names are italicized and abbreviated (with full stops) according to common usage. Volume numbers and the subsequent comma appear in bold. The </w:t>
-      </w:r>
-      <w:proofErr w:type="gramStart"/>
-      <w:r>
-        <w:t>full page</w:t>
-      </w:r>
-      <w:proofErr w:type="gramEnd"/>
-      <w:r>
-        <w:t xml:space="preserve"> range should be given where appropriate. See the examples below:</w:t>
+        <w:t>Scientific Data uses standard Nature referencing style. All authors should be included in reference lists unless there are six or more, in which case only the first author should be given, followed by ‘et al.’. Authors should be listed last name first, followed by a comma and initials (followed by full stops, '.') of given names. Article titles should be in Roman text; only the first word of the title should have an initial capital and the title should be written exactly as it appears in the work cited, ending with a full stop. Book titles should be given in italics and all words in the title should have initial capitals. Journal names are italicized and abbreviated (with full stops) according to common usage. Volume numbers and the subsequent comma appear in bold. The full page range should be given where appropriate. See the examples below:</w:t>
       </w:r>
     </w:p>
     <w:p>
@@ -2933,32 +2462,10 @@
         <w:rPr>
           <w:i/>
         </w:rPr>
-        <w:t xml:space="preserve">Manipulating </w:t>
-      </w:r>
-      <w:proofErr w:type="gramStart"/>
-      <w:r>
-        <w:rPr>
-          <w:i/>
-        </w:rPr>
-        <w:t>The</w:t>
-      </w:r>
-      <w:proofErr w:type="gramEnd"/>
-      <w:r>
-        <w:rPr>
-          <w:i/>
-        </w:rPr>
-        <w:t xml:space="preserve"> Mouse Embryo: A Laboratory Manual</w:t>
-      </w:r>
-      <w:r>
-        <w:t xml:space="preserve"> 2nd </w:t>
-      </w:r>
-      <w:proofErr w:type="spellStart"/>
-      <w:r>
-        <w:t>edn</w:t>
-      </w:r>
-      <w:proofErr w:type="spellEnd"/>
-      <w:r>
-        <w:t xml:space="preserve"> (Cold Spring Harbor Laboratory Press, 1994) </w:t>
+        <w:t>Manipulating The Mouse Embryo: A Laboratory Manual</w:t>
+      </w:r>
+      <w:r>
+        <w:t xml:space="preserve"> 2nd edn (Cold Spring Harbor Laboratory Press, 1994) </w:t>
       </w:r>
     </w:p>
     <w:p>
@@ -2988,15 +2495,7 @@
         <w:jc w:val="left"/>
       </w:pPr>
       <w:r>
-        <w:t xml:space="preserve">Babichev, S. A., Ries, J. &amp; </w:t>
-      </w:r>
-      <w:proofErr w:type="spellStart"/>
-      <w:r>
-        <w:t>Lvovsky</w:t>
-      </w:r>
-      <w:proofErr w:type="spellEnd"/>
-      <w:r>
-        <w:t xml:space="preserve">, A. I. Quantum scissors: teleportation of single-mode optical states by means of nonlocal single photon. Preprint at http://arXiv.org/quant-ph/0208066 (2002). </w:t>
+        <w:t xml:space="preserve">Babichev, S. A., Ries, J. &amp; Lvovsky, A. I. Quantum scissors: teleportation of single-mode optical states by means of nonlocal single photon. Preprint at http://arXiv.org/quant-ph/0208066 (2002). </w:t>
       </w:r>
     </w:p>
     <w:p>
@@ -3023,23 +2522,16 @@
         <w:spacing w:before="0" w:beforeAutospacing="0"/>
         <w:jc w:val="left"/>
       </w:pPr>
-      <w:proofErr w:type="spellStart"/>
       <w:r>
         <w:lastRenderedPageBreak/>
-        <w:t>Gallotti</w:t>
-      </w:r>
-      <w:proofErr w:type="spellEnd"/>
-      <w:r>
-        <w:t xml:space="preserve">, R. &amp; Barthélemy, M. Source code for: The multilayer temporal network of public transport in Great Britain. </w:t>
-      </w:r>
-      <w:proofErr w:type="spellStart"/>
+        <w:t xml:space="preserve">Gallotti, R. &amp; Barthélemy, M. Source code for: The multilayer temporal network of public transport in Great Britain. </w:t>
+      </w:r>
       <w:r>
         <w:rPr>
           <w:i/>
         </w:rPr>
         <w:t>Figshare</w:t>
       </w:r>
-      <w:proofErr w:type="spellEnd"/>
       <w:r>
         <w:t xml:space="preserve"> https://dx.doi.org/10.6084/m9.figshare.1249862.v1 (2014). </w:t>
       </w:r>
@@ -3235,43 +2727,7 @@
           <w:color w:val="222222"/>
           <w:spacing w:val="3"/>
         </w:rPr>
-        <w:t xml:space="preserve">An author list (formatted as above) and title for the dataset should be included in the data </w:t>
-      </w:r>
-      <w:proofErr w:type="gramStart"/>
-      <w:r>
-        <w:rPr>
-          <w:rFonts w:asciiTheme="minorHAnsi" w:hAnsiTheme="minorHAnsi" w:cs="Times"/>
-          <w:color w:val="222222"/>
-          <w:spacing w:val="3"/>
-        </w:rPr>
-        <w:t>citation, and</w:t>
-      </w:r>
-      <w:proofErr w:type="gramEnd"/>
-      <w:r>
-        <w:rPr>
-          <w:rFonts w:asciiTheme="minorHAnsi" w:hAnsiTheme="minorHAnsi" w:cs="Times"/>
-          <w:color w:val="222222"/>
-          <w:spacing w:val="3"/>
-        </w:rPr>
-        <w:t xml:space="preserve"> should reflect the author(s) and dataset title recorded at the repository. If author or title is not recorded by the repository, these should not be included in the data citation. The name of the data-hosting repository, URL to the dataset and year the data were made available are required for all data citations. For DOI-based (e.g. </w:t>
-      </w:r>
-      <w:proofErr w:type="spellStart"/>
-      <w:r>
-        <w:rPr>
-          <w:rFonts w:asciiTheme="minorHAnsi" w:hAnsiTheme="minorHAnsi" w:cs="Times"/>
-          <w:color w:val="222222"/>
-          <w:spacing w:val="3"/>
-        </w:rPr>
-        <w:t>figshare</w:t>
-      </w:r>
-      <w:proofErr w:type="spellEnd"/>
-      <w:r>
-        <w:rPr>
-          <w:rFonts w:asciiTheme="minorHAnsi" w:hAnsiTheme="minorHAnsi" w:cs="Times"/>
-          <w:color w:val="222222"/>
-          <w:spacing w:val="3"/>
-        </w:rPr>
-        <w:t xml:space="preserve"> or Dryad) repositories the DOI URL should be used. For repositories using accessions (e.g. SRA or GEO) an </w:t>
+        <w:t>An author list (formatted as above) and title for the dataset should be included in the data citation, and should reflect the author(s) and dataset title recorded at the repository. If author or title is not recorded by the repository, these should not be included in the data citation. The name of the data-hosting repository, URL to the dataset and year the data were made available are required for all data citations. For DOI-based (e.g. figshare or Dryad) repositories the DOI URL should be used. For repositories using accessions (e.g. SRA or GEO) an </w:t>
       </w:r>
       <w:hyperlink r:id="rId25" w:history="1">
         <w:r>
@@ -3314,43 +2770,7 @@
           <w:color w:val="222222"/>
           <w:spacing w:val="3"/>
         </w:rPr>
-        <w:t xml:space="preserve">Zhang, Q-L., Chen, J-Y., Lin, L-B., Wang, F., Guo, J., Deng, X-Y. Characterization of ladybird </w:t>
-      </w:r>
-      <w:proofErr w:type="spellStart"/>
-      <w:r>
-        <w:rPr>
-          <w:rFonts w:asciiTheme="minorHAnsi" w:hAnsiTheme="minorHAnsi" w:cs="Times"/>
-          <w:color w:val="222222"/>
-          <w:spacing w:val="3"/>
-        </w:rPr>
-        <w:t>Henosepilachna</w:t>
-      </w:r>
-      <w:proofErr w:type="spellEnd"/>
-      <w:r>
-        <w:rPr>
-          <w:rFonts w:asciiTheme="minorHAnsi" w:hAnsiTheme="minorHAnsi" w:cs="Times"/>
-          <w:color w:val="222222"/>
-          <w:spacing w:val="3"/>
-        </w:rPr>
-        <w:t xml:space="preserve"> </w:t>
-      </w:r>
-      <w:proofErr w:type="spellStart"/>
-      <w:r>
-        <w:rPr>
-          <w:rFonts w:asciiTheme="minorHAnsi" w:hAnsiTheme="minorHAnsi" w:cs="Times"/>
-          <w:color w:val="222222"/>
-          <w:spacing w:val="3"/>
-        </w:rPr>
-        <w:t>vigintioctopunctata</w:t>
-      </w:r>
-      <w:proofErr w:type="spellEnd"/>
-      <w:r>
-        <w:rPr>
-          <w:rFonts w:asciiTheme="minorHAnsi" w:hAnsiTheme="minorHAnsi" w:cs="Times"/>
-          <w:color w:val="222222"/>
-          <w:spacing w:val="3"/>
-        </w:rPr>
-        <w:t xml:space="preserve"> transcriptomes across various life stages. </w:t>
+        <w:t>Zhang, Q-L., Chen, J-Y., Lin, L-B., Wang, F., Guo, J., Deng, X-Y. Characterization of ladybird Henosepilachna vigintioctopunctata transcriptomes across various life stages. </w:t>
       </w:r>
       <w:r>
         <w:rPr>
@@ -3462,25 +2882,7 @@
           <w:color w:val="222222"/>
           <w:spacing w:val="3"/>
         </w:rPr>
-        <w:t xml:space="preserve">Barbosa, P., Usie, A. and Ramos, A. M. Quercus </w:t>
-      </w:r>
-      <w:proofErr w:type="spellStart"/>
-      <w:r>
-        <w:rPr>
-          <w:rFonts w:asciiTheme="minorHAnsi" w:hAnsiTheme="minorHAnsi" w:cs="Times"/>
-          <w:color w:val="222222"/>
-          <w:spacing w:val="3"/>
-        </w:rPr>
-        <w:t>suber</w:t>
-      </w:r>
-      <w:proofErr w:type="spellEnd"/>
-      <w:r>
-        <w:rPr>
-          <w:rFonts w:asciiTheme="minorHAnsi" w:hAnsiTheme="minorHAnsi" w:cs="Times"/>
-          <w:color w:val="222222"/>
-          <w:spacing w:val="3"/>
-        </w:rPr>
-        <w:t xml:space="preserve"> isolate HL8, whole genome shotgun sequencing project. </w:t>
+        <w:t>Barbosa, P., Usie, A. and Ramos, A. M. Quercus suber isolate HL8, whole genome shotgun sequencing project. </w:t>
       </w:r>
       <w:r>
         <w:rPr>
@@ -3749,23 +3151,7 @@
           <w:rFonts w:cs="Calibri"/>
           <w:lang w:val="en-US" w:eastAsia="en-US"/>
         </w:rPr>
-        <w:t xml:space="preserve">. Integrated submission systems are available for both </w:t>
-      </w:r>
-      <w:proofErr w:type="spellStart"/>
-      <w:r>
-        <w:rPr>
-          <w:rFonts w:cs="Calibri"/>
-          <w:lang w:val="en-US" w:eastAsia="en-US"/>
-        </w:rPr>
-        <w:t>figshare</w:t>
-      </w:r>
-      <w:proofErr w:type="spellEnd"/>
-      <w:r>
-        <w:rPr>
-          <w:rFonts w:cs="Calibri"/>
-          <w:lang w:val="en-US" w:eastAsia="en-US"/>
-        </w:rPr>
-        <w:t xml:space="preserve"> and Dryad.  </w:t>
+        <w:t xml:space="preserve">. Integrated submission systems are available for both figshare and Dryad.  </w:t>
       </w:r>
     </w:p>
     <w:sectPr>

</xml_diff>

<commit_message>
Changed text to represent which figures should be included. Also updated code for checking length distribution by log2(intensity)
</commit_message>
<xml_diff>
--- a/paper/Peptidomic data from Staphylococcus aureus and Pseudomonas aeruginosa infected porcine wound fluids.docx
+++ b/paper/Peptidomic data from Staphylococcus aureus and Pseudomonas aeruginosa infected porcine wound fluids.docx
@@ -213,23 +213,7 @@
                                 <w:sz w:val="20"/>
                                 <w:szCs w:val="20"/>
                               </w:rPr>
-                              <w:t xml:space="preserve">ly available without restriction </w:t>
-                            </w:r>
-                            <w:proofErr w:type="gramStart"/>
-                            <w:r>
-                              <w:rPr>
-                                <w:sz w:val="20"/>
-                                <w:szCs w:val="20"/>
-                              </w:rPr>
-                              <w:t>in the event that</w:t>
-                            </w:r>
-                            <w:proofErr w:type="gramEnd"/>
-                            <w:r>
-                              <w:rPr>
-                                <w:sz w:val="20"/>
-                                <w:szCs w:val="20"/>
-                              </w:rPr>
-                              <w:t xml:space="preserve"> the Data Descriptor is accepted for publication (excepting reasonable controls related to human privacy issues or public safety).</w:t>
+                              <w:t>ly available without restriction in the event that the Data Descriptor is accepted for publication (excepting reasonable controls related to human privacy issues or public safety).</w:t>
                             </w:r>
                             <w:r>
                               <w:rPr>
@@ -416,23 +400,7 @@
                           <w:sz w:val="20"/>
                           <w:szCs w:val="20"/>
                         </w:rPr>
-                        <w:t xml:space="preserve">ly available without restriction </w:t>
-                      </w:r>
-                      <w:proofErr w:type="gramStart"/>
-                      <w:r>
-                        <w:rPr>
-                          <w:sz w:val="20"/>
-                          <w:szCs w:val="20"/>
-                        </w:rPr>
-                        <w:t>in the event that</w:t>
-                      </w:r>
-                      <w:proofErr w:type="gramEnd"/>
-                      <w:r>
-                        <w:rPr>
-                          <w:sz w:val="20"/>
-                          <w:szCs w:val="20"/>
-                        </w:rPr>
-                        <w:t xml:space="preserve"> the Data Descriptor is accepted for publication (excepting reasonable controls related to human privacy issues or public safety).</w:t>
+                        <w:t>ly available without restriction in the event that the Data Descriptor is accepted for publication (excepting reasonable controls related to human privacy issues or public safety).</w:t>
                       </w:r>
                       <w:r>
                         <w:rPr>
@@ -477,19 +445,11 @@
           <w:iCs/>
         </w:rPr>
       </w:pPr>
-      <w:proofErr w:type="spellStart"/>
       <w:r>
         <w:rPr>
           <w:iCs/>
         </w:rPr>
-        <w:t>Peptidomic</w:t>
-      </w:r>
-      <w:proofErr w:type="spellEnd"/>
-      <w:r>
-        <w:rPr>
-          <w:iCs/>
-        </w:rPr>
-        <w:t xml:space="preserve"> data from</w:t>
+        <w:t>Peptidomic data from</w:t>
       </w:r>
       <w:r>
         <w:rPr>
@@ -537,14 +497,12 @@
           <w:lang w:val="sv-SE"/>
         </w:rPr>
       </w:pPr>
-      <w:proofErr w:type="spellStart"/>
       <w:r>
         <w:rPr>
           <w:lang w:val="sv-SE"/>
         </w:rPr>
         <w:t>Authors</w:t>
       </w:r>
-      <w:proofErr w:type="spellEnd"/>
     </w:p>
     <w:p>
       <w:pPr>
@@ -741,15 +699,7 @@
         <w:t xml:space="preserve"> then</w:t>
       </w:r>
       <w:r>
-        <w:t xml:space="preserve"> </w:t>
-      </w:r>
-      <w:proofErr w:type="spellStart"/>
-      <w:r>
-        <w:t>analyzed</w:t>
-      </w:r>
-      <w:proofErr w:type="spellEnd"/>
-      <w:r>
-        <w:t xml:space="preserve"> by </w:t>
+        <w:t xml:space="preserve"> analyzed by </w:t>
       </w:r>
       <w:r>
         <w:t>liquid chromatography with tandem mass spectrometry</w:t>
@@ -805,13 +755,8 @@
       </w:r>
     </w:p>
     <w:p>
-      <w:proofErr w:type="spellStart"/>
-      <w:r>
-        <w:t>Peptidomics</w:t>
-      </w:r>
-      <w:proofErr w:type="spellEnd"/>
-      <w:r>
-        <w:t xml:space="preserve"> is the study of all peptides found in biological samples. The data for these studies are most commonly derived from a liquid chromatographic</w:t>
+      <w:r>
+        <w:t>Peptidomics is the study of all peptides found in biological samples. The data for these studies are most commonly derived from a liquid chromatographic</w:t>
       </w:r>
       <w:r>
         <w:t xml:space="preserve"> (LC)</w:t>
@@ -878,15 +823,7 @@
         </w:r>
       </w:hyperlink>
       <w:r>
-        <w:t xml:space="preserve">]) there is a huge amount of information that can be explored in </w:t>
-      </w:r>
-      <w:proofErr w:type="spellStart"/>
-      <w:r>
-        <w:t>peptidomic</w:t>
-      </w:r>
-      <w:proofErr w:type="spellEnd"/>
-      <w:r>
-        <w:t xml:space="preserve"> datasets</w:t>
+        <w:t>]) there is a huge amount of information that can be explored in peptidomic datasets</w:t>
       </w:r>
       <w:commentRangeStart w:id="3"/>
       <w:r>
@@ -1088,15 +1025,7 @@
     <w:p/>
     <w:p>
       <w:r>
-        <w:t xml:space="preserve">This study was carried out to identify differences in the </w:t>
-      </w:r>
-      <w:proofErr w:type="spellStart"/>
-      <w:r>
-        <w:t>peptidomic</w:t>
-      </w:r>
-      <w:proofErr w:type="spellEnd"/>
-      <w:r>
-        <w:t xml:space="preserve"> landscape of wound fluids depending on the presence and type of pathogenic bacteria</w:t>
+        <w:t>This study was carried out to identify differences in the peptidomic landscape of wound fluids depending on the presence and type of pathogenic bacteria</w:t>
       </w:r>
       <w:r>
         <w:t>,</w:t>
@@ -1111,15 +1040,7 @@
         <w:t xml:space="preserve"> employing a newly developed analysis algorithm with the potential to remove </w:t>
       </w:r>
       <w:r>
-        <w:t xml:space="preserve">large amounts of redundancy in </w:t>
-      </w:r>
-      <w:proofErr w:type="spellStart"/>
-      <w:r>
-        <w:t>peptidomic</w:t>
-      </w:r>
-      <w:proofErr w:type="spellEnd"/>
-      <w:r>
-        <w:t xml:space="preserve"> datasets [cite clustering paper].</w:t>
+        <w:t>large amounts of redundancy in peptidomic datasets [cite clustering paper].</w:t>
       </w:r>
       <w:r>
         <w:t xml:space="preserve"> </w:t>
@@ -1133,16 +1054,11 @@
       <w:r>
         <w:t xml:space="preserve">. </w:t>
       </w:r>
-      <w:proofErr w:type="spellStart"/>
       <w:r>
         <w:t>A</w:t>
       </w:r>
       <w:r>
-        <w:t>nalyzing</w:t>
-      </w:r>
-      <w:proofErr w:type="spellEnd"/>
-      <w:r>
-        <w:t xml:space="preserve"> the differences </w:t>
+        <w:t xml:space="preserve">nalyzing the differences </w:t>
       </w:r>
       <w:r>
         <w:t>between the sample types in this dataset could potentially give insight into</w:t>
@@ -1239,8 +1155,6 @@
       <w:r>
         <w:t xml:space="preserve">or </w:t>
       </w:r>
-      <w:proofErr w:type="spellStart"/>
-      <w:proofErr w:type="gramStart"/>
       <w:r>
         <w:rPr>
           <w:i/>
@@ -1248,8 +1162,6 @@
         </w:rPr>
         <w:t>P.aeruginosa</w:t>
       </w:r>
-      <w:proofErr w:type="spellEnd"/>
-      <w:proofErr w:type="gramEnd"/>
       <w:r>
         <w:t>, or kept uninfected</w:t>
       </w:r>
@@ -1355,15 +1267,7 @@
         <w:t>S. aureus</w:t>
       </w:r>
       <w:r>
-        <w:t xml:space="preserve"> infection. Extracted fluids were then supplemented with Halt Protease Inhibitor Cocktail (</w:t>
-      </w:r>
-      <w:proofErr w:type="spellStart"/>
-      <w:r>
-        <w:t>Thermo</w:t>
-      </w:r>
-      <w:proofErr w:type="spellEnd"/>
-      <w:r>
-        <w:t xml:space="preserve"> Fisher Scientific, USA) and kept at -80</w:t>
+        <w:t xml:space="preserve"> infection. Extracted fluids were then supplemented with Halt Protease Inhibitor Cocktail (Thermo Fisher Scientific, USA) and kept at -80</w:t>
       </w:r>
       <w:r>
         <w:t>°</w:t>
@@ -1400,11 +1304,9 @@
       <w:r>
         <w:t xml:space="preserve">Patients suffering from chronic venous wounds had their wounds dressed </w:t>
       </w:r>
-      <w:proofErr w:type="gramStart"/>
       <w:r>
         <w:t>with</w:t>
       </w:r>
-      <w:proofErr w:type="gramEnd"/>
       <w:r>
         <w:t xml:space="preserve"> </w:t>
       </w:r>
@@ -1454,7 +1356,6 @@
       <w:r>
         <w:t xml:space="preserve">500 </w:t>
       </w:r>
-      <w:proofErr w:type="spellStart"/>
       <w:r>
         <w:rPr>
           <w:rFonts w:cs="Calibri"/>
@@ -1462,13 +1363,8 @@
         <w:t>μ</w:t>
       </w:r>
       <w:r>
-        <w:t>g</w:t>
-      </w:r>
-      <w:proofErr w:type="spellEnd"/>
-      <w:r>
-        <w:t xml:space="preserve"> of protein for pig wound fluids, and 100 </w:t>
-      </w:r>
-      <w:proofErr w:type="spellStart"/>
+        <w:t xml:space="preserve">g of protein for pig wound fluids, and 100 </w:t>
+      </w:r>
       <w:r>
         <w:rPr>
           <w:rFonts w:cs="Calibri"/>
@@ -1476,24 +1372,11 @@
         <w:t>μ</w:t>
       </w:r>
       <w:r>
-        <w:t>g</w:t>
-      </w:r>
-      <w:proofErr w:type="spellEnd"/>
-      <w:r>
-        <w:t xml:space="preserve"> of protein for human wound fluids (determined with Pierce BCA Protein Assay Kit (</w:t>
-      </w:r>
-      <w:proofErr w:type="spellStart"/>
-      <w:r>
-        <w:t>Thermo</w:t>
-      </w:r>
-      <w:proofErr w:type="spellEnd"/>
-      <w:r>
-        <w:t xml:space="preserve"> Fisher Scientific, USA) as per provided instructions) was diluted </w:t>
+        <w:t xml:space="preserve">g of protein for human wound fluids (determined with Pierce BCA Protein Assay Kit (Thermo Fisher Scientific, USA) as per provided instructions) was diluted </w:t>
       </w:r>
       <w:r>
         <w:t xml:space="preserve">to 100 </w:t>
       </w:r>
-      <w:proofErr w:type="spellStart"/>
       <w:r>
         <w:rPr>
           <w:rFonts w:cs="Calibri"/>
@@ -1501,115 +1384,85 @@
         <w:t>μ</w:t>
       </w:r>
       <w:r>
-        <w:t>l</w:t>
-      </w:r>
-      <w:proofErr w:type="spellEnd"/>
-      <w:r>
+        <w:t xml:space="preserve">l </w:t>
+      </w:r>
+      <w:r>
+        <w:t>with 10 mM Tris at pH 7.4.</w:t>
+      </w:r>
+      <w:r>
+        <w:t xml:space="preserve"> 300 </w:t>
+      </w:r>
+      <w:r>
+        <w:rPr>
+          <w:rFonts w:cs="Calibri"/>
+        </w:rPr>
+        <w:t>μ</w:t>
+      </w:r>
+      <w:r>
+        <w:t>l of 8 M urea diluted in 10 mM Tris at pH 7.4</w:t>
+      </w:r>
+      <w:r>
+        <w:t>,</w:t>
+      </w:r>
+      <w:r>
+        <w:t xml:space="preserve"> supplemented with 0.067% RapiGest SF (Waters, USA)</w:t>
+      </w:r>
+      <w:r>
+        <w:t xml:space="preserve"> was then added</w:t>
+      </w:r>
+      <w:r>
+        <w:t xml:space="preserve"> followed by </w:t>
+      </w:r>
+      <w:r>
+        <w:t>an</w:t>
+      </w:r>
+      <w:r>
+        <w:t xml:space="preserve"> incubation at room temperature</w:t>
+      </w:r>
+      <w:r>
+        <w:t xml:space="preserve"> for 30 minutes</w:t>
+      </w:r>
+      <w:r>
+        <w:t>.</w:t>
+      </w:r>
+      <w:r>
+        <w:t xml:space="preserve"> 100 </w:t>
+      </w:r>
+      <w:r>
+        <w:rPr>
+          <w:rFonts w:cs="Calibri"/>
+        </w:rPr>
+        <w:t>μl 6</w:t>
+      </w:r>
+      <w:r>
+        <w:rPr>
+          <w:rFonts w:cs="Calibri"/>
+        </w:rPr>
         <w:t xml:space="preserve"> </w:t>
       </w:r>
       <w:r>
-        <w:t>with 10 mM Tris at pH 7.4.</w:t>
-      </w:r>
-      <w:r>
-        <w:t xml:space="preserve"> 300 </w:t>
-      </w:r>
-      <w:proofErr w:type="spellStart"/>
-      <w:r>
-        <w:rPr>
-          <w:rFonts w:cs="Calibri"/>
-        </w:rPr>
-        <w:t>μ</w:t>
-      </w:r>
-      <w:r>
-        <w:t>l</w:t>
-      </w:r>
-      <w:proofErr w:type="spellEnd"/>
-      <w:r>
-        <w:t xml:space="preserve"> of 8 M urea diluted in 10 mM Tris at pH 7.4</w:t>
-      </w:r>
-      <w:r>
-        <w:t>,</w:t>
-      </w:r>
-      <w:r>
-        <w:t xml:space="preserve"> supplemented with 0.067% </w:t>
-      </w:r>
-      <w:proofErr w:type="spellStart"/>
-      <w:r>
-        <w:t>RapiGest</w:t>
-      </w:r>
-      <w:proofErr w:type="spellEnd"/>
-      <w:r>
-        <w:t xml:space="preserve"> SF (Waters, USA)</w:t>
-      </w:r>
-      <w:r>
-        <w:t xml:space="preserve"> was then added</w:t>
-      </w:r>
-      <w:r>
-        <w:t xml:space="preserve"> followed by </w:t>
-      </w:r>
-      <w:r>
-        <w:t>an</w:t>
-      </w:r>
-      <w:r>
-        <w:t xml:space="preserve"> incubation at room temperature</w:t>
-      </w:r>
-      <w:r>
-        <w:t xml:space="preserve"> for 30 minutes</w:t>
-      </w:r>
-      <w:r>
-        <w:t>.</w:t>
-      </w:r>
-      <w:r>
-        <w:t xml:space="preserve"> 100 </w:t>
-      </w:r>
-      <w:proofErr w:type="spellStart"/>
-      <w:r>
-        <w:rPr>
-          <w:rFonts w:cs="Calibri"/>
-        </w:rPr>
-        <w:t>μl</w:t>
-      </w:r>
-      <w:proofErr w:type="spellEnd"/>
-      <w:r>
-        <w:rPr>
-          <w:rFonts w:cs="Calibri"/>
-        </w:rPr>
-        <w:t xml:space="preserve"> 6</w:t>
-      </w:r>
-      <w:r>
-        <w:rPr>
-          <w:rFonts w:cs="Calibri"/>
-        </w:rPr>
+        <w:rPr>
+          <w:rFonts w:cs="Calibri"/>
+        </w:rPr>
+        <w:t xml:space="preserve">M urea </w:t>
+      </w:r>
+      <w:r>
+        <w:rPr>
+          <w:rFonts w:cs="Calibri"/>
+        </w:rPr>
+        <w:t xml:space="preserve">in 10 mM Tris at pH 7.a </w:t>
+      </w:r>
+      <w:r>
+        <w:rPr>
+          <w:rFonts w:cs="Calibri"/>
+        </w:rPr>
+        <w:t>was added to</w:t>
+      </w:r>
+      <w:r>
         <w:t xml:space="preserve"> </w:t>
       </w:r>
       <w:r>
-        <w:rPr>
-          <w:rFonts w:cs="Calibri"/>
-        </w:rPr>
-        <w:t xml:space="preserve">M urea </w:t>
-      </w:r>
-      <w:r>
-        <w:rPr>
-          <w:rFonts w:cs="Calibri"/>
-        </w:rPr>
-        <w:t xml:space="preserve">in 10 mM Tris at pH 7.a </w:t>
-      </w:r>
-      <w:r>
-        <w:rPr>
-          <w:rFonts w:cs="Calibri"/>
-        </w:rPr>
-        <w:t>was added to</w:t>
-      </w:r>
-      <w:r>
-        <w:t xml:space="preserve"> </w:t>
-      </w:r>
-      <w:proofErr w:type="spellStart"/>
-      <w:r>
-        <w:t>Microcon</w:t>
-      </w:r>
-      <w:proofErr w:type="spellEnd"/>
-      <w:r>
-        <w:t xml:space="preserve"> - 30 centrifugal filter unit</w:t>
+        <w:t>Microcon - 30 centrifugal filter unit</w:t>
       </w:r>
       <w:r>
         <w:t>s and centrifuged at 10000 RCF for 15 minutes at room temperature</w:t>
@@ -1623,19 +1476,11 @@
       <w:r>
         <w:t xml:space="preserve">the wound fluid samples were added to the centrifugal filters, and centrifuged at 10000 RCF for 30 minutes at RT. Finally, another 100 </w:t>
       </w:r>
-      <w:proofErr w:type="spellStart"/>
-      <w:r>
-        <w:rPr>
-          <w:rFonts w:cs="Calibri"/>
-        </w:rPr>
-        <w:t>μl</w:t>
-      </w:r>
-      <w:proofErr w:type="spellEnd"/>
-      <w:r>
-        <w:rPr>
-          <w:rFonts w:cs="Calibri"/>
-        </w:rPr>
-        <w:t xml:space="preserve"> </w:t>
+      <w:r>
+        <w:rPr>
+          <w:rFonts w:cs="Calibri"/>
+        </w:rPr>
+        <w:t xml:space="preserve">μl </w:t>
       </w:r>
       <w:r>
         <w:rPr>
@@ -1695,36 +1540,20 @@
       <w:r>
         <w:t xml:space="preserve">1 </w:t>
       </w:r>
-      <w:proofErr w:type="spellStart"/>
-      <w:r>
-        <w:rPr>
-          <w:rFonts w:cs="Calibri"/>
-        </w:rPr>
-        <w:t>μl</w:t>
-      </w:r>
-      <w:proofErr w:type="spellEnd"/>
-      <w:r>
-        <w:rPr>
-          <w:rFonts w:cs="Calibri"/>
-        </w:rPr>
-        <w:t xml:space="preserve"> 100% formic acid (FA) was added to </w:t>
+      <w:r>
+        <w:rPr>
+          <w:rFonts w:cs="Calibri"/>
+        </w:rPr>
+        <w:t xml:space="preserve">μl 100% formic acid (FA) was added to </w:t>
       </w:r>
       <w:r>
         <w:t xml:space="preserve">60 </w:t>
       </w:r>
-      <w:proofErr w:type="spellStart"/>
-      <w:r>
-        <w:rPr>
-          <w:rFonts w:cs="Calibri"/>
-        </w:rPr>
-        <w:t>μl</w:t>
-      </w:r>
-      <w:proofErr w:type="spellEnd"/>
-      <w:r>
-        <w:rPr>
-          <w:rFonts w:cs="Calibri"/>
-        </w:rPr>
-        <w:t xml:space="preserve"> of each extracted peptide sample</w:t>
+      <w:r>
+        <w:rPr>
+          <w:rFonts w:cs="Calibri"/>
+        </w:rPr>
+        <w:t>μl of each extracted peptide sample</w:t>
       </w:r>
       <w:r>
         <w:rPr>
@@ -1736,35 +1565,7 @@
         <w:rPr>
           <w:rFonts w:cs="Calibri"/>
         </w:rPr>
-        <w:t xml:space="preserve">100 </w:t>
-      </w:r>
-      <w:proofErr w:type="spellStart"/>
-      <w:r>
-        <w:rPr>
-          <w:rFonts w:cs="Calibri"/>
-        </w:rPr>
-        <w:t>μl</w:t>
-      </w:r>
-      <w:proofErr w:type="spellEnd"/>
-      <w:r>
-        <w:rPr>
-          <w:rFonts w:cs="Calibri"/>
-        </w:rPr>
-        <w:t xml:space="preserve"> 100% acetonitrile (ACN) + 0.1% FA was added to </w:t>
-      </w:r>
-      <w:proofErr w:type="spellStart"/>
-      <w:r>
-        <w:rPr>
-          <w:rFonts w:cs="Calibri"/>
-        </w:rPr>
-        <w:t>UltraMicro</w:t>
-      </w:r>
-      <w:proofErr w:type="spellEnd"/>
-      <w:r>
-        <w:rPr>
-          <w:rFonts w:cs="Calibri"/>
-        </w:rPr>
-        <w:t xml:space="preserve"> Spin Columns (The Nest Group, USA) which were centrifuged at 800 RCF for 1 minute at room temperature. All further centrifugation steps in this sect</w:t>
+        <w:t>100 μl 100% acetonitrile (ACN) + 0.1% FA was added to UltraMicro Spin Columns (The Nest Group, USA) which were centrifuged at 800 RCF for 1 minute at room temperature. All further centrifugation steps in this sect</w:t>
       </w:r>
       <w:r>
         <w:rPr>
@@ -1788,35 +1589,7 @@
         <w:rPr>
           <w:rFonts w:cs="Calibri"/>
         </w:rPr>
-        <w:t xml:space="preserve"> 100 </w:t>
-      </w:r>
-      <w:proofErr w:type="spellStart"/>
-      <w:r>
-        <w:rPr>
-          <w:rFonts w:cs="Calibri"/>
-        </w:rPr>
-        <w:t>μl</w:t>
-      </w:r>
-      <w:proofErr w:type="spellEnd"/>
-      <w:r>
-        <w:rPr>
-          <w:rFonts w:cs="Calibri"/>
-        </w:rPr>
-        <w:t xml:space="preserve"> 2% ACN + 0.1% trifluoroacetic acid (TFA) was centrifuged through the columns, twice, before adding the samples and performing an additional centrifugal step. Lastly, 100 </w:t>
-      </w:r>
-      <w:proofErr w:type="spellStart"/>
-      <w:r>
-        <w:rPr>
-          <w:rFonts w:cs="Calibri"/>
-        </w:rPr>
-        <w:t>μl</w:t>
-      </w:r>
-      <w:proofErr w:type="spellEnd"/>
-      <w:r>
-        <w:rPr>
-          <w:rFonts w:cs="Calibri"/>
-        </w:rPr>
-        <w:t xml:space="preserve"> 70% ACN + 0.1% TFA was centrifuged through the columns to elute the sample which was then dried in an Eppendorf Concentrator plus (Eppendorf, Germany). </w:t>
+        <w:t xml:space="preserve"> 100 μl 2% ACN + 0.1% trifluoroacetic acid (TFA) was centrifuged through the columns, twice, before adding the samples and performing an additional centrifugal step. Lastly, 100 μl 70% ACN + 0.1% TFA was centrifuged through the columns to elute the sample which was then dried in an Eppendorf Concentrator plus (Eppendorf, Germany). </w:t>
       </w:r>
     </w:p>
     <w:p>
@@ -1858,53 +1631,17 @@
       <w:r>
         <w:t xml:space="preserve"> dissolved in 30 </w:t>
       </w:r>
-      <w:proofErr w:type="spellStart"/>
-      <w:r>
-        <w:rPr>
-          <w:rFonts w:cs="Calibri"/>
-        </w:rPr>
-        <w:t>μl</w:t>
-      </w:r>
-      <w:proofErr w:type="spellEnd"/>
-      <w:r>
-        <w:rPr>
-          <w:rFonts w:cs="Calibri"/>
-        </w:rPr>
-        <w:t xml:space="preserve"> 2% ACN + 0.1% FA</w:t>
-      </w:r>
-      <w:r>
-        <w:rPr>
-          <w:rFonts w:cs="Calibri"/>
-        </w:rPr>
-        <w:t xml:space="preserve">, before being loaded onto </w:t>
-      </w:r>
-      <w:proofErr w:type="spellStart"/>
-      <w:r>
-        <w:rPr>
-          <w:rFonts w:cs="Calibri"/>
-        </w:rPr>
-        <w:t>Evotip</w:t>
-      </w:r>
-      <w:proofErr w:type="spellEnd"/>
-      <w:r>
-        <w:rPr>
-          <w:rFonts w:cs="Calibri"/>
-        </w:rPr>
-        <w:t xml:space="preserve"> Pure columns (</w:t>
-      </w:r>
-      <w:proofErr w:type="spellStart"/>
-      <w:r>
-        <w:rPr>
-          <w:rFonts w:cs="Calibri"/>
-        </w:rPr>
-        <w:t>Evosep</w:t>
-      </w:r>
-      <w:proofErr w:type="spellEnd"/>
-      <w:r>
-        <w:rPr>
-          <w:rFonts w:cs="Calibri"/>
-        </w:rPr>
-        <w:t xml:space="preserve">, Denmark) according to the provided instructions, apart from that the samples were not dissolved in 20 </w:t>
+      <w:r>
+        <w:rPr>
+          <w:rFonts w:cs="Calibri"/>
+        </w:rPr>
+        <w:t>μl 2% ACN + 0.1% FA</w:t>
+      </w:r>
+      <w:r>
+        <w:rPr>
+          <w:rFonts w:cs="Calibri"/>
+        </w:rPr>
+        <w:t xml:space="preserve">, before being loaded onto Evotip Pure columns (Evosep, Denmark) according to the provided instructions, apart from that the samples were not dissolved in 20 </w:t>
       </w:r>
       <w:r>
         <w:rPr>
@@ -1916,63 +1653,7 @@
         <w:rPr>
           <w:rFonts w:cs="Calibri"/>
         </w:rPr>
-        <w:t xml:space="preserve">l 0.1% FA before loading. The samples were </w:t>
-      </w:r>
-      <w:proofErr w:type="spellStart"/>
-      <w:r>
-        <w:rPr>
-          <w:rFonts w:cs="Calibri"/>
-        </w:rPr>
-        <w:t>analyzed</w:t>
-      </w:r>
-      <w:proofErr w:type="spellEnd"/>
-      <w:r>
-        <w:rPr>
-          <w:rFonts w:cs="Calibri"/>
-        </w:rPr>
-        <w:t xml:space="preserve"> by LC/MS-MS on an </w:t>
-      </w:r>
-      <w:proofErr w:type="spellStart"/>
-      <w:r>
-        <w:rPr>
-          <w:rFonts w:cs="Calibri"/>
-        </w:rPr>
-        <w:t>Evosep</w:t>
-      </w:r>
-      <w:proofErr w:type="spellEnd"/>
-      <w:r>
-        <w:rPr>
-          <w:rFonts w:cs="Calibri"/>
-        </w:rPr>
-        <w:t xml:space="preserve"> One LC (</w:t>
-      </w:r>
-      <w:proofErr w:type="spellStart"/>
-      <w:r>
-        <w:rPr>
-          <w:rFonts w:cs="Calibri"/>
-        </w:rPr>
-        <w:t>Evosep</w:t>
-      </w:r>
-      <w:proofErr w:type="spellEnd"/>
-      <w:r>
-        <w:rPr>
-          <w:rFonts w:cs="Calibri"/>
-        </w:rPr>
-        <w:t xml:space="preserve">, Denmark) coupled with a </w:t>
-      </w:r>
-      <w:proofErr w:type="spellStart"/>
-      <w:r>
-        <w:rPr>
-          <w:rFonts w:cs="Calibri"/>
-        </w:rPr>
-        <w:t>timsTOF</w:t>
-      </w:r>
-      <w:proofErr w:type="spellEnd"/>
-      <w:r>
-        <w:rPr>
-          <w:rFonts w:cs="Calibri"/>
-        </w:rPr>
-        <w:t xml:space="preserve"> Pro mass spectrometer (Bruker, USA). </w:t>
+        <w:t xml:space="preserve">l 0.1% FA before loading. The samples were analyzed by LC/MS-MS on an Evosep One LC (Evosep, Denmark) coupled with a timsTOF Pro mass spectrometer (Bruker, USA). </w:t>
       </w:r>
       <w:r>
         <w:rPr>
@@ -2002,49 +1683,7 @@
         <w:rPr>
           <w:rFonts w:cs="Calibri"/>
         </w:rPr>
-        <w:t xml:space="preserve">m </w:t>
-      </w:r>
-      <w:proofErr w:type="spellStart"/>
-      <w:r>
-        <w:rPr>
-          <w:rFonts w:cs="Calibri"/>
-        </w:rPr>
-        <w:t>ReproSil-Pur</w:t>
-      </w:r>
-      <w:proofErr w:type="spellEnd"/>
-      <w:r>
-        <w:rPr>
-          <w:rFonts w:cs="Calibri"/>
-        </w:rPr>
-        <w:t xml:space="preserve"> C18 beads (</w:t>
-      </w:r>
-      <w:proofErr w:type="spellStart"/>
-      <w:r>
-        <w:rPr>
-          <w:rFonts w:cs="Calibri"/>
-        </w:rPr>
-        <w:t>Evosep</w:t>
-      </w:r>
-      <w:proofErr w:type="spellEnd"/>
-      <w:r>
-        <w:rPr>
-          <w:rFonts w:cs="Calibri"/>
-        </w:rPr>
-        <w:t xml:space="preserve">, Denmark). The accompanying 30 samples per day program was used for separation. The MS used the DDA PASEF mode, with 10 PASEF scans every acquisition cycle. Accumulation and ramp times were set to 100 </w:t>
-      </w:r>
-      <w:proofErr w:type="spellStart"/>
-      <w:r>
-        <w:rPr>
-          <w:rFonts w:cs="Calibri"/>
-        </w:rPr>
-        <w:t>ms</w:t>
-      </w:r>
-      <w:proofErr w:type="spellEnd"/>
-      <w:r>
-        <w:rPr>
-          <w:rFonts w:cs="Calibri"/>
-        </w:rPr>
-        <w:t>, precursors with a +1 charge were ignored, and target intensity was set to 20000, with dynamic exclusion active, at 0.4 min. Isolation width was set to 2 at 700 Th and 3 at 800 Th.</w:t>
+        <w:t>m ReproSil-Pur C18 beads (Evosep, Denmark). The accompanying 30 samples per day program was used for separation. The MS used the DDA PASEF mode, with 10 PASEF scans every acquisition cycle. Accumulation and ramp times were set to 100 ms, precursors with a +1 charge were ignored, and target intensity was set to 20000, with dynamic exclusion active, at 0.4 min. Isolation width was set to 2 at 700 Th and 3 at 800 Th.</w:t>
       </w:r>
     </w:p>
     <w:p>
@@ -2081,21 +1720,7 @@
         <w:rPr>
           <w:rFonts w:cs="Calibri"/>
         </w:rPr>
-        <w:t xml:space="preserve">The data from the LC-MS/MS runs were searched with PEAKS X. </w:t>
-      </w:r>
-      <w:proofErr w:type="spellStart"/>
-      <w:r>
-        <w:rPr>
-          <w:rFonts w:cs="Calibri"/>
-        </w:rPr>
-        <w:t>UniProtKB</w:t>
-      </w:r>
-      <w:proofErr w:type="spellEnd"/>
-      <w:r>
-        <w:rPr>
-          <w:rFonts w:cs="Calibri"/>
-        </w:rPr>
-        <w:t xml:space="preserve"> reviewed</w:t>
+        <w:t>The data from the LC-MS/MS runs were searched with PEAKS X. UniProtKB reviewed</w:t>
       </w:r>
       <w:r>
         <w:rPr>
@@ -2113,35 +1738,7 @@
         <w:rPr>
           <w:rFonts w:cs="Calibri"/>
         </w:rPr>
-        <w:t xml:space="preserve">) proteins was used as a database, but with fibrinogen alpha chain (FIBA_PIG) and fibrinogen beta chain (FIBB_PIG) being changed to the </w:t>
-      </w:r>
-      <w:proofErr w:type="spellStart"/>
-      <w:r>
-        <w:rPr>
-          <w:rFonts w:cs="Calibri"/>
-        </w:rPr>
-        <w:t>UniProt</w:t>
-      </w:r>
-      <w:proofErr w:type="spellEnd"/>
-      <w:r>
-        <w:rPr>
-          <w:rFonts w:cs="Calibri"/>
-        </w:rPr>
-        <w:t xml:space="preserve"> KB unreviewed (</w:t>
-      </w:r>
-      <w:proofErr w:type="spellStart"/>
-      <w:r>
-        <w:rPr>
-          <w:rFonts w:cs="Calibri"/>
-        </w:rPr>
-        <w:t>TrEMBL</w:t>
-      </w:r>
-      <w:proofErr w:type="spellEnd"/>
-      <w:r>
-        <w:rPr>
-          <w:rFonts w:cs="Calibri"/>
-        </w:rPr>
-        <w:t>) versions F1RX36_PIG and F1RX37_PIG. The list was downloaded May 11</w:t>
+        <w:t>) proteins was used as a database, but with fibrinogen alpha chain (FIBA_PIG) and fibrinogen beta chain (FIBB_PIG) being changed to the UniProt KB unreviewed (TrEMBL) versions F1RX36_PIG and F1RX37_PIG. The list was downloaded May 11</w:t>
       </w:r>
       <w:r>
         <w:rPr>
@@ -2167,35 +1764,7 @@
         <w:rPr>
           <w:rFonts w:cs="Calibri"/>
         </w:rPr>
-        <w:t xml:space="preserve">Human samples were searched using the </w:t>
-      </w:r>
-      <w:proofErr w:type="spellStart"/>
-      <w:r>
-        <w:rPr>
-          <w:rFonts w:cs="Calibri"/>
-        </w:rPr>
-        <w:t>UniProt</w:t>
-      </w:r>
-      <w:proofErr w:type="spellEnd"/>
-      <w:r>
-        <w:rPr>
-          <w:rFonts w:cs="Calibri"/>
-        </w:rPr>
-        <w:t xml:space="preserve"> reviewed (Swiss-</w:t>
-      </w:r>
-      <w:proofErr w:type="spellStart"/>
-      <w:r>
-        <w:rPr>
-          <w:rFonts w:cs="Calibri"/>
-        </w:rPr>
-        <w:t>prot</w:t>
-      </w:r>
-      <w:proofErr w:type="spellEnd"/>
-      <w:r>
-        <w:rPr>
-          <w:rFonts w:cs="Calibri"/>
-        </w:rPr>
-        <w:t>) human protein list (organism_id:9606) (downloaded September 29</w:t>
+        <w:t>Human samples were searched using the UniProt reviewed (Swiss-prot) human protein list (organism_id:9606) (downloaded September 29</w:t>
       </w:r>
       <w:r>
         <w:rPr>
@@ -2273,15 +1842,7 @@
     </w:p>
     <w:p>
       <w:r>
-        <w:t xml:space="preserve">Both the raw mass spectrometry data as well as the database search of the data have been uploaded to </w:t>
-      </w:r>
-      <w:proofErr w:type="spellStart"/>
-      <w:r>
-        <w:t>ProteomeXchange</w:t>
-      </w:r>
-      <w:proofErr w:type="spellEnd"/>
-      <w:r>
-        <w:t xml:space="preserve"> </w:t>
+        <w:t xml:space="preserve">Both the raw mass spectrometry data as well as the database search of the data have been uploaded to ProteomeXchange </w:t>
       </w:r>
       <w:r>
         <w:t>as a part of</w:t>
@@ -2348,99 +1909,160 @@
         <w:t>To get an understanding of the mass spec</w:t>
       </w:r>
       <w:r>
-        <w:t xml:space="preserve"> data, general characteristics of the different groups were summarized (figure 2). Peptide length distribution </w:t>
-      </w:r>
-      <w:r>
-        <w:t>pattern was similar for</w:t>
-      </w:r>
-      <w:r>
-        <w:t xml:space="preserve"> all sample types </w:t>
-      </w:r>
-      <w:r>
-        <w:t>(fig 2.a)</w:t>
-      </w:r>
-      <w:r>
-        <w:t xml:space="preserve">. To look for inherent patterns within the dataset, the data was </w:t>
-      </w:r>
-      <w:proofErr w:type="spellStart"/>
-      <w:r>
-        <w:t>logarithmized</w:t>
-      </w:r>
-      <w:proofErr w:type="spellEnd"/>
-      <w:r>
-        <w:t xml:space="preserve"> and standardized before being dimensionally reduced using UMAP (fig 2.b). </w:t>
-      </w:r>
-      <w:proofErr w:type="gramStart"/>
-      <w:r>
-        <w:t>It can be seen that the</w:t>
-      </w:r>
-      <w:proofErr w:type="gramEnd"/>
-      <w:r>
-        <w:t xml:space="preserve"> data cluster based on infection type and sampling day</w:t>
-      </w:r>
-      <w:r>
-        <w:t xml:space="preserve">, suggesting that </w:t>
-      </w:r>
-      <w:r>
-        <w:t>our</w:t>
-      </w:r>
-      <w:r>
-        <w:t xml:space="preserve"> method is able to detect differences between sample groups</w:t>
-      </w:r>
-      <w:r>
-        <w:t>.</w:t>
-      </w:r>
-    </w:p>
-    <w:p>
-      <w:r>
-        <w:lastRenderedPageBreak/>
-        <w:t xml:space="preserve">[Peptide </w:t>
-      </w:r>
-      <w:r>
-        <w:t>length distribution</w:t>
-      </w:r>
-      <w:r>
-        <w:t xml:space="preserve"> in samples]</w:t>
-      </w:r>
-    </w:p>
-    <w:p/>
-    <w:p>
-      <w:r>
-        <w:t>[UMAP of present peptides in samples]</w:t>
-      </w:r>
-    </w:p>
-    <w:p/>
-    <w:p>
-      <w:r>
-        <w:t xml:space="preserve">To validate that our peptide extraction and mass spectrometry methods are reproducible, 4 day-1 wound fluid samples from each of the groups </w:t>
+        <w:t xml:space="preserve"> data, general characteristics of the different groups were summarized (figure 2). </w:t>
+      </w:r>
+      <w:r>
+        <w:t>Unique p</w:t>
+      </w:r>
+      <w:r>
+        <w:t>eptide</w:t>
+      </w:r>
+      <w:r>
+        <w:t xml:space="preserve"> overlap</w:t>
+      </w:r>
+      <w:r>
+        <w:t xml:space="preserve"> was summarized with more unique peptides appearing in the </w:t>
       </w:r>
       <w:r>
         <w:rPr>
           <w:i/>
           <w:iCs/>
         </w:rPr>
-        <w:t>S. aureus</w:t>
-      </w:r>
-      <w:r>
-        <w:t xml:space="preserve">, </w:t>
+        <w:t xml:space="preserve">S. aureus </w:t>
+      </w:r>
+      <w:r>
+        <w:t xml:space="preserve">and </w:t>
       </w:r>
       <w:r>
         <w:rPr>
           <w:i/>
           <w:iCs/>
         </w:rPr>
+        <w:t>P. ae</w:t>
+      </w:r>
+      <w:r>
+        <w:rPr>
+          <w:i/>
+          <w:iCs/>
+        </w:rPr>
+        <w:t xml:space="preserve">ruginosa </w:t>
+      </w:r>
+      <w:r>
+        <w:t>groups compared to the control group (fig 2.a)</w:t>
+      </w:r>
+      <w:r>
+        <w:t xml:space="preserve">, </w:t>
+      </w:r>
+      <w:r>
+        <w:t>which can also be seen when looking at</w:t>
+      </w:r>
+      <w:r>
+        <w:t xml:space="preserve"> number of peptides of</w:t>
+      </w:r>
+      <w:r>
+        <w:t xml:space="preserve"> each individual sample (fig 2.b)</w:t>
+      </w:r>
+      <w:r>
+        <w:t xml:space="preserve">. </w:t>
+      </w:r>
+      <w:r>
+        <w:t>The log</w:t>
+      </w:r>
+      <w:r>
+        <w:rPr>
+          <w:vertAlign w:val="subscript"/>
+        </w:rPr>
+        <w:t>2</w:t>
+      </w:r>
+      <w:r>
+        <w:t xml:space="preserve"> intensities of the p</w:t>
+      </w:r>
+      <w:r>
+        <w:t>eptide</w:t>
+      </w:r>
+      <w:r>
+        <w:t>s were summarized based on number of amino acids, and the</w:t>
+      </w:r>
+      <w:r>
+        <w:t xml:space="preserve"> distribution </w:t>
+      </w:r>
+      <w:r>
+        <w:t>pattern was similar for</w:t>
+      </w:r>
+      <w:r>
+        <w:t xml:space="preserve"> all sample types </w:t>
+      </w:r>
+      <w:r>
+        <w:t>(fig 2.</w:t>
+      </w:r>
+      <w:r>
+        <w:t>c</w:t>
+      </w:r>
+      <w:r>
+        <w:t>)</w:t>
+      </w:r>
+      <w:r>
+        <w:t xml:space="preserve">. To look for inherent </w:t>
+      </w:r>
+      <w:r>
+        <w:lastRenderedPageBreak/>
+        <w:t>patterns within the dataset, the data was logarithmi</w:t>
+      </w:r>
+      <w:r>
+        <w:t>z</w:t>
+      </w:r>
+      <w:r>
+        <w:t>ed and s</w:t>
+      </w:r>
+      <w:r>
+        <w:t>caled</w:t>
+      </w:r>
+      <w:r>
+        <w:t xml:space="preserve"> before being dimensionally reduced using UMAP (fig 2.</w:t>
+      </w:r>
+      <w:r>
+        <w:t>d</w:t>
+      </w:r>
+      <w:r>
+        <w:t>). It can be seen that the data cluster based on infection type and sampling day</w:t>
+      </w:r>
+      <w:r>
+        <w:t xml:space="preserve">, suggesting that </w:t>
+      </w:r>
+      <w:r>
+        <w:t>our</w:t>
+      </w:r>
+      <w:r>
+        <w:t xml:space="preserve"> method is able to detect differences between sample groups</w:t>
+      </w:r>
+      <w:r>
+        <w:t>.</w:t>
+      </w:r>
+    </w:p>
+    <w:p/>
+    <w:p>
+      <w:r>
+        <w:t xml:space="preserve">To validate that our peptide extraction and mass spectrometry methods are reproducible, 4 day-1 wound fluid samples from each of the groups </w:t>
+      </w:r>
+      <w:r>
+        <w:rPr>
+          <w:i/>
+          <w:iCs/>
+        </w:rPr>
+        <w:t>S. aureus</w:t>
+      </w:r>
+      <w:r>
+        <w:t xml:space="preserve">, </w:t>
+      </w:r>
+      <w:r>
+        <w:rPr>
+          <w:i/>
+          <w:iCs/>
+        </w:rPr>
         <w:t>P. aeruginosa</w:t>
       </w:r>
       <w:r>
-        <w:t xml:space="preserve">, and control were randomly selected and had their peptides extracted again. Once extracted, the samples were blinded and </w:t>
-      </w:r>
-      <w:proofErr w:type="spellStart"/>
-      <w:r>
-        <w:t>analyzed</w:t>
-      </w:r>
-      <w:proofErr w:type="spellEnd"/>
-      <w:r>
-        <w:t xml:space="preserve"> by LC-MS/MS as the previous samples</w:t>
+        <w:t>, and control were randomly selected and had their peptides extracted again. Once extracted, the samples were blinded and analyzed by LC-MS/MS as the previous samples</w:t>
       </w:r>
       <w:r>
         <w:t>, but with</w:t>
@@ -2481,10 +2103,55 @@
         <w:t>3.a</w:t>
       </w:r>
       <w:r>
-        <w:t>], and that the samples cluster together with the other samples from the same group and day [fig</w:t>
-      </w:r>
-      <w:r>
-        <w:t xml:space="preserve"> 3.b</w:t>
+        <w:t>]</w:t>
+      </w:r>
+      <w:r>
+        <w:t xml:space="preserve"> and that </w:t>
+      </w:r>
+      <w:r>
+        <w:t xml:space="preserve">unique </w:t>
+      </w:r>
+      <w:r>
+        <w:t xml:space="preserve">peptide </w:t>
+      </w:r>
+      <w:r>
+        <w:t xml:space="preserve">overlap </w:t>
+      </w:r>
+      <w:r>
+        <w:t xml:space="preserve">is similar </w:t>
+      </w:r>
+      <w:r>
+        <w:t xml:space="preserve">for blinded samples compared to their respective group </w:t>
+      </w:r>
+      <w:r>
+        <w:t>(fig 3.b)</w:t>
+      </w:r>
+      <w:r>
+        <w:t>. It can also be seen</w:t>
+      </w:r>
+      <w:r>
+        <w:t xml:space="preserve"> that the peptide length distribution retains its pattern [fig 3.</w:t>
+      </w:r>
+      <w:r>
+        <w:t>c</w:t>
+      </w:r>
+      <w:r>
+        <w:t>],</w:t>
+      </w:r>
+      <w:r>
+        <w:t xml:space="preserve"> and that the samples cluster together with the other samples from the same group and day </w:t>
+      </w:r>
+      <w:r>
+        <w:t xml:space="preserve">when reducing dimensionality using UMAP </w:t>
+      </w:r>
+      <w:r>
+        <w:t>[fig</w:t>
+      </w:r>
+      <w:r>
+        <w:t xml:space="preserve"> 3.</w:t>
+      </w:r>
+      <w:r>
+        <w:t>d</w:t>
       </w:r>
       <w:r>
         <w:t>]</w:t>
@@ -2544,15 +2211,8 @@
       <w:r>
         <w:t xml:space="preserve">figures [Figure numbers length distribution and UMAP], python scripts which employ the </w:t>
       </w:r>
-      <w:proofErr w:type="spellStart"/>
-      <w:proofErr w:type="gramStart"/>
-      <w:r>
-        <w:t>matplotlib.pyplot</w:t>
-      </w:r>
-      <w:proofErr w:type="spellEnd"/>
-      <w:proofErr w:type="gramEnd"/>
-      <w:r>
-        <w:t xml:space="preserve"> package were utilized</w:t>
+      <w:r>
+        <w:t>matplotlib.pyplot package were utilized</w:t>
       </w:r>
       <w:commentRangeStart w:id="12"/>
       <w:r>
@@ -2861,15 +2521,7 @@
         <w:spacing w:before="60"/>
       </w:pPr>
       <w:r>
-        <w:t xml:space="preserve">Scientific Data uses standard Nature referencing style. All authors should be included in reference lists unless there are six or more, in which case only the first author should be given, followed by ‘et al.’. Authors should be listed last name first, followed by a comma and initials (followed by full stops, '.') of given names. Article titles should be in Roman text; only the first word of the title should have an initial capital and the title should be written exactly as it appears in the work cited, ending with a full stop. Book titles should be given in italics and all words in the title should have initial capitals. Journal names are italicized and abbreviated (with full stops) according to common usage. Volume numbers and the subsequent comma appear in bold. The </w:t>
-      </w:r>
-      <w:proofErr w:type="gramStart"/>
-      <w:r>
-        <w:t>full page</w:t>
-      </w:r>
-      <w:proofErr w:type="gramEnd"/>
-      <w:r>
-        <w:t xml:space="preserve"> range should be given where appropriate. See the examples below:</w:t>
+        <w:t>Scientific Data uses standard Nature referencing style. All authors should be included in reference lists unless there are six or more, in which case only the first author should be given, followed by ‘et al.’. Authors should be listed last name first, followed by a comma and initials (followed by full stops, '.') of given names. Article titles should be in Roman text; only the first word of the title should have an initial capital and the title should be written exactly as it appears in the work cited, ending with a full stop. Book titles should be given in italics and all words in the title should have initial capitals. Journal names are italicized and abbreviated (with full stops) according to common usage. Volume numbers and the subsequent comma appear in bold. The full page range should be given where appropriate. See the examples below:</w:t>
       </w:r>
     </w:p>
     <w:p>
@@ -2953,32 +2605,10 @@
         <w:rPr>
           <w:i/>
         </w:rPr>
-        <w:t xml:space="preserve">Manipulating </w:t>
-      </w:r>
-      <w:proofErr w:type="gramStart"/>
-      <w:r>
-        <w:rPr>
-          <w:i/>
-        </w:rPr>
-        <w:t>The</w:t>
-      </w:r>
-      <w:proofErr w:type="gramEnd"/>
-      <w:r>
-        <w:rPr>
-          <w:i/>
-        </w:rPr>
-        <w:t xml:space="preserve"> Mouse Embryo: A Laboratory Manual</w:t>
-      </w:r>
-      <w:r>
-        <w:t xml:space="preserve"> 2nd </w:t>
-      </w:r>
-      <w:proofErr w:type="spellStart"/>
-      <w:r>
-        <w:t>edn</w:t>
-      </w:r>
-      <w:proofErr w:type="spellEnd"/>
-      <w:r>
-        <w:t xml:space="preserve"> (Cold Spring Harbor Laboratory Press, 1994) </w:t>
+        <w:t>Manipulating The Mouse Embryo: A Laboratory Manual</w:t>
+      </w:r>
+      <w:r>
+        <w:t xml:space="preserve"> 2nd edn (Cold Spring Harbor Laboratory Press, 1994) </w:t>
       </w:r>
     </w:p>
     <w:p>
@@ -3008,15 +2638,7 @@
         <w:jc w:val="left"/>
       </w:pPr>
       <w:r>
-        <w:t xml:space="preserve">Babichev, S. A., Ries, J. &amp; </w:t>
-      </w:r>
-      <w:proofErr w:type="spellStart"/>
-      <w:r>
-        <w:t>Lvovsky</w:t>
-      </w:r>
-      <w:proofErr w:type="spellEnd"/>
-      <w:r>
-        <w:t xml:space="preserve">, A. I. Quantum scissors: teleportation of single-mode optical states by means of nonlocal single photon. Preprint at http://arXiv.org/quant-ph/0208066 (2002). </w:t>
+        <w:t xml:space="preserve">Babichev, S. A., Ries, J. &amp; Lvovsky, A. I. Quantum scissors: teleportation of single-mode optical states by means of nonlocal single photon. Preprint at http://arXiv.org/quant-ph/0208066 (2002). </w:t>
       </w:r>
     </w:p>
     <w:p>
@@ -3043,23 +2665,16 @@
         <w:spacing w:before="0" w:beforeAutospacing="0"/>
         <w:jc w:val="left"/>
       </w:pPr>
-      <w:proofErr w:type="spellStart"/>
       <w:r>
         <w:lastRenderedPageBreak/>
-        <w:t>Gallotti</w:t>
-      </w:r>
-      <w:proofErr w:type="spellEnd"/>
-      <w:r>
-        <w:t xml:space="preserve">, R. &amp; Barthélemy, M. Source code for: The multilayer temporal network of public transport in Great Britain. </w:t>
-      </w:r>
-      <w:proofErr w:type="spellStart"/>
+        <w:t xml:space="preserve">Gallotti, R. &amp; Barthélemy, M. Source code for: The multilayer temporal network of public transport in Great Britain. </w:t>
+      </w:r>
       <w:r>
         <w:rPr>
           <w:i/>
         </w:rPr>
         <w:t>Figshare</w:t>
       </w:r>
-      <w:proofErr w:type="spellEnd"/>
       <w:r>
         <w:t xml:space="preserve"> https://dx.doi.org/10.6084/m9.figshare.1249862.v1 (2014). </w:t>
       </w:r>
@@ -3255,43 +2870,7 @@
           <w:color w:val="222222"/>
           <w:spacing w:val="3"/>
         </w:rPr>
-        <w:t xml:space="preserve">An author list (formatted as above) and title for the dataset should be included in the data </w:t>
-      </w:r>
-      <w:proofErr w:type="gramStart"/>
-      <w:r>
-        <w:rPr>
-          <w:rFonts w:asciiTheme="minorHAnsi" w:hAnsiTheme="minorHAnsi" w:cs="Times"/>
-          <w:color w:val="222222"/>
-          <w:spacing w:val="3"/>
-        </w:rPr>
-        <w:t>citation, and</w:t>
-      </w:r>
-      <w:proofErr w:type="gramEnd"/>
-      <w:r>
-        <w:rPr>
-          <w:rFonts w:asciiTheme="minorHAnsi" w:hAnsiTheme="minorHAnsi" w:cs="Times"/>
-          <w:color w:val="222222"/>
-          <w:spacing w:val="3"/>
-        </w:rPr>
-        <w:t xml:space="preserve"> should reflect the author(s) and dataset title recorded at the repository. If author or title is not recorded by the repository, these should not be included in the data citation. The name of the data-hosting repository, URL to the dataset and year the data were made available are required for all data citations. For DOI-based (e.g. </w:t>
-      </w:r>
-      <w:proofErr w:type="spellStart"/>
-      <w:r>
-        <w:rPr>
-          <w:rFonts w:asciiTheme="minorHAnsi" w:hAnsiTheme="minorHAnsi" w:cs="Times"/>
-          <w:color w:val="222222"/>
-          <w:spacing w:val="3"/>
-        </w:rPr>
-        <w:t>figshare</w:t>
-      </w:r>
-      <w:proofErr w:type="spellEnd"/>
-      <w:r>
-        <w:rPr>
-          <w:rFonts w:asciiTheme="minorHAnsi" w:hAnsiTheme="minorHAnsi" w:cs="Times"/>
-          <w:color w:val="222222"/>
-          <w:spacing w:val="3"/>
-        </w:rPr>
-        <w:t xml:space="preserve"> or Dryad) repositories the DOI URL should be used. For repositories using accessions (e.g. SRA or GEO) an </w:t>
+        <w:t>An author list (formatted as above) and title for the dataset should be included in the data citation, and should reflect the author(s) and dataset title recorded at the repository. If author or title is not recorded by the repository, these should not be included in the data citation. The name of the data-hosting repository, URL to the dataset and year the data were made available are required for all data citations. For DOI-based (e.g. figshare or Dryad) repositories the DOI URL should be used. For repositories using accessions (e.g. SRA or GEO) an </w:t>
       </w:r>
       <w:hyperlink r:id="rId25" w:history="1">
         <w:r>
@@ -3334,43 +2913,7 @@
           <w:color w:val="222222"/>
           <w:spacing w:val="3"/>
         </w:rPr>
-        <w:t xml:space="preserve">Zhang, Q-L., Chen, J-Y., Lin, L-B., Wang, F., Guo, J., Deng, X-Y. Characterization of ladybird </w:t>
-      </w:r>
-      <w:proofErr w:type="spellStart"/>
-      <w:r>
-        <w:rPr>
-          <w:rFonts w:asciiTheme="minorHAnsi" w:hAnsiTheme="minorHAnsi" w:cs="Times"/>
-          <w:color w:val="222222"/>
-          <w:spacing w:val="3"/>
-        </w:rPr>
-        <w:t>Henosepilachna</w:t>
-      </w:r>
-      <w:proofErr w:type="spellEnd"/>
-      <w:r>
-        <w:rPr>
-          <w:rFonts w:asciiTheme="minorHAnsi" w:hAnsiTheme="minorHAnsi" w:cs="Times"/>
-          <w:color w:val="222222"/>
-          <w:spacing w:val="3"/>
-        </w:rPr>
-        <w:t xml:space="preserve"> </w:t>
-      </w:r>
-      <w:proofErr w:type="spellStart"/>
-      <w:r>
-        <w:rPr>
-          <w:rFonts w:asciiTheme="minorHAnsi" w:hAnsiTheme="minorHAnsi" w:cs="Times"/>
-          <w:color w:val="222222"/>
-          <w:spacing w:val="3"/>
-        </w:rPr>
-        <w:t>vigintioctopunctata</w:t>
-      </w:r>
-      <w:proofErr w:type="spellEnd"/>
-      <w:r>
-        <w:rPr>
-          <w:rFonts w:asciiTheme="minorHAnsi" w:hAnsiTheme="minorHAnsi" w:cs="Times"/>
-          <w:color w:val="222222"/>
-          <w:spacing w:val="3"/>
-        </w:rPr>
-        <w:t xml:space="preserve"> transcriptomes across various life stages. </w:t>
+        <w:t>Zhang, Q-L., Chen, J-Y., Lin, L-B., Wang, F., Guo, J., Deng, X-Y. Characterization of ladybird Henosepilachna vigintioctopunctata transcriptomes across various life stages. </w:t>
       </w:r>
       <w:r>
         <w:rPr>
@@ -3482,25 +3025,7 @@
           <w:color w:val="222222"/>
           <w:spacing w:val="3"/>
         </w:rPr>
-        <w:t xml:space="preserve">Barbosa, P., Usie, A. and Ramos, A. M. Quercus </w:t>
-      </w:r>
-      <w:proofErr w:type="spellStart"/>
-      <w:r>
-        <w:rPr>
-          <w:rFonts w:asciiTheme="minorHAnsi" w:hAnsiTheme="minorHAnsi" w:cs="Times"/>
-          <w:color w:val="222222"/>
-          <w:spacing w:val="3"/>
-        </w:rPr>
-        <w:t>suber</w:t>
-      </w:r>
-      <w:proofErr w:type="spellEnd"/>
-      <w:r>
-        <w:rPr>
-          <w:rFonts w:asciiTheme="minorHAnsi" w:hAnsiTheme="minorHAnsi" w:cs="Times"/>
-          <w:color w:val="222222"/>
-          <w:spacing w:val="3"/>
-        </w:rPr>
-        <w:t xml:space="preserve"> isolate HL8, whole genome shotgun sequencing project. </w:t>
+        <w:t>Barbosa, P., Usie, A. and Ramos, A. M. Quercus suber isolate HL8, whole genome shotgun sequencing project. </w:t>
       </w:r>
       <w:r>
         <w:rPr>
@@ -3769,23 +3294,7 @@
           <w:rFonts w:cs="Calibri"/>
           <w:lang w:val="en-US" w:eastAsia="en-US"/>
         </w:rPr>
-        <w:t xml:space="preserve">. Integrated submission systems are available for both </w:t>
-      </w:r>
-      <w:proofErr w:type="spellStart"/>
-      <w:r>
-        <w:rPr>
-          <w:rFonts w:cs="Calibri"/>
-          <w:lang w:val="en-US" w:eastAsia="en-US"/>
-        </w:rPr>
-        <w:t>figshare</w:t>
-      </w:r>
-      <w:proofErr w:type="spellEnd"/>
-      <w:r>
-        <w:rPr>
-          <w:rFonts w:cs="Calibri"/>
-          <w:lang w:val="en-US" w:eastAsia="en-US"/>
-        </w:rPr>
-        <w:t xml:space="preserve"> and Dryad.  </w:t>
+        <w:t xml:space="preserve">. Integrated submission systems are available for both figshare and Dryad.  </w:t>
       </w:r>
     </w:p>
     <w:sectPr>

</xml_diff>

<commit_message>
Fixed fonts in code and added directory for figures
</commit_message>
<xml_diff>
--- a/paper/Peptidomic data from Staphylococcus aureus and Pseudomonas aeruginosa infected porcine wound fluids.docx
+++ b/paper/Peptidomic data from Staphylococcus aureus and Pseudomonas aeruginosa infected porcine wound fluids.docx
@@ -213,7 +213,23 @@
                                 <w:sz w:val="20"/>
                                 <w:szCs w:val="20"/>
                               </w:rPr>
-                              <w:t>ly available without restriction in the event that the Data Descriptor is accepted for publication (excepting reasonable controls related to human privacy issues or public safety).</w:t>
+                              <w:t xml:space="preserve">ly available without restriction </w:t>
+                            </w:r>
+                            <w:proofErr w:type="gramStart"/>
+                            <w:r>
+                              <w:rPr>
+                                <w:sz w:val="20"/>
+                                <w:szCs w:val="20"/>
+                              </w:rPr>
+                              <w:t>in the event that</w:t>
+                            </w:r>
+                            <w:proofErr w:type="gramEnd"/>
+                            <w:r>
+                              <w:rPr>
+                                <w:sz w:val="20"/>
+                                <w:szCs w:val="20"/>
+                              </w:rPr>
+                              <w:t xml:space="preserve"> the Data Descriptor is accepted for publication (excepting reasonable controls related to human privacy issues or public safety).</w:t>
                             </w:r>
                             <w:r>
                               <w:rPr>
@@ -400,7 +416,23 @@
                           <w:sz w:val="20"/>
                           <w:szCs w:val="20"/>
                         </w:rPr>
-                        <w:t>ly available without restriction in the event that the Data Descriptor is accepted for publication (excepting reasonable controls related to human privacy issues or public safety).</w:t>
+                        <w:t xml:space="preserve">ly available without restriction </w:t>
+                      </w:r>
+                      <w:proofErr w:type="gramStart"/>
+                      <w:r>
+                        <w:rPr>
+                          <w:sz w:val="20"/>
+                          <w:szCs w:val="20"/>
+                        </w:rPr>
+                        <w:t>in the event that</w:t>
+                      </w:r>
+                      <w:proofErr w:type="gramEnd"/>
+                      <w:r>
+                        <w:rPr>
+                          <w:sz w:val="20"/>
+                          <w:szCs w:val="20"/>
+                        </w:rPr>
+                        <w:t xml:space="preserve"> the Data Descriptor is accepted for publication (excepting reasonable controls related to human privacy issues or public safety).</w:t>
                       </w:r>
                       <w:r>
                         <w:rPr>
@@ -445,11 +477,19 @@
           <w:iCs/>
         </w:rPr>
       </w:pPr>
+      <w:proofErr w:type="spellStart"/>
       <w:r>
         <w:rPr>
           <w:iCs/>
         </w:rPr>
-        <w:t>Peptidomic data from</w:t>
+        <w:t>Peptidomic</w:t>
+      </w:r>
+      <w:proofErr w:type="spellEnd"/>
+      <w:r>
+        <w:rPr>
+          <w:iCs/>
+        </w:rPr>
+        <w:t xml:space="preserve"> data from</w:t>
       </w:r>
       <w:r>
         <w:rPr>
@@ -497,12 +537,14 @@
           <w:lang w:val="sv-SE"/>
         </w:rPr>
       </w:pPr>
+      <w:proofErr w:type="spellStart"/>
       <w:r>
         <w:rPr>
           <w:lang w:val="sv-SE"/>
         </w:rPr>
         <w:t>Authors</w:t>
       </w:r>
+      <w:proofErr w:type="spellEnd"/>
     </w:p>
     <w:p>
       <w:pPr>
@@ -699,7 +741,15 @@
         <w:t xml:space="preserve"> then</w:t>
       </w:r>
       <w:r>
-        <w:t xml:space="preserve"> analyzed by </w:t>
+        <w:t xml:space="preserve"> </w:t>
+      </w:r>
+      <w:proofErr w:type="spellStart"/>
+      <w:r>
+        <w:t>analyzed</w:t>
+      </w:r>
+      <w:proofErr w:type="spellEnd"/>
+      <w:r>
+        <w:t xml:space="preserve"> by </w:t>
       </w:r>
       <w:r>
         <w:t>liquid chromatography with tandem mass spectrometry</w:t>
@@ -755,8 +805,13 @@
       </w:r>
     </w:p>
     <w:p>
-      <w:r>
-        <w:t>Peptidomics is the study of all peptides found in biological samples. The data for these studies are most commonly derived from a liquid chromatographic</w:t>
+      <w:proofErr w:type="spellStart"/>
+      <w:r>
+        <w:t>Peptidomics</w:t>
+      </w:r>
+      <w:proofErr w:type="spellEnd"/>
+      <w:r>
+        <w:t xml:space="preserve"> is the study of all peptides found in biological samples. The data for these studies are most commonly derived from a liquid chromatographic</w:t>
       </w:r>
       <w:r>
         <w:t xml:space="preserve"> (LC)</w:t>
@@ -823,7 +878,15 @@
         </w:r>
       </w:hyperlink>
       <w:r>
-        <w:t>]) there is a huge amount of information that can be explored in peptidomic datasets</w:t>
+        <w:t xml:space="preserve">]) there is a huge amount of information that can be explored in </w:t>
+      </w:r>
+      <w:proofErr w:type="spellStart"/>
+      <w:r>
+        <w:t>peptidomic</w:t>
+      </w:r>
+      <w:proofErr w:type="spellEnd"/>
+      <w:r>
+        <w:t xml:space="preserve"> datasets</w:t>
       </w:r>
       <w:commentRangeStart w:id="3"/>
       <w:r>
@@ -1025,7 +1088,15 @@
     <w:p/>
     <w:p>
       <w:r>
-        <w:t>This study was carried out to identify differences in the peptidomic landscape of wound fluids depending on the presence and type of pathogenic bacteria</w:t>
+        <w:t xml:space="preserve">This study was carried out to identify differences in the </w:t>
+      </w:r>
+      <w:proofErr w:type="spellStart"/>
+      <w:r>
+        <w:t>peptidomic</w:t>
+      </w:r>
+      <w:proofErr w:type="spellEnd"/>
+      <w:r>
+        <w:t xml:space="preserve"> landscape of wound fluids depending on the presence and type of pathogenic bacteria</w:t>
       </w:r>
       <w:r>
         <w:t>,</w:t>
@@ -1040,7 +1111,15 @@
         <w:t xml:space="preserve"> employing a newly developed analysis algorithm with the potential to remove </w:t>
       </w:r>
       <w:r>
-        <w:t>large amounts of redundancy in peptidomic datasets [cite clustering paper].</w:t>
+        <w:t xml:space="preserve">large amounts of redundancy in </w:t>
+      </w:r>
+      <w:proofErr w:type="spellStart"/>
+      <w:r>
+        <w:t>peptidomic</w:t>
+      </w:r>
+      <w:proofErr w:type="spellEnd"/>
+      <w:r>
+        <w:t xml:space="preserve"> datasets [cite clustering paper].</w:t>
       </w:r>
       <w:r>
         <w:t xml:space="preserve"> </w:t>
@@ -1054,11 +1133,16 @@
       <w:r>
         <w:t xml:space="preserve">. </w:t>
       </w:r>
+      <w:proofErr w:type="spellStart"/>
       <w:r>
         <w:t>A</w:t>
       </w:r>
       <w:r>
-        <w:t xml:space="preserve">nalyzing the differences </w:t>
+        <w:t>nalyzing</w:t>
+      </w:r>
+      <w:proofErr w:type="spellEnd"/>
+      <w:r>
+        <w:t xml:space="preserve"> the differences </w:t>
       </w:r>
       <w:r>
         <w:t>between the sample types in this dataset could potentially give insight into</w:t>
@@ -1155,6 +1239,8 @@
       <w:r>
         <w:t xml:space="preserve">or </w:t>
       </w:r>
+      <w:proofErr w:type="spellStart"/>
+      <w:proofErr w:type="gramStart"/>
       <w:r>
         <w:rPr>
           <w:i/>
@@ -1162,6 +1248,8 @@
         </w:rPr>
         <w:t>P.aeruginosa</w:t>
       </w:r>
+      <w:proofErr w:type="spellEnd"/>
+      <w:proofErr w:type="gramEnd"/>
       <w:r>
         <w:t>, or kept uninfected</w:t>
       </w:r>
@@ -1267,7 +1355,15 @@
         <w:t>S. aureus</w:t>
       </w:r>
       <w:r>
-        <w:t xml:space="preserve"> infection. Extracted fluids were then supplemented with Halt Protease Inhibitor Cocktail (Thermo Fisher Scientific, USA) and kept at -80</w:t>
+        <w:t xml:space="preserve"> infection. Extracted fluids were then supplemented with Halt Protease Inhibitor Cocktail (</w:t>
+      </w:r>
+      <w:proofErr w:type="spellStart"/>
+      <w:r>
+        <w:t>Thermo</w:t>
+      </w:r>
+      <w:proofErr w:type="spellEnd"/>
+      <w:r>
+        <w:t xml:space="preserve"> Fisher Scientific, USA) and kept at -80</w:t>
       </w:r>
       <w:r>
         <w:t>°</w:t>
@@ -1304,9 +1400,11 @@
       <w:r>
         <w:t xml:space="preserve">Patients suffering from chronic venous wounds had their wounds dressed </w:t>
       </w:r>
+      <w:proofErr w:type="gramStart"/>
       <w:r>
         <w:t>with</w:t>
       </w:r>
+      <w:proofErr w:type="gramEnd"/>
       <w:r>
         <w:t xml:space="preserve"> </w:t>
       </w:r>
@@ -1356,6 +1454,7 @@
       <w:r>
         <w:t xml:space="preserve">500 </w:t>
       </w:r>
+      <w:proofErr w:type="spellStart"/>
       <w:r>
         <w:rPr>
           <w:rFonts w:cs="Calibri"/>
@@ -1363,8 +1462,13 @@
         <w:t>μ</w:t>
       </w:r>
       <w:r>
-        <w:t xml:space="preserve">g of protein for pig wound fluids, and 100 </w:t>
-      </w:r>
+        <w:t>g</w:t>
+      </w:r>
+      <w:proofErr w:type="spellEnd"/>
+      <w:r>
+        <w:t xml:space="preserve"> of protein for pig wound fluids, and 100 </w:t>
+      </w:r>
+      <w:proofErr w:type="spellStart"/>
       <w:r>
         <w:rPr>
           <w:rFonts w:cs="Calibri"/>
@@ -1372,11 +1476,24 @@
         <w:t>μ</w:t>
       </w:r>
       <w:r>
-        <w:t xml:space="preserve">g of protein for human wound fluids (determined with Pierce BCA Protein Assay Kit (Thermo Fisher Scientific, USA) as per provided instructions) was diluted </w:t>
+        <w:t>g</w:t>
+      </w:r>
+      <w:proofErr w:type="spellEnd"/>
+      <w:r>
+        <w:t xml:space="preserve"> of protein for human wound fluids (determined with Pierce BCA Protein Assay Kit (</w:t>
+      </w:r>
+      <w:proofErr w:type="spellStart"/>
+      <w:r>
+        <w:t>Thermo</w:t>
+      </w:r>
+      <w:proofErr w:type="spellEnd"/>
+      <w:r>
+        <w:t xml:space="preserve"> Fisher Scientific, USA) as per provided instructions) was diluted </w:t>
       </w:r>
       <w:r>
         <w:t xml:space="preserve">to 100 </w:t>
       </w:r>
+      <w:proofErr w:type="spellStart"/>
       <w:r>
         <w:rPr>
           <w:rFonts w:cs="Calibri"/>
@@ -1384,7 +1501,11 @@
         <w:t>μ</w:t>
       </w:r>
       <w:r>
-        <w:t xml:space="preserve">l </w:t>
+        <w:t>l</w:t>
+      </w:r>
+      <w:proofErr w:type="spellEnd"/>
+      <w:r>
+        <w:t xml:space="preserve"> </w:t>
       </w:r>
       <w:r>
         <w:t>with 10 mM Tris at pH 7.4.</w:t>
@@ -1392,6 +1513,7 @@
       <w:r>
         <w:t xml:space="preserve"> 300 </w:t>
       </w:r>
+      <w:proofErr w:type="spellStart"/>
       <w:r>
         <w:rPr>
           <w:rFonts w:cs="Calibri"/>
@@ -1399,13 +1521,25 @@
         <w:t>μ</w:t>
       </w:r>
       <w:r>
-        <w:t>l of 8 M urea diluted in 10 mM Tris at pH 7.4</w:t>
+        <w:t>l</w:t>
+      </w:r>
+      <w:proofErr w:type="spellEnd"/>
+      <w:r>
+        <w:t xml:space="preserve"> of 8 M urea diluted in 10 mM Tris at pH 7.4</w:t>
       </w:r>
       <w:r>
         <w:t>,</w:t>
       </w:r>
       <w:r>
-        <w:t xml:space="preserve"> supplemented with 0.067% RapiGest SF (Waters, USA)</w:t>
+        <w:t xml:space="preserve"> supplemented with 0.067% </w:t>
+      </w:r>
+      <w:proofErr w:type="spellStart"/>
+      <w:r>
+        <w:t>RapiGest</w:t>
+      </w:r>
+      <w:proofErr w:type="spellEnd"/>
+      <w:r>
+        <w:t xml:space="preserve"> SF (Waters, USA)</w:t>
       </w:r>
       <w:r>
         <w:t xml:space="preserve"> was then added</w:t>
@@ -1428,11 +1562,19 @@
       <w:r>
         <w:t xml:space="preserve"> 100 </w:t>
       </w:r>
-      <w:r>
-        <w:rPr>
-          <w:rFonts w:cs="Calibri"/>
-        </w:rPr>
-        <w:t>μl 6</w:t>
+      <w:proofErr w:type="spellStart"/>
+      <w:r>
+        <w:rPr>
+          <w:rFonts w:cs="Calibri"/>
+        </w:rPr>
+        <w:t>μl</w:t>
+      </w:r>
+      <w:proofErr w:type="spellEnd"/>
+      <w:r>
+        <w:rPr>
+          <w:rFonts w:cs="Calibri"/>
+        </w:rPr>
+        <w:t xml:space="preserve"> 6</w:t>
       </w:r>
       <w:r>
         <w:rPr>
@@ -1461,8 +1603,13 @@
       <w:r>
         <w:t xml:space="preserve"> </w:t>
       </w:r>
-      <w:r>
-        <w:t>Microcon - 30 centrifugal filter unit</w:t>
+      <w:proofErr w:type="spellStart"/>
+      <w:r>
+        <w:t>Microcon</w:t>
+      </w:r>
+      <w:proofErr w:type="spellEnd"/>
+      <w:r>
+        <w:t xml:space="preserve"> - 30 centrifugal filter unit</w:t>
       </w:r>
       <w:r>
         <w:t>s and centrifuged at 10000 RCF for 15 minutes at room temperature</w:t>
@@ -1476,11 +1623,19 @@
       <w:r>
         <w:t xml:space="preserve">the wound fluid samples were added to the centrifugal filters, and centrifuged at 10000 RCF for 30 minutes at RT. Finally, another 100 </w:t>
       </w:r>
-      <w:r>
-        <w:rPr>
-          <w:rFonts w:cs="Calibri"/>
-        </w:rPr>
-        <w:t xml:space="preserve">μl </w:t>
+      <w:proofErr w:type="spellStart"/>
+      <w:r>
+        <w:rPr>
+          <w:rFonts w:cs="Calibri"/>
+        </w:rPr>
+        <w:t>μl</w:t>
+      </w:r>
+      <w:proofErr w:type="spellEnd"/>
+      <w:r>
+        <w:rPr>
+          <w:rFonts w:cs="Calibri"/>
+        </w:rPr>
+        <w:t xml:space="preserve"> </w:t>
       </w:r>
       <w:r>
         <w:rPr>
@@ -1540,20 +1695,36 @@
       <w:r>
         <w:t xml:space="preserve">1 </w:t>
       </w:r>
-      <w:r>
-        <w:rPr>
-          <w:rFonts w:cs="Calibri"/>
-        </w:rPr>
-        <w:t xml:space="preserve">μl 100% formic acid (FA) was added to </w:t>
+      <w:proofErr w:type="spellStart"/>
+      <w:r>
+        <w:rPr>
+          <w:rFonts w:cs="Calibri"/>
+        </w:rPr>
+        <w:t>μl</w:t>
+      </w:r>
+      <w:proofErr w:type="spellEnd"/>
+      <w:r>
+        <w:rPr>
+          <w:rFonts w:cs="Calibri"/>
+        </w:rPr>
+        <w:t xml:space="preserve"> 100% formic acid (FA) was added to </w:t>
       </w:r>
       <w:r>
         <w:t xml:space="preserve">60 </w:t>
       </w:r>
-      <w:r>
-        <w:rPr>
-          <w:rFonts w:cs="Calibri"/>
-        </w:rPr>
-        <w:t>μl of each extracted peptide sample</w:t>
+      <w:proofErr w:type="spellStart"/>
+      <w:r>
+        <w:rPr>
+          <w:rFonts w:cs="Calibri"/>
+        </w:rPr>
+        <w:t>μl</w:t>
+      </w:r>
+      <w:proofErr w:type="spellEnd"/>
+      <w:r>
+        <w:rPr>
+          <w:rFonts w:cs="Calibri"/>
+        </w:rPr>
+        <w:t xml:space="preserve"> of each extracted peptide sample</w:t>
       </w:r>
       <w:r>
         <w:rPr>
@@ -1565,7 +1736,35 @@
         <w:rPr>
           <w:rFonts w:cs="Calibri"/>
         </w:rPr>
-        <w:t>100 μl 100% acetonitrile (ACN) + 0.1% FA was added to UltraMicro Spin Columns (The Nest Group, USA) which were centrifuged at 800 RCF for 1 minute at room temperature. All further centrifugation steps in this sect</w:t>
+        <w:t xml:space="preserve">100 </w:t>
+      </w:r>
+      <w:proofErr w:type="spellStart"/>
+      <w:r>
+        <w:rPr>
+          <w:rFonts w:cs="Calibri"/>
+        </w:rPr>
+        <w:t>μl</w:t>
+      </w:r>
+      <w:proofErr w:type="spellEnd"/>
+      <w:r>
+        <w:rPr>
+          <w:rFonts w:cs="Calibri"/>
+        </w:rPr>
+        <w:t xml:space="preserve"> 100% acetonitrile (ACN) + 0.1% FA was added to </w:t>
+      </w:r>
+      <w:proofErr w:type="spellStart"/>
+      <w:r>
+        <w:rPr>
+          <w:rFonts w:cs="Calibri"/>
+        </w:rPr>
+        <w:t>UltraMicro</w:t>
+      </w:r>
+      <w:proofErr w:type="spellEnd"/>
+      <w:r>
+        <w:rPr>
+          <w:rFonts w:cs="Calibri"/>
+        </w:rPr>
+        <w:t xml:space="preserve"> Spin Columns (The Nest Group, USA) which were centrifuged at 800 RCF for 1 minute at room temperature. All further centrifugation steps in this sect</w:t>
       </w:r>
       <w:r>
         <w:rPr>
@@ -1589,7 +1788,35 @@
         <w:rPr>
           <w:rFonts w:cs="Calibri"/>
         </w:rPr>
-        <w:t xml:space="preserve"> 100 μl 2% ACN + 0.1% trifluoroacetic acid (TFA) was centrifuged through the columns, twice, before adding the samples and performing an additional centrifugal step. Lastly, 100 μl 70% ACN + 0.1% TFA was centrifuged through the columns to elute the sample which was then dried in an Eppendorf Concentrator plus (Eppendorf, Germany). </w:t>
+        <w:t xml:space="preserve"> 100 </w:t>
+      </w:r>
+      <w:proofErr w:type="spellStart"/>
+      <w:r>
+        <w:rPr>
+          <w:rFonts w:cs="Calibri"/>
+        </w:rPr>
+        <w:t>μl</w:t>
+      </w:r>
+      <w:proofErr w:type="spellEnd"/>
+      <w:r>
+        <w:rPr>
+          <w:rFonts w:cs="Calibri"/>
+        </w:rPr>
+        <w:t xml:space="preserve"> 2% ACN + 0.1% trifluoroacetic acid (TFA) was centrifuged through the columns, twice, before adding the samples and performing an additional centrifugal step. Lastly, 100 </w:t>
+      </w:r>
+      <w:proofErr w:type="spellStart"/>
+      <w:r>
+        <w:rPr>
+          <w:rFonts w:cs="Calibri"/>
+        </w:rPr>
+        <w:t>μl</w:t>
+      </w:r>
+      <w:proofErr w:type="spellEnd"/>
+      <w:r>
+        <w:rPr>
+          <w:rFonts w:cs="Calibri"/>
+        </w:rPr>
+        <w:t xml:space="preserve"> 70% ACN + 0.1% TFA was centrifuged through the columns to elute the sample which was then dried in an Eppendorf Concentrator plus (Eppendorf, Germany). </w:t>
       </w:r>
     </w:p>
     <w:p>
@@ -1631,17 +1858,53 @@
       <w:r>
         <w:t xml:space="preserve"> dissolved in 30 </w:t>
       </w:r>
-      <w:r>
-        <w:rPr>
-          <w:rFonts w:cs="Calibri"/>
-        </w:rPr>
-        <w:t>μl 2% ACN + 0.1% FA</w:t>
-      </w:r>
-      <w:r>
-        <w:rPr>
-          <w:rFonts w:cs="Calibri"/>
-        </w:rPr>
-        <w:t xml:space="preserve">, before being loaded onto Evotip Pure columns (Evosep, Denmark) according to the provided instructions, apart from that the samples were not dissolved in 20 </w:t>
+      <w:proofErr w:type="spellStart"/>
+      <w:r>
+        <w:rPr>
+          <w:rFonts w:cs="Calibri"/>
+        </w:rPr>
+        <w:t>μl</w:t>
+      </w:r>
+      <w:proofErr w:type="spellEnd"/>
+      <w:r>
+        <w:rPr>
+          <w:rFonts w:cs="Calibri"/>
+        </w:rPr>
+        <w:t xml:space="preserve"> 2% ACN + 0.1% FA</w:t>
+      </w:r>
+      <w:r>
+        <w:rPr>
+          <w:rFonts w:cs="Calibri"/>
+        </w:rPr>
+        <w:t xml:space="preserve">, before being loaded onto </w:t>
+      </w:r>
+      <w:proofErr w:type="spellStart"/>
+      <w:r>
+        <w:rPr>
+          <w:rFonts w:cs="Calibri"/>
+        </w:rPr>
+        <w:t>Evotip</w:t>
+      </w:r>
+      <w:proofErr w:type="spellEnd"/>
+      <w:r>
+        <w:rPr>
+          <w:rFonts w:cs="Calibri"/>
+        </w:rPr>
+        <w:t xml:space="preserve"> Pure columns (</w:t>
+      </w:r>
+      <w:proofErr w:type="spellStart"/>
+      <w:r>
+        <w:rPr>
+          <w:rFonts w:cs="Calibri"/>
+        </w:rPr>
+        <w:t>Evosep</w:t>
+      </w:r>
+      <w:proofErr w:type="spellEnd"/>
+      <w:r>
+        <w:rPr>
+          <w:rFonts w:cs="Calibri"/>
+        </w:rPr>
+        <w:t xml:space="preserve">, Denmark) according to the provided instructions, apart from that the samples were not dissolved in 20 </w:t>
       </w:r>
       <w:r>
         <w:rPr>
@@ -1653,7 +1916,63 @@
         <w:rPr>
           <w:rFonts w:cs="Calibri"/>
         </w:rPr>
-        <w:t xml:space="preserve">l 0.1% FA before loading. The samples were analyzed by LC/MS-MS on an Evosep One LC (Evosep, Denmark) coupled with a timsTOF Pro mass spectrometer (Bruker, USA). </w:t>
+        <w:t xml:space="preserve">l 0.1% FA before loading. The samples were </w:t>
+      </w:r>
+      <w:proofErr w:type="spellStart"/>
+      <w:r>
+        <w:rPr>
+          <w:rFonts w:cs="Calibri"/>
+        </w:rPr>
+        <w:t>analyzed</w:t>
+      </w:r>
+      <w:proofErr w:type="spellEnd"/>
+      <w:r>
+        <w:rPr>
+          <w:rFonts w:cs="Calibri"/>
+        </w:rPr>
+        <w:t xml:space="preserve"> by LC/MS-MS on an </w:t>
+      </w:r>
+      <w:proofErr w:type="spellStart"/>
+      <w:r>
+        <w:rPr>
+          <w:rFonts w:cs="Calibri"/>
+        </w:rPr>
+        <w:t>Evosep</w:t>
+      </w:r>
+      <w:proofErr w:type="spellEnd"/>
+      <w:r>
+        <w:rPr>
+          <w:rFonts w:cs="Calibri"/>
+        </w:rPr>
+        <w:t xml:space="preserve"> One LC (</w:t>
+      </w:r>
+      <w:proofErr w:type="spellStart"/>
+      <w:r>
+        <w:rPr>
+          <w:rFonts w:cs="Calibri"/>
+        </w:rPr>
+        <w:t>Evosep</w:t>
+      </w:r>
+      <w:proofErr w:type="spellEnd"/>
+      <w:r>
+        <w:rPr>
+          <w:rFonts w:cs="Calibri"/>
+        </w:rPr>
+        <w:t xml:space="preserve">, Denmark) coupled with a </w:t>
+      </w:r>
+      <w:proofErr w:type="spellStart"/>
+      <w:r>
+        <w:rPr>
+          <w:rFonts w:cs="Calibri"/>
+        </w:rPr>
+        <w:t>timsTOF</w:t>
+      </w:r>
+      <w:proofErr w:type="spellEnd"/>
+      <w:r>
+        <w:rPr>
+          <w:rFonts w:cs="Calibri"/>
+        </w:rPr>
+        <w:t xml:space="preserve"> Pro mass spectrometer (Bruker, USA). </w:t>
       </w:r>
       <w:r>
         <w:rPr>
@@ -1683,7 +2002,49 @@
         <w:rPr>
           <w:rFonts w:cs="Calibri"/>
         </w:rPr>
-        <w:t>m ReproSil-Pur C18 beads (Evosep, Denmark). The accompanying 30 samples per day program was used for separation. The MS used the DDA PASEF mode, with 10 PASEF scans every acquisition cycle. Accumulation and ramp times were set to 100 ms, precursors with a +1 charge were ignored, and target intensity was set to 20000, with dynamic exclusion active, at 0.4 min. Isolation width was set to 2 at 700 Th and 3 at 800 Th.</w:t>
+        <w:t xml:space="preserve">m </w:t>
+      </w:r>
+      <w:proofErr w:type="spellStart"/>
+      <w:r>
+        <w:rPr>
+          <w:rFonts w:cs="Calibri"/>
+        </w:rPr>
+        <w:t>ReproSil-Pur</w:t>
+      </w:r>
+      <w:proofErr w:type="spellEnd"/>
+      <w:r>
+        <w:rPr>
+          <w:rFonts w:cs="Calibri"/>
+        </w:rPr>
+        <w:t xml:space="preserve"> C18 beads (</w:t>
+      </w:r>
+      <w:proofErr w:type="spellStart"/>
+      <w:r>
+        <w:rPr>
+          <w:rFonts w:cs="Calibri"/>
+        </w:rPr>
+        <w:t>Evosep</w:t>
+      </w:r>
+      <w:proofErr w:type="spellEnd"/>
+      <w:r>
+        <w:rPr>
+          <w:rFonts w:cs="Calibri"/>
+        </w:rPr>
+        <w:t xml:space="preserve">, Denmark). The accompanying 30 samples per day program was used for separation. The MS used the DDA PASEF mode, with 10 PASEF scans every acquisition cycle. Accumulation and ramp times were set to 100 </w:t>
+      </w:r>
+      <w:proofErr w:type="spellStart"/>
+      <w:r>
+        <w:rPr>
+          <w:rFonts w:cs="Calibri"/>
+        </w:rPr>
+        <w:t>ms</w:t>
+      </w:r>
+      <w:proofErr w:type="spellEnd"/>
+      <w:r>
+        <w:rPr>
+          <w:rFonts w:cs="Calibri"/>
+        </w:rPr>
+        <w:t>, precursors with a +1 charge were ignored, and target intensity was set to 20000, with dynamic exclusion active, at 0.4 min. Isolation width was set to 2 at 700 Th and 3 at 800 Th.</w:t>
       </w:r>
     </w:p>
     <w:p>
@@ -1720,7 +2081,21 @@
         <w:rPr>
           <w:rFonts w:cs="Calibri"/>
         </w:rPr>
-        <w:t>The data from the LC-MS/MS runs were searched with PEAKS X. UniProtKB reviewed</w:t>
+        <w:t xml:space="preserve">The data from the LC-MS/MS runs were searched with PEAKS X. </w:t>
+      </w:r>
+      <w:proofErr w:type="spellStart"/>
+      <w:r>
+        <w:rPr>
+          <w:rFonts w:cs="Calibri"/>
+        </w:rPr>
+        <w:t>UniProtKB</w:t>
+      </w:r>
+      <w:proofErr w:type="spellEnd"/>
+      <w:r>
+        <w:rPr>
+          <w:rFonts w:cs="Calibri"/>
+        </w:rPr>
+        <w:t xml:space="preserve"> reviewed</w:t>
       </w:r>
       <w:r>
         <w:rPr>
@@ -1738,7 +2113,35 @@
         <w:rPr>
           <w:rFonts w:cs="Calibri"/>
         </w:rPr>
-        <w:t>) proteins was used as a database, but with fibrinogen alpha chain (FIBA_PIG) and fibrinogen beta chain (FIBB_PIG) being changed to the UniProt KB unreviewed (TrEMBL) versions F1RX36_PIG and F1RX37_PIG. The list was downloaded May 11</w:t>
+        <w:t xml:space="preserve">) proteins was used as a database, but with fibrinogen alpha chain (FIBA_PIG) and fibrinogen beta chain (FIBB_PIG) being changed to the </w:t>
+      </w:r>
+      <w:proofErr w:type="spellStart"/>
+      <w:r>
+        <w:rPr>
+          <w:rFonts w:cs="Calibri"/>
+        </w:rPr>
+        <w:t>UniProt</w:t>
+      </w:r>
+      <w:proofErr w:type="spellEnd"/>
+      <w:r>
+        <w:rPr>
+          <w:rFonts w:cs="Calibri"/>
+        </w:rPr>
+        <w:t xml:space="preserve"> KB unreviewed (</w:t>
+      </w:r>
+      <w:proofErr w:type="spellStart"/>
+      <w:r>
+        <w:rPr>
+          <w:rFonts w:cs="Calibri"/>
+        </w:rPr>
+        <w:t>TrEMBL</w:t>
+      </w:r>
+      <w:proofErr w:type="spellEnd"/>
+      <w:r>
+        <w:rPr>
+          <w:rFonts w:cs="Calibri"/>
+        </w:rPr>
+        <w:t>) versions F1RX36_PIG and F1RX37_PIG. The list was downloaded May 11</w:t>
       </w:r>
       <w:r>
         <w:rPr>
@@ -1764,7 +2167,35 @@
         <w:rPr>
           <w:rFonts w:cs="Calibri"/>
         </w:rPr>
-        <w:t>Human samples were searched using the UniProt reviewed (Swiss-prot) human protein list (organism_id:9606) (downloaded September 29</w:t>
+        <w:t xml:space="preserve">Human samples were searched using the </w:t>
+      </w:r>
+      <w:proofErr w:type="spellStart"/>
+      <w:r>
+        <w:rPr>
+          <w:rFonts w:cs="Calibri"/>
+        </w:rPr>
+        <w:t>UniProt</w:t>
+      </w:r>
+      <w:proofErr w:type="spellEnd"/>
+      <w:r>
+        <w:rPr>
+          <w:rFonts w:cs="Calibri"/>
+        </w:rPr>
+        <w:t xml:space="preserve"> reviewed (Swiss-</w:t>
+      </w:r>
+      <w:proofErr w:type="spellStart"/>
+      <w:r>
+        <w:rPr>
+          <w:rFonts w:cs="Calibri"/>
+        </w:rPr>
+        <w:t>prot</w:t>
+      </w:r>
+      <w:proofErr w:type="spellEnd"/>
+      <w:r>
+        <w:rPr>
+          <w:rFonts w:cs="Calibri"/>
+        </w:rPr>
+        <w:t>) human protein list (organism_id:9606) (downloaded September 29</w:t>
       </w:r>
       <w:r>
         <w:rPr>
@@ -1842,7 +2273,15 @@
     </w:p>
     <w:p>
       <w:r>
-        <w:t xml:space="preserve">Both the raw mass spectrometry data as well as the database search of the data have been uploaded to ProteomeXchange </w:t>
+        <w:t xml:space="preserve">Both the raw mass spectrometry data as well as the database search of the data have been uploaded to </w:t>
+      </w:r>
+      <w:proofErr w:type="spellStart"/>
+      <w:r>
+        <w:t>ProteomeXchange</w:t>
+      </w:r>
+      <w:proofErr w:type="spellEnd"/>
+      <w:r>
+        <w:t xml:space="preserve"> </w:t>
       </w:r>
       <w:r>
         <w:t>as a part of</w:t>
@@ -1909,7 +2348,13 @@
         <w:t>To get an understanding of the mass spec</w:t>
       </w:r>
       <w:r>
-        <w:t xml:space="preserve"> data, general characteristics of the different groups were summarized (figure 2). </w:t>
+        <w:t xml:space="preserve"> data, general characteristics of the different groups were summarized</w:t>
+      </w:r>
+      <w:r>
+        <w:t xml:space="preserve"> (figure 2)</w:t>
+      </w:r>
+      <w:r>
+        <w:t xml:space="preserve">. </w:t>
       </w:r>
       <w:r>
         <w:t>Unique p</w:t>
@@ -2006,13 +2451,21 @@
       </w:r>
       <w:r>
         <w:lastRenderedPageBreak/>
-        <w:t>patterns within the dataset, the data was logarithmi</w:t>
+        <w:t xml:space="preserve">patterns within the dataset, the data was </w:t>
+      </w:r>
+      <w:proofErr w:type="spellStart"/>
+      <w:r>
+        <w:t>logarithmi</w:t>
       </w:r>
       <w:r>
         <w:t>z</w:t>
       </w:r>
       <w:r>
-        <w:t>ed and s</w:t>
+        <w:t>ed</w:t>
+      </w:r>
+      <w:proofErr w:type="spellEnd"/>
+      <w:r>
+        <w:t xml:space="preserve"> and s</w:t>
       </w:r>
       <w:r>
         <w:t>caled</w:t>
@@ -2024,7 +2477,15 @@
         <w:t>d</w:t>
       </w:r>
       <w:r>
-        <w:t>). It can be seen that the data cluster based on infection type and sampling day</w:t>
+        <w:t xml:space="preserve">). </w:t>
+      </w:r>
+      <w:proofErr w:type="gramStart"/>
+      <w:r>
+        <w:t>It can be seen that the</w:t>
+      </w:r>
+      <w:proofErr w:type="gramEnd"/>
+      <w:r>
+        <w:t xml:space="preserve"> data cluster based on infection type and sampling day</w:t>
       </w:r>
       <w:r>
         <w:t xml:space="preserve">, suggesting that </w:t>
@@ -2062,7 +2523,15 @@
         <w:t>P. aeruginosa</w:t>
       </w:r>
       <w:r>
-        <w:t>, and control were randomly selected and had their peptides extracted again. Once extracted, the samples were blinded and analyzed by LC-MS/MS as the previous samples</w:t>
+        <w:t xml:space="preserve">, and control were randomly selected and had their peptides extracted again. Once extracted, the samples were blinded and </w:t>
+      </w:r>
+      <w:proofErr w:type="spellStart"/>
+      <w:r>
+        <w:t>analyzed</w:t>
+      </w:r>
+      <w:proofErr w:type="spellEnd"/>
+      <w:r>
+        <w:t xml:space="preserve"> by LC-MS/MS as the previous samples</w:t>
       </w:r>
       <w:r>
         <w:t>, but with</w:t>
@@ -2211,8 +2680,15 @@
       <w:r>
         <w:t xml:space="preserve">figures [Figure numbers length distribution and UMAP], python scripts which employ the </w:t>
       </w:r>
-      <w:r>
-        <w:t>matplotlib.pyplot package were utilized</w:t>
+      <w:proofErr w:type="spellStart"/>
+      <w:proofErr w:type="gramStart"/>
+      <w:r>
+        <w:t>matplotlib.pyplot</w:t>
+      </w:r>
+      <w:proofErr w:type="spellEnd"/>
+      <w:proofErr w:type="gramEnd"/>
+      <w:r>
+        <w:t xml:space="preserve"> package were utilized</w:t>
       </w:r>
       <w:commentRangeStart w:id="12"/>
       <w:r>
@@ -2521,7 +2997,15 @@
         <w:spacing w:before="60"/>
       </w:pPr>
       <w:r>
-        <w:t>Scientific Data uses standard Nature referencing style. All authors should be included in reference lists unless there are six or more, in which case only the first author should be given, followed by ‘et al.’. Authors should be listed last name first, followed by a comma and initials (followed by full stops, '.') of given names. Article titles should be in Roman text; only the first word of the title should have an initial capital and the title should be written exactly as it appears in the work cited, ending with a full stop. Book titles should be given in italics and all words in the title should have initial capitals. Journal names are italicized and abbreviated (with full stops) according to common usage. Volume numbers and the subsequent comma appear in bold. The full page range should be given where appropriate. See the examples below:</w:t>
+        <w:t xml:space="preserve">Scientific Data uses standard Nature referencing style. All authors should be included in reference lists unless there are six or more, in which case only the first author should be given, followed by ‘et al.’. Authors should be listed last name first, followed by a comma and initials (followed by full stops, '.') of given names. Article titles should be in Roman text; only the first word of the title should have an initial capital and the title should be written exactly as it appears in the work cited, ending with a full stop. Book titles should be given in italics and all words in the title should have initial capitals. Journal names are italicized and abbreviated (with full stops) according to common usage. Volume numbers and the subsequent comma appear in bold. The </w:t>
+      </w:r>
+      <w:proofErr w:type="gramStart"/>
+      <w:r>
+        <w:t>full page</w:t>
+      </w:r>
+      <w:proofErr w:type="gramEnd"/>
+      <w:r>
+        <w:t xml:space="preserve"> range should be given where appropriate. See the examples below:</w:t>
       </w:r>
     </w:p>
     <w:p>
@@ -2605,10 +3089,32 @@
         <w:rPr>
           <w:i/>
         </w:rPr>
-        <w:t>Manipulating The Mouse Embryo: A Laboratory Manual</w:t>
-      </w:r>
-      <w:r>
-        <w:t xml:space="preserve"> 2nd edn (Cold Spring Harbor Laboratory Press, 1994) </w:t>
+        <w:t xml:space="preserve">Manipulating </w:t>
+      </w:r>
+      <w:proofErr w:type="gramStart"/>
+      <w:r>
+        <w:rPr>
+          <w:i/>
+        </w:rPr>
+        <w:t>The</w:t>
+      </w:r>
+      <w:proofErr w:type="gramEnd"/>
+      <w:r>
+        <w:rPr>
+          <w:i/>
+        </w:rPr>
+        <w:t xml:space="preserve"> Mouse Embryo: A Laboratory Manual</w:t>
+      </w:r>
+      <w:r>
+        <w:t xml:space="preserve"> 2nd </w:t>
+      </w:r>
+      <w:proofErr w:type="spellStart"/>
+      <w:r>
+        <w:t>edn</w:t>
+      </w:r>
+      <w:proofErr w:type="spellEnd"/>
+      <w:r>
+        <w:t xml:space="preserve"> (Cold Spring Harbor Laboratory Press, 1994) </w:t>
       </w:r>
     </w:p>
     <w:p>
@@ -2638,7 +3144,15 @@
         <w:jc w:val="left"/>
       </w:pPr>
       <w:r>
-        <w:t xml:space="preserve">Babichev, S. A., Ries, J. &amp; Lvovsky, A. I. Quantum scissors: teleportation of single-mode optical states by means of nonlocal single photon. Preprint at http://arXiv.org/quant-ph/0208066 (2002). </w:t>
+        <w:t xml:space="preserve">Babichev, S. A., Ries, J. &amp; </w:t>
+      </w:r>
+      <w:proofErr w:type="spellStart"/>
+      <w:r>
+        <w:t>Lvovsky</w:t>
+      </w:r>
+      <w:proofErr w:type="spellEnd"/>
+      <w:r>
+        <w:t xml:space="preserve">, A. I. Quantum scissors: teleportation of single-mode optical states by means of nonlocal single photon. Preprint at http://arXiv.org/quant-ph/0208066 (2002). </w:t>
       </w:r>
     </w:p>
     <w:p>
@@ -2665,16 +3179,23 @@
         <w:spacing w:before="0" w:beforeAutospacing="0"/>
         <w:jc w:val="left"/>
       </w:pPr>
+      <w:proofErr w:type="spellStart"/>
       <w:r>
         <w:lastRenderedPageBreak/>
-        <w:t xml:space="preserve">Gallotti, R. &amp; Barthélemy, M. Source code for: The multilayer temporal network of public transport in Great Britain. </w:t>
-      </w:r>
+        <w:t>Gallotti</w:t>
+      </w:r>
+      <w:proofErr w:type="spellEnd"/>
+      <w:r>
+        <w:t xml:space="preserve">, R. &amp; Barthélemy, M. Source code for: The multilayer temporal network of public transport in Great Britain. </w:t>
+      </w:r>
+      <w:proofErr w:type="spellStart"/>
       <w:r>
         <w:rPr>
           <w:i/>
         </w:rPr>
         <w:t>Figshare</w:t>
       </w:r>
+      <w:proofErr w:type="spellEnd"/>
       <w:r>
         <w:t xml:space="preserve"> https://dx.doi.org/10.6084/m9.figshare.1249862.v1 (2014). </w:t>
       </w:r>
@@ -2870,7 +3391,43 @@
           <w:color w:val="222222"/>
           <w:spacing w:val="3"/>
         </w:rPr>
-        <w:t>An author list (formatted as above) and title for the dataset should be included in the data citation, and should reflect the author(s) and dataset title recorded at the repository. If author or title is not recorded by the repository, these should not be included in the data citation. The name of the data-hosting repository, URL to the dataset and year the data were made available are required for all data citations. For DOI-based (e.g. figshare or Dryad) repositories the DOI URL should be used. For repositories using accessions (e.g. SRA or GEO) an </w:t>
+        <w:t xml:space="preserve">An author list (formatted as above) and title for the dataset should be included in the data </w:t>
+      </w:r>
+      <w:proofErr w:type="gramStart"/>
+      <w:r>
+        <w:rPr>
+          <w:rFonts w:asciiTheme="minorHAnsi" w:hAnsiTheme="minorHAnsi" w:cs="Times"/>
+          <w:color w:val="222222"/>
+          <w:spacing w:val="3"/>
+        </w:rPr>
+        <w:t>citation, and</w:t>
+      </w:r>
+      <w:proofErr w:type="gramEnd"/>
+      <w:r>
+        <w:rPr>
+          <w:rFonts w:asciiTheme="minorHAnsi" w:hAnsiTheme="minorHAnsi" w:cs="Times"/>
+          <w:color w:val="222222"/>
+          <w:spacing w:val="3"/>
+        </w:rPr>
+        <w:t xml:space="preserve"> should reflect the author(s) and dataset title recorded at the repository. If author or title is not recorded by the repository, these should not be included in the data citation. The name of the data-hosting repository, URL to the dataset and year the data were made available are required for all data citations. For DOI-based (e.g. </w:t>
+      </w:r>
+      <w:proofErr w:type="spellStart"/>
+      <w:r>
+        <w:rPr>
+          <w:rFonts w:asciiTheme="minorHAnsi" w:hAnsiTheme="minorHAnsi" w:cs="Times"/>
+          <w:color w:val="222222"/>
+          <w:spacing w:val="3"/>
+        </w:rPr>
+        <w:t>figshare</w:t>
+      </w:r>
+      <w:proofErr w:type="spellEnd"/>
+      <w:r>
+        <w:rPr>
+          <w:rFonts w:asciiTheme="minorHAnsi" w:hAnsiTheme="minorHAnsi" w:cs="Times"/>
+          <w:color w:val="222222"/>
+          <w:spacing w:val="3"/>
+        </w:rPr>
+        <w:t xml:space="preserve"> or Dryad) repositories the DOI URL should be used. For repositories using accessions (e.g. SRA or GEO) an </w:t>
       </w:r>
       <w:hyperlink r:id="rId25" w:history="1">
         <w:r>
@@ -2913,7 +3470,43 @@
           <w:color w:val="222222"/>
           <w:spacing w:val="3"/>
         </w:rPr>
-        <w:t>Zhang, Q-L., Chen, J-Y., Lin, L-B., Wang, F., Guo, J., Deng, X-Y. Characterization of ladybird Henosepilachna vigintioctopunctata transcriptomes across various life stages. </w:t>
+        <w:t xml:space="preserve">Zhang, Q-L., Chen, J-Y., Lin, L-B., Wang, F., Guo, J., Deng, X-Y. Characterization of ladybird </w:t>
+      </w:r>
+      <w:proofErr w:type="spellStart"/>
+      <w:r>
+        <w:rPr>
+          <w:rFonts w:asciiTheme="minorHAnsi" w:hAnsiTheme="minorHAnsi" w:cs="Times"/>
+          <w:color w:val="222222"/>
+          <w:spacing w:val="3"/>
+        </w:rPr>
+        <w:t>Henosepilachna</w:t>
+      </w:r>
+      <w:proofErr w:type="spellEnd"/>
+      <w:r>
+        <w:rPr>
+          <w:rFonts w:asciiTheme="minorHAnsi" w:hAnsiTheme="minorHAnsi" w:cs="Times"/>
+          <w:color w:val="222222"/>
+          <w:spacing w:val="3"/>
+        </w:rPr>
+        <w:t xml:space="preserve"> </w:t>
+      </w:r>
+      <w:proofErr w:type="spellStart"/>
+      <w:r>
+        <w:rPr>
+          <w:rFonts w:asciiTheme="minorHAnsi" w:hAnsiTheme="minorHAnsi" w:cs="Times"/>
+          <w:color w:val="222222"/>
+          <w:spacing w:val="3"/>
+        </w:rPr>
+        <w:t>vigintioctopunctata</w:t>
+      </w:r>
+      <w:proofErr w:type="spellEnd"/>
+      <w:r>
+        <w:rPr>
+          <w:rFonts w:asciiTheme="minorHAnsi" w:hAnsiTheme="minorHAnsi" w:cs="Times"/>
+          <w:color w:val="222222"/>
+          <w:spacing w:val="3"/>
+        </w:rPr>
+        <w:t xml:space="preserve"> transcriptomes across various life stages. </w:t>
       </w:r>
       <w:r>
         <w:rPr>
@@ -3025,7 +3618,25 @@
           <w:color w:val="222222"/>
           <w:spacing w:val="3"/>
         </w:rPr>
-        <w:t>Barbosa, P., Usie, A. and Ramos, A. M. Quercus suber isolate HL8, whole genome shotgun sequencing project. </w:t>
+        <w:t xml:space="preserve">Barbosa, P., Usie, A. and Ramos, A. M. Quercus </w:t>
+      </w:r>
+      <w:proofErr w:type="spellStart"/>
+      <w:r>
+        <w:rPr>
+          <w:rFonts w:asciiTheme="minorHAnsi" w:hAnsiTheme="minorHAnsi" w:cs="Times"/>
+          <w:color w:val="222222"/>
+          <w:spacing w:val="3"/>
+        </w:rPr>
+        <w:t>suber</w:t>
+      </w:r>
+      <w:proofErr w:type="spellEnd"/>
+      <w:r>
+        <w:rPr>
+          <w:rFonts w:asciiTheme="minorHAnsi" w:hAnsiTheme="minorHAnsi" w:cs="Times"/>
+          <w:color w:val="222222"/>
+          <w:spacing w:val="3"/>
+        </w:rPr>
+        <w:t xml:space="preserve"> isolate HL8, whole genome shotgun sequencing project. </w:t>
       </w:r>
       <w:r>
         <w:rPr>
@@ -3294,7 +3905,23 @@
           <w:rFonts w:cs="Calibri"/>
           <w:lang w:val="en-US" w:eastAsia="en-US"/>
         </w:rPr>
-        <w:t xml:space="preserve">. Integrated submission systems are available for both figshare and Dryad.  </w:t>
+        <w:t xml:space="preserve">. Integrated submission systems are available for both </w:t>
+      </w:r>
+      <w:proofErr w:type="spellStart"/>
+      <w:r>
+        <w:rPr>
+          <w:rFonts w:cs="Calibri"/>
+          <w:lang w:val="en-US" w:eastAsia="en-US"/>
+        </w:rPr>
+        <w:t>figshare</w:t>
+      </w:r>
+      <w:proofErr w:type="spellEnd"/>
+      <w:r>
+        <w:rPr>
+          <w:rFonts w:cs="Calibri"/>
+          <w:lang w:val="en-US" w:eastAsia="en-US"/>
+        </w:rPr>
+        <w:t xml:space="preserve"> and Dryad.  </w:t>
       </w:r>
     </w:p>
     <w:sectPr>

</xml_diff>

<commit_message>
Worked on figure 2
</commit_message>
<xml_diff>
--- a/paper/Peptidomic data from Staphylococcus aureus and Pseudomonas aeruginosa infected porcine wound fluids.docx
+++ b/paper/Peptidomic data from Staphylococcus aureus and Pseudomonas aeruginosa infected porcine wound fluids.docx
@@ -213,23 +213,7 @@
                                 <w:sz w:val="20"/>
                                 <w:szCs w:val="20"/>
                               </w:rPr>
-                              <w:t xml:space="preserve">ly available without restriction </w:t>
-                            </w:r>
-                            <w:proofErr w:type="gramStart"/>
-                            <w:r>
-                              <w:rPr>
-                                <w:sz w:val="20"/>
-                                <w:szCs w:val="20"/>
-                              </w:rPr>
-                              <w:t>in the event that</w:t>
-                            </w:r>
-                            <w:proofErr w:type="gramEnd"/>
-                            <w:r>
-                              <w:rPr>
-                                <w:sz w:val="20"/>
-                                <w:szCs w:val="20"/>
-                              </w:rPr>
-                              <w:t xml:space="preserve"> the Data Descriptor is accepted for publication (excepting reasonable controls related to human privacy issues or public safety).</w:t>
+                              <w:t>ly available without restriction in the event that the Data Descriptor is accepted for publication (excepting reasonable controls related to human privacy issues or public safety).</w:t>
                             </w:r>
                             <w:r>
                               <w:rPr>
@@ -416,23 +400,7 @@
                           <w:sz w:val="20"/>
                           <w:szCs w:val="20"/>
                         </w:rPr>
-                        <w:t xml:space="preserve">ly available without restriction </w:t>
-                      </w:r>
-                      <w:proofErr w:type="gramStart"/>
-                      <w:r>
-                        <w:rPr>
-                          <w:sz w:val="20"/>
-                          <w:szCs w:val="20"/>
-                        </w:rPr>
-                        <w:t>in the event that</w:t>
-                      </w:r>
-                      <w:proofErr w:type="gramEnd"/>
-                      <w:r>
-                        <w:rPr>
-                          <w:sz w:val="20"/>
-                          <w:szCs w:val="20"/>
-                        </w:rPr>
-                        <w:t xml:space="preserve"> the Data Descriptor is accepted for publication (excepting reasonable controls related to human privacy issues or public safety).</w:t>
+                        <w:t>ly available without restriction in the event that the Data Descriptor is accepted for publication (excepting reasonable controls related to human privacy issues or public safety).</w:t>
                       </w:r>
                       <w:r>
                         <w:rPr>
@@ -477,19 +445,11 @@
           <w:iCs/>
         </w:rPr>
       </w:pPr>
-      <w:proofErr w:type="spellStart"/>
       <w:r>
         <w:rPr>
           <w:iCs/>
         </w:rPr>
-        <w:t>Peptidomic</w:t>
-      </w:r>
-      <w:proofErr w:type="spellEnd"/>
-      <w:r>
-        <w:rPr>
-          <w:iCs/>
-        </w:rPr>
-        <w:t xml:space="preserve"> data from</w:t>
+        <w:t>Peptidomic data from</w:t>
       </w:r>
       <w:r>
         <w:rPr>
@@ -537,14 +497,12 @@
           <w:lang w:val="sv-SE"/>
         </w:rPr>
       </w:pPr>
-      <w:proofErr w:type="spellStart"/>
       <w:r>
         <w:rPr>
           <w:lang w:val="sv-SE"/>
         </w:rPr>
         <w:t>Authors</w:t>
       </w:r>
-      <w:proofErr w:type="spellEnd"/>
     </w:p>
     <w:p>
       <w:pPr>
@@ -741,15 +699,7 @@
         <w:t xml:space="preserve"> then</w:t>
       </w:r>
       <w:r>
-        <w:t xml:space="preserve"> </w:t>
-      </w:r>
-      <w:proofErr w:type="spellStart"/>
-      <w:r>
-        <w:t>analyzed</w:t>
-      </w:r>
-      <w:proofErr w:type="spellEnd"/>
-      <w:r>
-        <w:t xml:space="preserve"> by </w:t>
+        <w:t xml:space="preserve"> analyzed by </w:t>
       </w:r>
       <w:r>
         <w:t>liquid chromatography with tandem mass spectrometry</w:t>
@@ -805,13 +755,8 @@
       </w:r>
     </w:p>
     <w:p>
-      <w:proofErr w:type="spellStart"/>
-      <w:r>
-        <w:t>Peptidomics</w:t>
-      </w:r>
-      <w:proofErr w:type="spellEnd"/>
-      <w:r>
-        <w:t xml:space="preserve"> is the study of all peptides found in biological samples. The data for these studies are most commonly derived from a liquid chromatographic</w:t>
+      <w:r>
+        <w:t>Peptidomics is the study of all peptides found in biological samples. The data for these studies are most commonly derived from a liquid chromatographic</w:t>
       </w:r>
       <w:r>
         <w:t xml:space="preserve"> (LC)</w:t>
@@ -878,15 +823,7 @@
         </w:r>
       </w:hyperlink>
       <w:r>
-        <w:t xml:space="preserve">]) there is a huge amount of information that can be explored in </w:t>
-      </w:r>
-      <w:proofErr w:type="spellStart"/>
-      <w:r>
-        <w:t>peptidomic</w:t>
-      </w:r>
-      <w:proofErr w:type="spellEnd"/>
-      <w:r>
-        <w:t xml:space="preserve"> datasets</w:t>
+        <w:t>]) there is a huge amount of information that can be explored in peptidomic datasets</w:t>
       </w:r>
       <w:commentRangeStart w:id="3"/>
       <w:r>
@@ -1088,15 +1025,7 @@
     <w:p/>
     <w:p>
       <w:r>
-        <w:t xml:space="preserve">This study was carried out to identify differences in the </w:t>
-      </w:r>
-      <w:proofErr w:type="spellStart"/>
-      <w:r>
-        <w:t>peptidomic</w:t>
-      </w:r>
-      <w:proofErr w:type="spellEnd"/>
-      <w:r>
-        <w:t xml:space="preserve"> landscape of wound fluids depending on the presence and type of pathogenic bacteria</w:t>
+        <w:t>This study was carried out to identify differences in the peptidomic landscape of wound fluids depending on the presence and type of pathogenic bacteria</w:t>
       </w:r>
       <w:r>
         <w:t>,</w:t>
@@ -1111,15 +1040,7 @@
         <w:t xml:space="preserve"> employing a newly developed analysis algorithm with the potential to remove </w:t>
       </w:r>
       <w:r>
-        <w:t xml:space="preserve">large amounts of redundancy in </w:t>
-      </w:r>
-      <w:proofErr w:type="spellStart"/>
-      <w:r>
-        <w:t>peptidomic</w:t>
-      </w:r>
-      <w:proofErr w:type="spellEnd"/>
-      <w:r>
-        <w:t xml:space="preserve"> datasets [cite clustering paper].</w:t>
+        <w:t>large amounts of redundancy in peptidomic datasets [cite clustering paper].</w:t>
       </w:r>
       <w:r>
         <w:t xml:space="preserve"> </w:t>
@@ -1133,16 +1054,11 @@
       <w:r>
         <w:t xml:space="preserve">. </w:t>
       </w:r>
-      <w:proofErr w:type="spellStart"/>
       <w:r>
         <w:t>A</w:t>
       </w:r>
       <w:r>
-        <w:t>nalyzing</w:t>
-      </w:r>
-      <w:proofErr w:type="spellEnd"/>
-      <w:r>
-        <w:t xml:space="preserve"> the differences </w:t>
+        <w:t xml:space="preserve">nalyzing the differences </w:t>
       </w:r>
       <w:r>
         <w:t>between the sample types in this dataset could potentially give insight into</w:t>
@@ -1239,8 +1155,6 @@
       <w:r>
         <w:t xml:space="preserve">or </w:t>
       </w:r>
-      <w:proofErr w:type="spellStart"/>
-      <w:proofErr w:type="gramStart"/>
       <w:r>
         <w:rPr>
           <w:i/>
@@ -1248,8 +1162,6 @@
         </w:rPr>
         <w:t>P.aeruginosa</w:t>
       </w:r>
-      <w:proofErr w:type="spellEnd"/>
-      <w:proofErr w:type="gramEnd"/>
       <w:r>
         <w:t>, or kept uninfected</w:t>
       </w:r>
@@ -1355,15 +1267,7 @@
         <w:t>S. aureus</w:t>
       </w:r>
       <w:r>
-        <w:t xml:space="preserve"> infection. Extracted fluids were then supplemented with Halt Protease Inhibitor Cocktail (</w:t>
-      </w:r>
-      <w:proofErr w:type="spellStart"/>
-      <w:r>
-        <w:t>Thermo</w:t>
-      </w:r>
-      <w:proofErr w:type="spellEnd"/>
-      <w:r>
-        <w:t xml:space="preserve"> Fisher Scientific, USA) and kept at -80</w:t>
+        <w:t xml:space="preserve"> infection. Extracted fluids were then supplemented with Halt Protease Inhibitor Cocktail (Thermo Fisher Scientific, USA) and kept at -80</w:t>
       </w:r>
       <w:r>
         <w:t>°</w:t>
@@ -1400,11 +1304,9 @@
       <w:r>
         <w:t xml:space="preserve">Patients suffering from chronic venous wounds had their wounds dressed </w:t>
       </w:r>
-      <w:proofErr w:type="gramStart"/>
       <w:r>
         <w:t>with</w:t>
       </w:r>
-      <w:proofErr w:type="gramEnd"/>
       <w:r>
         <w:t xml:space="preserve"> </w:t>
       </w:r>
@@ -1454,7 +1356,6 @@
       <w:r>
         <w:t xml:space="preserve">500 </w:t>
       </w:r>
-      <w:proofErr w:type="spellStart"/>
       <w:r>
         <w:rPr>
           <w:rFonts w:cs="Calibri"/>
@@ -1462,13 +1363,8 @@
         <w:t>μ</w:t>
       </w:r>
       <w:r>
-        <w:t>g</w:t>
-      </w:r>
-      <w:proofErr w:type="spellEnd"/>
-      <w:r>
-        <w:t xml:space="preserve"> of protein for pig wound fluids, and 100 </w:t>
-      </w:r>
-      <w:proofErr w:type="spellStart"/>
+        <w:t xml:space="preserve">g of protein for pig wound fluids, and 100 </w:t>
+      </w:r>
       <w:r>
         <w:rPr>
           <w:rFonts w:cs="Calibri"/>
@@ -1476,24 +1372,11 @@
         <w:t>μ</w:t>
       </w:r>
       <w:r>
-        <w:t>g</w:t>
-      </w:r>
-      <w:proofErr w:type="spellEnd"/>
-      <w:r>
-        <w:t xml:space="preserve"> of protein for human wound fluids (determined with Pierce BCA Protein Assay Kit (</w:t>
-      </w:r>
-      <w:proofErr w:type="spellStart"/>
-      <w:r>
-        <w:t>Thermo</w:t>
-      </w:r>
-      <w:proofErr w:type="spellEnd"/>
-      <w:r>
-        <w:t xml:space="preserve"> Fisher Scientific, USA) as per provided instructions) was diluted </w:t>
+        <w:t xml:space="preserve">g of protein for human wound fluids (determined with Pierce BCA Protein Assay Kit (Thermo Fisher Scientific, USA) as per provided instructions) was diluted </w:t>
       </w:r>
       <w:r>
         <w:t xml:space="preserve">to 100 </w:t>
       </w:r>
-      <w:proofErr w:type="spellStart"/>
       <w:r>
         <w:rPr>
           <w:rFonts w:cs="Calibri"/>
@@ -1501,115 +1384,85 @@
         <w:t>μ</w:t>
       </w:r>
       <w:r>
-        <w:t>l</w:t>
-      </w:r>
-      <w:proofErr w:type="spellEnd"/>
-      <w:r>
+        <w:t xml:space="preserve">l </w:t>
+      </w:r>
+      <w:r>
+        <w:t>with 10 mM Tris at pH 7.4.</w:t>
+      </w:r>
+      <w:r>
+        <w:t xml:space="preserve"> 300 </w:t>
+      </w:r>
+      <w:r>
+        <w:rPr>
+          <w:rFonts w:cs="Calibri"/>
+        </w:rPr>
+        <w:t>μ</w:t>
+      </w:r>
+      <w:r>
+        <w:t>l of 8 M urea diluted in 10 mM Tris at pH 7.4</w:t>
+      </w:r>
+      <w:r>
+        <w:t>,</w:t>
+      </w:r>
+      <w:r>
+        <w:t xml:space="preserve"> supplemented with 0.067% RapiGest SF (Waters, USA)</w:t>
+      </w:r>
+      <w:r>
+        <w:t xml:space="preserve"> was then added</w:t>
+      </w:r>
+      <w:r>
+        <w:t xml:space="preserve"> followed by </w:t>
+      </w:r>
+      <w:r>
+        <w:t>an</w:t>
+      </w:r>
+      <w:r>
+        <w:t xml:space="preserve"> incubation at room temperature</w:t>
+      </w:r>
+      <w:r>
+        <w:t xml:space="preserve"> for 30 minutes</w:t>
+      </w:r>
+      <w:r>
+        <w:t>.</w:t>
+      </w:r>
+      <w:r>
+        <w:t xml:space="preserve"> 100 </w:t>
+      </w:r>
+      <w:r>
+        <w:rPr>
+          <w:rFonts w:cs="Calibri"/>
+        </w:rPr>
+        <w:t>μl 6</w:t>
+      </w:r>
+      <w:r>
+        <w:rPr>
+          <w:rFonts w:cs="Calibri"/>
+        </w:rPr>
         <w:t xml:space="preserve"> </w:t>
       </w:r>
       <w:r>
-        <w:t>with 10 mM Tris at pH 7.4.</w:t>
-      </w:r>
-      <w:r>
-        <w:t xml:space="preserve"> 300 </w:t>
-      </w:r>
-      <w:proofErr w:type="spellStart"/>
-      <w:r>
-        <w:rPr>
-          <w:rFonts w:cs="Calibri"/>
-        </w:rPr>
-        <w:t>μ</w:t>
-      </w:r>
-      <w:r>
-        <w:t>l</w:t>
-      </w:r>
-      <w:proofErr w:type="spellEnd"/>
-      <w:r>
-        <w:t xml:space="preserve"> of 8 M urea diluted in 10 mM Tris at pH 7.4</w:t>
-      </w:r>
-      <w:r>
-        <w:t>,</w:t>
-      </w:r>
-      <w:r>
-        <w:t xml:space="preserve"> supplemented with 0.067% </w:t>
-      </w:r>
-      <w:proofErr w:type="spellStart"/>
-      <w:r>
-        <w:t>RapiGest</w:t>
-      </w:r>
-      <w:proofErr w:type="spellEnd"/>
-      <w:r>
-        <w:t xml:space="preserve"> SF (Waters, USA)</w:t>
-      </w:r>
-      <w:r>
-        <w:t xml:space="preserve"> was then added</w:t>
-      </w:r>
-      <w:r>
-        <w:t xml:space="preserve"> followed by </w:t>
-      </w:r>
-      <w:r>
-        <w:t>an</w:t>
-      </w:r>
-      <w:r>
-        <w:t xml:space="preserve"> incubation at room temperature</w:t>
-      </w:r>
-      <w:r>
-        <w:t xml:space="preserve"> for 30 minutes</w:t>
-      </w:r>
-      <w:r>
-        <w:t>.</w:t>
-      </w:r>
-      <w:r>
-        <w:t xml:space="preserve"> 100 </w:t>
-      </w:r>
-      <w:proofErr w:type="spellStart"/>
-      <w:r>
-        <w:rPr>
-          <w:rFonts w:cs="Calibri"/>
-        </w:rPr>
-        <w:t>μl</w:t>
-      </w:r>
-      <w:proofErr w:type="spellEnd"/>
-      <w:r>
-        <w:rPr>
-          <w:rFonts w:cs="Calibri"/>
-        </w:rPr>
-        <w:t xml:space="preserve"> 6</w:t>
-      </w:r>
-      <w:r>
-        <w:rPr>
-          <w:rFonts w:cs="Calibri"/>
-        </w:rPr>
+        <w:rPr>
+          <w:rFonts w:cs="Calibri"/>
+        </w:rPr>
+        <w:t xml:space="preserve">M urea </w:t>
+      </w:r>
+      <w:r>
+        <w:rPr>
+          <w:rFonts w:cs="Calibri"/>
+        </w:rPr>
+        <w:t xml:space="preserve">in 10 mM Tris at pH 7.a </w:t>
+      </w:r>
+      <w:r>
+        <w:rPr>
+          <w:rFonts w:cs="Calibri"/>
+        </w:rPr>
+        <w:t>was added to</w:t>
+      </w:r>
+      <w:r>
         <w:t xml:space="preserve"> </w:t>
       </w:r>
       <w:r>
-        <w:rPr>
-          <w:rFonts w:cs="Calibri"/>
-        </w:rPr>
-        <w:t xml:space="preserve">M urea </w:t>
-      </w:r>
-      <w:r>
-        <w:rPr>
-          <w:rFonts w:cs="Calibri"/>
-        </w:rPr>
-        <w:t xml:space="preserve">in 10 mM Tris at pH 7.a </w:t>
-      </w:r>
-      <w:r>
-        <w:rPr>
-          <w:rFonts w:cs="Calibri"/>
-        </w:rPr>
-        <w:t>was added to</w:t>
-      </w:r>
-      <w:r>
-        <w:t xml:space="preserve"> </w:t>
-      </w:r>
-      <w:proofErr w:type="spellStart"/>
-      <w:r>
-        <w:t>Microcon</w:t>
-      </w:r>
-      <w:proofErr w:type="spellEnd"/>
-      <w:r>
-        <w:t xml:space="preserve"> - 30 centrifugal filter unit</w:t>
+        <w:t>Microcon - 30 centrifugal filter unit</w:t>
       </w:r>
       <w:r>
         <w:t>s and centrifuged at 10000 RCF for 15 minutes at room temperature</w:t>
@@ -1623,19 +1476,11 @@
       <w:r>
         <w:t xml:space="preserve">the wound fluid samples were added to the centrifugal filters, and centrifuged at 10000 RCF for 30 minutes at RT. Finally, another 100 </w:t>
       </w:r>
-      <w:proofErr w:type="spellStart"/>
-      <w:r>
-        <w:rPr>
-          <w:rFonts w:cs="Calibri"/>
-        </w:rPr>
-        <w:t>μl</w:t>
-      </w:r>
-      <w:proofErr w:type="spellEnd"/>
-      <w:r>
-        <w:rPr>
-          <w:rFonts w:cs="Calibri"/>
-        </w:rPr>
-        <w:t xml:space="preserve"> </w:t>
+      <w:r>
+        <w:rPr>
+          <w:rFonts w:cs="Calibri"/>
+        </w:rPr>
+        <w:t xml:space="preserve">μl </w:t>
       </w:r>
       <w:r>
         <w:rPr>
@@ -1695,36 +1540,20 @@
       <w:r>
         <w:t xml:space="preserve">1 </w:t>
       </w:r>
-      <w:proofErr w:type="spellStart"/>
-      <w:r>
-        <w:rPr>
-          <w:rFonts w:cs="Calibri"/>
-        </w:rPr>
-        <w:t>μl</w:t>
-      </w:r>
-      <w:proofErr w:type="spellEnd"/>
-      <w:r>
-        <w:rPr>
-          <w:rFonts w:cs="Calibri"/>
-        </w:rPr>
-        <w:t xml:space="preserve"> 100% formic acid (FA) was added to </w:t>
+      <w:r>
+        <w:rPr>
+          <w:rFonts w:cs="Calibri"/>
+        </w:rPr>
+        <w:t xml:space="preserve">μl 100% formic acid (FA) was added to </w:t>
       </w:r>
       <w:r>
         <w:t xml:space="preserve">60 </w:t>
       </w:r>
-      <w:proofErr w:type="spellStart"/>
-      <w:r>
-        <w:rPr>
-          <w:rFonts w:cs="Calibri"/>
-        </w:rPr>
-        <w:t>μl</w:t>
-      </w:r>
-      <w:proofErr w:type="spellEnd"/>
-      <w:r>
-        <w:rPr>
-          <w:rFonts w:cs="Calibri"/>
-        </w:rPr>
-        <w:t xml:space="preserve"> of each extracted peptide sample</w:t>
+      <w:r>
+        <w:rPr>
+          <w:rFonts w:cs="Calibri"/>
+        </w:rPr>
+        <w:t>μl of each extracted peptide sample</w:t>
       </w:r>
       <w:r>
         <w:rPr>
@@ -1736,35 +1565,7 @@
         <w:rPr>
           <w:rFonts w:cs="Calibri"/>
         </w:rPr>
-        <w:t xml:space="preserve">100 </w:t>
-      </w:r>
-      <w:proofErr w:type="spellStart"/>
-      <w:r>
-        <w:rPr>
-          <w:rFonts w:cs="Calibri"/>
-        </w:rPr>
-        <w:t>μl</w:t>
-      </w:r>
-      <w:proofErr w:type="spellEnd"/>
-      <w:r>
-        <w:rPr>
-          <w:rFonts w:cs="Calibri"/>
-        </w:rPr>
-        <w:t xml:space="preserve"> 100% acetonitrile (ACN) + 0.1% FA was added to </w:t>
-      </w:r>
-      <w:proofErr w:type="spellStart"/>
-      <w:r>
-        <w:rPr>
-          <w:rFonts w:cs="Calibri"/>
-        </w:rPr>
-        <w:t>UltraMicro</w:t>
-      </w:r>
-      <w:proofErr w:type="spellEnd"/>
-      <w:r>
-        <w:rPr>
-          <w:rFonts w:cs="Calibri"/>
-        </w:rPr>
-        <w:t xml:space="preserve"> Spin Columns (The Nest Group, USA) which were centrifuged at 800 RCF for 1 minute at room temperature. All further centrifugation steps in this sect</w:t>
+        <w:t>100 μl 100% acetonitrile (ACN) + 0.1% FA was added to UltraMicro Spin Columns (The Nest Group, USA) which were centrifuged at 800 RCF for 1 minute at room temperature. All further centrifugation steps in this sect</w:t>
       </w:r>
       <w:r>
         <w:rPr>
@@ -1788,35 +1589,7 @@
         <w:rPr>
           <w:rFonts w:cs="Calibri"/>
         </w:rPr>
-        <w:t xml:space="preserve"> 100 </w:t>
-      </w:r>
-      <w:proofErr w:type="spellStart"/>
-      <w:r>
-        <w:rPr>
-          <w:rFonts w:cs="Calibri"/>
-        </w:rPr>
-        <w:t>μl</w:t>
-      </w:r>
-      <w:proofErr w:type="spellEnd"/>
-      <w:r>
-        <w:rPr>
-          <w:rFonts w:cs="Calibri"/>
-        </w:rPr>
-        <w:t xml:space="preserve"> 2% ACN + 0.1% trifluoroacetic acid (TFA) was centrifuged through the columns, twice, before adding the samples and performing an additional centrifugal step. Lastly, 100 </w:t>
-      </w:r>
-      <w:proofErr w:type="spellStart"/>
-      <w:r>
-        <w:rPr>
-          <w:rFonts w:cs="Calibri"/>
-        </w:rPr>
-        <w:t>μl</w:t>
-      </w:r>
-      <w:proofErr w:type="spellEnd"/>
-      <w:r>
-        <w:rPr>
-          <w:rFonts w:cs="Calibri"/>
-        </w:rPr>
-        <w:t xml:space="preserve"> 70% ACN + 0.1% TFA was centrifuged through the columns to elute the sample which was then dried in an Eppendorf Concentrator plus (Eppendorf, Germany). </w:t>
+        <w:t xml:space="preserve"> 100 μl 2% ACN + 0.1% trifluoroacetic acid (TFA) was centrifuged through the columns, twice, before adding the samples and performing an additional centrifugal step. Lastly, 100 μl 70% ACN + 0.1% TFA was centrifuged through the columns to elute the sample which was then dried in an Eppendorf Concentrator plus (Eppendorf, Germany). </w:t>
       </w:r>
     </w:p>
     <w:p>
@@ -1858,53 +1631,17 @@
       <w:r>
         <w:t xml:space="preserve"> dissolved in 30 </w:t>
       </w:r>
-      <w:proofErr w:type="spellStart"/>
-      <w:r>
-        <w:rPr>
-          <w:rFonts w:cs="Calibri"/>
-        </w:rPr>
-        <w:t>μl</w:t>
-      </w:r>
-      <w:proofErr w:type="spellEnd"/>
-      <w:r>
-        <w:rPr>
-          <w:rFonts w:cs="Calibri"/>
-        </w:rPr>
-        <w:t xml:space="preserve"> 2% ACN + 0.1% FA</w:t>
-      </w:r>
-      <w:r>
-        <w:rPr>
-          <w:rFonts w:cs="Calibri"/>
-        </w:rPr>
-        <w:t xml:space="preserve">, before being loaded onto </w:t>
-      </w:r>
-      <w:proofErr w:type="spellStart"/>
-      <w:r>
-        <w:rPr>
-          <w:rFonts w:cs="Calibri"/>
-        </w:rPr>
-        <w:t>Evotip</w:t>
-      </w:r>
-      <w:proofErr w:type="spellEnd"/>
-      <w:r>
-        <w:rPr>
-          <w:rFonts w:cs="Calibri"/>
-        </w:rPr>
-        <w:t xml:space="preserve"> Pure columns (</w:t>
-      </w:r>
-      <w:proofErr w:type="spellStart"/>
-      <w:r>
-        <w:rPr>
-          <w:rFonts w:cs="Calibri"/>
-        </w:rPr>
-        <w:t>Evosep</w:t>
-      </w:r>
-      <w:proofErr w:type="spellEnd"/>
-      <w:r>
-        <w:rPr>
-          <w:rFonts w:cs="Calibri"/>
-        </w:rPr>
-        <w:t xml:space="preserve">, Denmark) according to the provided instructions, apart from that the samples were not dissolved in 20 </w:t>
+      <w:r>
+        <w:rPr>
+          <w:rFonts w:cs="Calibri"/>
+        </w:rPr>
+        <w:t>μl 2% ACN + 0.1% FA</w:t>
+      </w:r>
+      <w:r>
+        <w:rPr>
+          <w:rFonts w:cs="Calibri"/>
+        </w:rPr>
+        <w:t xml:space="preserve">, before being loaded onto Evotip Pure columns (Evosep, Denmark) according to the provided instructions, apart from that the samples were not dissolved in 20 </w:t>
       </w:r>
       <w:r>
         <w:rPr>
@@ -1916,63 +1653,7 @@
         <w:rPr>
           <w:rFonts w:cs="Calibri"/>
         </w:rPr>
-        <w:t xml:space="preserve">l 0.1% FA before loading. The samples were </w:t>
-      </w:r>
-      <w:proofErr w:type="spellStart"/>
-      <w:r>
-        <w:rPr>
-          <w:rFonts w:cs="Calibri"/>
-        </w:rPr>
-        <w:t>analyzed</w:t>
-      </w:r>
-      <w:proofErr w:type="spellEnd"/>
-      <w:r>
-        <w:rPr>
-          <w:rFonts w:cs="Calibri"/>
-        </w:rPr>
-        <w:t xml:space="preserve"> by LC/MS-MS on an </w:t>
-      </w:r>
-      <w:proofErr w:type="spellStart"/>
-      <w:r>
-        <w:rPr>
-          <w:rFonts w:cs="Calibri"/>
-        </w:rPr>
-        <w:t>Evosep</w:t>
-      </w:r>
-      <w:proofErr w:type="spellEnd"/>
-      <w:r>
-        <w:rPr>
-          <w:rFonts w:cs="Calibri"/>
-        </w:rPr>
-        <w:t xml:space="preserve"> One LC (</w:t>
-      </w:r>
-      <w:proofErr w:type="spellStart"/>
-      <w:r>
-        <w:rPr>
-          <w:rFonts w:cs="Calibri"/>
-        </w:rPr>
-        <w:t>Evosep</w:t>
-      </w:r>
-      <w:proofErr w:type="spellEnd"/>
-      <w:r>
-        <w:rPr>
-          <w:rFonts w:cs="Calibri"/>
-        </w:rPr>
-        <w:t xml:space="preserve">, Denmark) coupled with a </w:t>
-      </w:r>
-      <w:proofErr w:type="spellStart"/>
-      <w:r>
-        <w:rPr>
-          <w:rFonts w:cs="Calibri"/>
-        </w:rPr>
-        <w:t>timsTOF</w:t>
-      </w:r>
-      <w:proofErr w:type="spellEnd"/>
-      <w:r>
-        <w:rPr>
-          <w:rFonts w:cs="Calibri"/>
-        </w:rPr>
-        <w:t xml:space="preserve"> Pro mass spectrometer (Bruker, USA). </w:t>
+        <w:t xml:space="preserve">l 0.1% FA before loading. The samples were analyzed by LC/MS-MS on an Evosep One LC (Evosep, Denmark) coupled with a timsTOF Pro mass spectrometer (Bruker, USA). </w:t>
       </w:r>
       <w:r>
         <w:rPr>
@@ -2002,49 +1683,7 @@
         <w:rPr>
           <w:rFonts w:cs="Calibri"/>
         </w:rPr>
-        <w:t xml:space="preserve">m </w:t>
-      </w:r>
-      <w:proofErr w:type="spellStart"/>
-      <w:r>
-        <w:rPr>
-          <w:rFonts w:cs="Calibri"/>
-        </w:rPr>
-        <w:t>ReproSil-Pur</w:t>
-      </w:r>
-      <w:proofErr w:type="spellEnd"/>
-      <w:r>
-        <w:rPr>
-          <w:rFonts w:cs="Calibri"/>
-        </w:rPr>
-        <w:t xml:space="preserve"> C18 beads (</w:t>
-      </w:r>
-      <w:proofErr w:type="spellStart"/>
-      <w:r>
-        <w:rPr>
-          <w:rFonts w:cs="Calibri"/>
-        </w:rPr>
-        <w:t>Evosep</w:t>
-      </w:r>
-      <w:proofErr w:type="spellEnd"/>
-      <w:r>
-        <w:rPr>
-          <w:rFonts w:cs="Calibri"/>
-        </w:rPr>
-        <w:t xml:space="preserve">, Denmark). The accompanying 30 samples per day program was used for separation. The MS used the DDA PASEF mode, with 10 PASEF scans every acquisition cycle. Accumulation and ramp times were set to 100 </w:t>
-      </w:r>
-      <w:proofErr w:type="spellStart"/>
-      <w:r>
-        <w:rPr>
-          <w:rFonts w:cs="Calibri"/>
-        </w:rPr>
-        <w:t>ms</w:t>
-      </w:r>
-      <w:proofErr w:type="spellEnd"/>
-      <w:r>
-        <w:rPr>
-          <w:rFonts w:cs="Calibri"/>
-        </w:rPr>
-        <w:t>, precursors with a +1 charge were ignored, and target intensity was set to 20000, with dynamic exclusion active, at 0.4 min. Isolation width was set to 2 at 700 Th and 3 at 800 Th.</w:t>
+        <w:t>m ReproSil-Pur C18 beads (Evosep, Denmark). The accompanying 30 samples per day program was used for separation. The MS used the DDA PASEF mode, with 10 PASEF scans every acquisition cycle. Accumulation and ramp times were set to 100 ms, precursors with a +1 charge were ignored, and target intensity was set to 20000, with dynamic exclusion active, at 0.4 min. Isolation width was set to 2 at 700 Th and 3 at 800 Th.</w:t>
       </w:r>
     </w:p>
     <w:p>
@@ -2081,21 +1720,7 @@
         <w:rPr>
           <w:rFonts w:cs="Calibri"/>
         </w:rPr>
-        <w:t xml:space="preserve">The data from the LC-MS/MS runs were searched with PEAKS X. </w:t>
-      </w:r>
-      <w:proofErr w:type="spellStart"/>
-      <w:r>
-        <w:rPr>
-          <w:rFonts w:cs="Calibri"/>
-        </w:rPr>
-        <w:t>UniProtKB</w:t>
-      </w:r>
-      <w:proofErr w:type="spellEnd"/>
-      <w:r>
-        <w:rPr>
-          <w:rFonts w:cs="Calibri"/>
-        </w:rPr>
-        <w:t xml:space="preserve"> reviewed</w:t>
+        <w:t>The data from the LC-MS/MS runs were searched with PEAKS X. UniProtKB reviewed</w:t>
       </w:r>
       <w:r>
         <w:rPr>
@@ -2113,35 +1738,7 @@
         <w:rPr>
           <w:rFonts w:cs="Calibri"/>
         </w:rPr>
-        <w:t xml:space="preserve">) proteins was used as a database, but with fibrinogen alpha chain (FIBA_PIG) and fibrinogen beta chain (FIBB_PIG) being changed to the </w:t>
-      </w:r>
-      <w:proofErr w:type="spellStart"/>
-      <w:r>
-        <w:rPr>
-          <w:rFonts w:cs="Calibri"/>
-        </w:rPr>
-        <w:t>UniProt</w:t>
-      </w:r>
-      <w:proofErr w:type="spellEnd"/>
-      <w:r>
-        <w:rPr>
-          <w:rFonts w:cs="Calibri"/>
-        </w:rPr>
-        <w:t xml:space="preserve"> KB unreviewed (</w:t>
-      </w:r>
-      <w:proofErr w:type="spellStart"/>
-      <w:r>
-        <w:rPr>
-          <w:rFonts w:cs="Calibri"/>
-        </w:rPr>
-        <w:t>TrEMBL</w:t>
-      </w:r>
-      <w:proofErr w:type="spellEnd"/>
-      <w:r>
-        <w:rPr>
-          <w:rFonts w:cs="Calibri"/>
-        </w:rPr>
-        <w:t>) versions F1RX36_PIG and F1RX37_PIG. The list was downloaded May 11</w:t>
+        <w:t>) proteins was used as a database, but with fibrinogen alpha chain (FIBA_PIG) and fibrinogen beta chain (FIBB_PIG) being changed to the UniProt KB unreviewed (TrEMBL) versions F1RX36_PIG and F1RX37_PIG. The list was downloaded May 11</w:t>
       </w:r>
       <w:r>
         <w:rPr>
@@ -2167,35 +1764,7 @@
         <w:rPr>
           <w:rFonts w:cs="Calibri"/>
         </w:rPr>
-        <w:t xml:space="preserve">Human samples were searched using the </w:t>
-      </w:r>
-      <w:proofErr w:type="spellStart"/>
-      <w:r>
-        <w:rPr>
-          <w:rFonts w:cs="Calibri"/>
-        </w:rPr>
-        <w:t>UniProt</w:t>
-      </w:r>
-      <w:proofErr w:type="spellEnd"/>
-      <w:r>
-        <w:rPr>
-          <w:rFonts w:cs="Calibri"/>
-        </w:rPr>
-        <w:t xml:space="preserve"> reviewed (Swiss-</w:t>
-      </w:r>
-      <w:proofErr w:type="spellStart"/>
-      <w:r>
-        <w:rPr>
-          <w:rFonts w:cs="Calibri"/>
-        </w:rPr>
-        <w:t>prot</w:t>
-      </w:r>
-      <w:proofErr w:type="spellEnd"/>
-      <w:r>
-        <w:rPr>
-          <w:rFonts w:cs="Calibri"/>
-        </w:rPr>
-        <w:t>) human protein list (organism_id:9606) (downloaded September 29</w:t>
+        <w:t>Human samples were searched using the UniProt reviewed (Swiss-prot) human protein list (organism_id:9606) (downloaded September 29</w:t>
       </w:r>
       <w:r>
         <w:rPr>
@@ -2273,15 +1842,7 @@
     </w:p>
     <w:p>
       <w:r>
-        <w:t xml:space="preserve">Both the raw mass spectrometry data as well as the database search of the data have been uploaded to </w:t>
-      </w:r>
-      <w:proofErr w:type="spellStart"/>
-      <w:r>
-        <w:t>ProteomeXchange</w:t>
-      </w:r>
-      <w:proofErr w:type="spellEnd"/>
-      <w:r>
-        <w:t xml:space="preserve"> </w:t>
+        <w:t xml:space="preserve">Both the raw mass spectrometry data as well as the database search of the data have been uploaded to ProteomeXchange </w:t>
       </w:r>
       <w:r>
         <w:t>as a part of</w:t>
@@ -2444,28 +2005,23 @@
         <w:t>c</w:t>
       </w:r>
       <w:r>
+        <w:t>,d,e</w:t>
+      </w:r>
+      <w:r>
         <w:t>)</w:t>
       </w:r>
       <w:r>
-        <w:t xml:space="preserve">. To look for inherent </w:t>
+        <w:t xml:space="preserve">. To look for </w:t>
       </w:r>
       <w:r>
         <w:lastRenderedPageBreak/>
-        <w:t xml:space="preserve">patterns within the dataset, the data was </w:t>
-      </w:r>
-      <w:proofErr w:type="spellStart"/>
-      <w:r>
-        <w:t>logarithmi</w:t>
+        <w:t>inherent patterns within the dataset, the data was logarithmi</w:t>
       </w:r>
       <w:r>
         <w:t>z</w:t>
       </w:r>
       <w:r>
-        <w:t>ed</w:t>
-      </w:r>
-      <w:proofErr w:type="spellEnd"/>
-      <w:r>
-        <w:t xml:space="preserve"> and s</w:t>
+        <w:t>ed and s</w:t>
       </w:r>
       <w:r>
         <w:t>caled</w:t>
@@ -2477,15 +2033,7 @@
         <w:t>d</w:t>
       </w:r>
       <w:r>
-        <w:t xml:space="preserve">). </w:t>
-      </w:r>
-      <w:proofErr w:type="gramStart"/>
-      <w:r>
-        <w:t>It can be seen that the</w:t>
-      </w:r>
-      <w:proofErr w:type="gramEnd"/>
-      <w:r>
-        <w:t xml:space="preserve"> data cluster based on infection type and sampling day</w:t>
+        <w:t>). It can be seen that the data cluster based on infection type and sampling day</w:t>
       </w:r>
       <w:r>
         <w:t xml:space="preserve">, suggesting that </w:t>
@@ -2523,15 +2071,7 @@
         <w:t>P. aeruginosa</w:t>
       </w:r>
       <w:r>
-        <w:t xml:space="preserve">, and control were randomly selected and had their peptides extracted again. Once extracted, the samples were blinded and </w:t>
-      </w:r>
-      <w:proofErr w:type="spellStart"/>
-      <w:r>
-        <w:t>analyzed</w:t>
-      </w:r>
-      <w:proofErr w:type="spellEnd"/>
-      <w:r>
-        <w:t xml:space="preserve"> by LC-MS/MS as the previous samples</w:t>
+        <w:t>, and control were randomly selected and had their peptides extracted again. Once extracted, the samples were blinded and analyzed by LC-MS/MS as the previous samples</w:t>
       </w:r>
       <w:r>
         <w:t>, but with</w:t>
@@ -2680,15 +2220,8 @@
       <w:r>
         <w:t xml:space="preserve">figures [Figure numbers length distribution and UMAP], python scripts which employ the </w:t>
       </w:r>
-      <w:proofErr w:type="spellStart"/>
-      <w:proofErr w:type="gramStart"/>
-      <w:r>
-        <w:t>matplotlib.pyplot</w:t>
-      </w:r>
-      <w:proofErr w:type="spellEnd"/>
-      <w:proofErr w:type="gramEnd"/>
-      <w:r>
-        <w:t xml:space="preserve"> package were utilized</w:t>
+      <w:r>
+        <w:t>matplotlib.pyplot package were utilized</w:t>
       </w:r>
       <w:commentRangeStart w:id="12"/>
       <w:r>
@@ -2997,15 +2530,7 @@
         <w:spacing w:before="60"/>
       </w:pPr>
       <w:r>
-        <w:t xml:space="preserve">Scientific Data uses standard Nature referencing style. All authors should be included in reference lists unless there are six or more, in which case only the first author should be given, followed by ‘et al.’. Authors should be listed last name first, followed by a comma and initials (followed by full stops, '.') of given names. Article titles should be in Roman text; only the first word of the title should have an initial capital and the title should be written exactly as it appears in the work cited, ending with a full stop. Book titles should be given in italics and all words in the title should have initial capitals. Journal names are italicized and abbreviated (with full stops) according to common usage. Volume numbers and the subsequent comma appear in bold. The </w:t>
-      </w:r>
-      <w:proofErr w:type="gramStart"/>
-      <w:r>
-        <w:t>full page</w:t>
-      </w:r>
-      <w:proofErr w:type="gramEnd"/>
-      <w:r>
-        <w:t xml:space="preserve"> range should be given where appropriate. See the examples below:</w:t>
+        <w:t>Scientific Data uses standard Nature referencing style. All authors should be included in reference lists unless there are six or more, in which case only the first author should be given, followed by ‘et al.’. Authors should be listed last name first, followed by a comma and initials (followed by full stops, '.') of given names. Article titles should be in Roman text; only the first word of the title should have an initial capital and the title should be written exactly as it appears in the work cited, ending with a full stop. Book titles should be given in italics and all words in the title should have initial capitals. Journal names are italicized and abbreviated (with full stops) according to common usage. Volume numbers and the subsequent comma appear in bold. The full page range should be given where appropriate. See the examples below:</w:t>
       </w:r>
     </w:p>
     <w:p>
@@ -3089,32 +2614,10 @@
         <w:rPr>
           <w:i/>
         </w:rPr>
-        <w:t xml:space="preserve">Manipulating </w:t>
-      </w:r>
-      <w:proofErr w:type="gramStart"/>
-      <w:r>
-        <w:rPr>
-          <w:i/>
-        </w:rPr>
-        <w:t>The</w:t>
-      </w:r>
-      <w:proofErr w:type="gramEnd"/>
-      <w:r>
-        <w:rPr>
-          <w:i/>
-        </w:rPr>
-        <w:t xml:space="preserve"> Mouse Embryo: A Laboratory Manual</w:t>
-      </w:r>
-      <w:r>
-        <w:t xml:space="preserve"> 2nd </w:t>
-      </w:r>
-      <w:proofErr w:type="spellStart"/>
-      <w:r>
-        <w:t>edn</w:t>
-      </w:r>
-      <w:proofErr w:type="spellEnd"/>
-      <w:r>
-        <w:t xml:space="preserve"> (Cold Spring Harbor Laboratory Press, 1994) </w:t>
+        <w:t>Manipulating The Mouse Embryo: A Laboratory Manual</w:t>
+      </w:r>
+      <w:r>
+        <w:t xml:space="preserve"> 2nd edn (Cold Spring Harbor Laboratory Press, 1994) </w:t>
       </w:r>
     </w:p>
     <w:p>
@@ -3144,15 +2647,7 @@
         <w:jc w:val="left"/>
       </w:pPr>
       <w:r>
-        <w:t xml:space="preserve">Babichev, S. A., Ries, J. &amp; </w:t>
-      </w:r>
-      <w:proofErr w:type="spellStart"/>
-      <w:r>
-        <w:t>Lvovsky</w:t>
-      </w:r>
-      <w:proofErr w:type="spellEnd"/>
-      <w:r>
-        <w:t xml:space="preserve">, A. I. Quantum scissors: teleportation of single-mode optical states by means of nonlocal single photon. Preprint at http://arXiv.org/quant-ph/0208066 (2002). </w:t>
+        <w:t xml:space="preserve">Babichev, S. A., Ries, J. &amp; Lvovsky, A. I. Quantum scissors: teleportation of single-mode optical states by means of nonlocal single photon. Preprint at http://arXiv.org/quant-ph/0208066 (2002). </w:t>
       </w:r>
     </w:p>
     <w:p>
@@ -3179,23 +2674,16 @@
         <w:spacing w:before="0" w:beforeAutospacing="0"/>
         <w:jc w:val="left"/>
       </w:pPr>
-      <w:proofErr w:type="spellStart"/>
       <w:r>
         <w:lastRenderedPageBreak/>
-        <w:t>Gallotti</w:t>
-      </w:r>
-      <w:proofErr w:type="spellEnd"/>
-      <w:r>
-        <w:t xml:space="preserve">, R. &amp; Barthélemy, M. Source code for: The multilayer temporal network of public transport in Great Britain. </w:t>
-      </w:r>
-      <w:proofErr w:type="spellStart"/>
+        <w:t xml:space="preserve">Gallotti, R. &amp; Barthélemy, M. Source code for: The multilayer temporal network of public transport in Great Britain. </w:t>
+      </w:r>
       <w:r>
         <w:rPr>
           <w:i/>
         </w:rPr>
         <w:t>Figshare</w:t>
       </w:r>
-      <w:proofErr w:type="spellEnd"/>
       <w:r>
         <w:t xml:space="preserve"> https://dx.doi.org/10.6084/m9.figshare.1249862.v1 (2014). </w:t>
       </w:r>
@@ -3391,43 +2879,7 @@
           <w:color w:val="222222"/>
           <w:spacing w:val="3"/>
         </w:rPr>
-        <w:t xml:space="preserve">An author list (formatted as above) and title for the dataset should be included in the data </w:t>
-      </w:r>
-      <w:proofErr w:type="gramStart"/>
-      <w:r>
-        <w:rPr>
-          <w:rFonts w:asciiTheme="minorHAnsi" w:hAnsiTheme="minorHAnsi" w:cs="Times"/>
-          <w:color w:val="222222"/>
-          <w:spacing w:val="3"/>
-        </w:rPr>
-        <w:t>citation, and</w:t>
-      </w:r>
-      <w:proofErr w:type="gramEnd"/>
-      <w:r>
-        <w:rPr>
-          <w:rFonts w:asciiTheme="minorHAnsi" w:hAnsiTheme="minorHAnsi" w:cs="Times"/>
-          <w:color w:val="222222"/>
-          <w:spacing w:val="3"/>
-        </w:rPr>
-        <w:t xml:space="preserve"> should reflect the author(s) and dataset title recorded at the repository. If author or title is not recorded by the repository, these should not be included in the data citation. The name of the data-hosting repository, URL to the dataset and year the data were made available are required for all data citations. For DOI-based (e.g. </w:t>
-      </w:r>
-      <w:proofErr w:type="spellStart"/>
-      <w:r>
-        <w:rPr>
-          <w:rFonts w:asciiTheme="minorHAnsi" w:hAnsiTheme="minorHAnsi" w:cs="Times"/>
-          <w:color w:val="222222"/>
-          <w:spacing w:val="3"/>
-        </w:rPr>
-        <w:t>figshare</w:t>
-      </w:r>
-      <w:proofErr w:type="spellEnd"/>
-      <w:r>
-        <w:rPr>
-          <w:rFonts w:asciiTheme="minorHAnsi" w:hAnsiTheme="minorHAnsi" w:cs="Times"/>
-          <w:color w:val="222222"/>
-          <w:spacing w:val="3"/>
-        </w:rPr>
-        <w:t xml:space="preserve"> or Dryad) repositories the DOI URL should be used. For repositories using accessions (e.g. SRA or GEO) an </w:t>
+        <w:t>An author list (formatted as above) and title for the dataset should be included in the data citation, and should reflect the author(s) and dataset title recorded at the repository. If author or title is not recorded by the repository, these should not be included in the data citation. The name of the data-hosting repository, URL to the dataset and year the data were made available are required for all data citations. For DOI-based (e.g. figshare or Dryad) repositories the DOI URL should be used. For repositories using accessions (e.g. SRA or GEO) an </w:t>
       </w:r>
       <w:hyperlink r:id="rId25" w:history="1">
         <w:r>
@@ -3470,43 +2922,7 @@
           <w:color w:val="222222"/>
           <w:spacing w:val="3"/>
         </w:rPr>
-        <w:t xml:space="preserve">Zhang, Q-L., Chen, J-Y., Lin, L-B., Wang, F., Guo, J., Deng, X-Y. Characterization of ladybird </w:t>
-      </w:r>
-      <w:proofErr w:type="spellStart"/>
-      <w:r>
-        <w:rPr>
-          <w:rFonts w:asciiTheme="minorHAnsi" w:hAnsiTheme="minorHAnsi" w:cs="Times"/>
-          <w:color w:val="222222"/>
-          <w:spacing w:val="3"/>
-        </w:rPr>
-        <w:t>Henosepilachna</w:t>
-      </w:r>
-      <w:proofErr w:type="spellEnd"/>
-      <w:r>
-        <w:rPr>
-          <w:rFonts w:asciiTheme="minorHAnsi" w:hAnsiTheme="minorHAnsi" w:cs="Times"/>
-          <w:color w:val="222222"/>
-          <w:spacing w:val="3"/>
-        </w:rPr>
-        <w:t xml:space="preserve"> </w:t>
-      </w:r>
-      <w:proofErr w:type="spellStart"/>
-      <w:r>
-        <w:rPr>
-          <w:rFonts w:asciiTheme="minorHAnsi" w:hAnsiTheme="minorHAnsi" w:cs="Times"/>
-          <w:color w:val="222222"/>
-          <w:spacing w:val="3"/>
-        </w:rPr>
-        <w:t>vigintioctopunctata</w:t>
-      </w:r>
-      <w:proofErr w:type="spellEnd"/>
-      <w:r>
-        <w:rPr>
-          <w:rFonts w:asciiTheme="minorHAnsi" w:hAnsiTheme="minorHAnsi" w:cs="Times"/>
-          <w:color w:val="222222"/>
-          <w:spacing w:val="3"/>
-        </w:rPr>
-        <w:t xml:space="preserve"> transcriptomes across various life stages. </w:t>
+        <w:t>Zhang, Q-L., Chen, J-Y., Lin, L-B., Wang, F., Guo, J., Deng, X-Y. Characterization of ladybird Henosepilachna vigintioctopunctata transcriptomes across various life stages. </w:t>
       </w:r>
       <w:r>
         <w:rPr>
@@ -3618,25 +3034,7 @@
           <w:color w:val="222222"/>
           <w:spacing w:val="3"/>
         </w:rPr>
-        <w:t xml:space="preserve">Barbosa, P., Usie, A. and Ramos, A. M. Quercus </w:t>
-      </w:r>
-      <w:proofErr w:type="spellStart"/>
-      <w:r>
-        <w:rPr>
-          <w:rFonts w:asciiTheme="minorHAnsi" w:hAnsiTheme="minorHAnsi" w:cs="Times"/>
-          <w:color w:val="222222"/>
-          <w:spacing w:val="3"/>
-        </w:rPr>
-        <w:t>suber</w:t>
-      </w:r>
-      <w:proofErr w:type="spellEnd"/>
-      <w:r>
-        <w:rPr>
-          <w:rFonts w:asciiTheme="minorHAnsi" w:hAnsiTheme="minorHAnsi" w:cs="Times"/>
-          <w:color w:val="222222"/>
-          <w:spacing w:val="3"/>
-        </w:rPr>
-        <w:t xml:space="preserve"> isolate HL8, whole genome shotgun sequencing project. </w:t>
+        <w:t>Barbosa, P., Usie, A. and Ramos, A. M. Quercus suber isolate HL8, whole genome shotgun sequencing project. </w:t>
       </w:r>
       <w:r>
         <w:rPr>
@@ -3905,23 +3303,7 @@
           <w:rFonts w:cs="Calibri"/>
           <w:lang w:val="en-US" w:eastAsia="en-US"/>
         </w:rPr>
-        <w:t xml:space="preserve">. Integrated submission systems are available for both </w:t>
-      </w:r>
-      <w:proofErr w:type="spellStart"/>
-      <w:r>
-        <w:rPr>
-          <w:rFonts w:cs="Calibri"/>
-          <w:lang w:val="en-US" w:eastAsia="en-US"/>
-        </w:rPr>
-        <w:t>figshare</w:t>
-      </w:r>
-      <w:proofErr w:type="spellEnd"/>
-      <w:r>
-        <w:rPr>
-          <w:rFonts w:cs="Calibri"/>
-          <w:lang w:val="en-US" w:eastAsia="en-US"/>
-        </w:rPr>
-        <w:t xml:space="preserve"> and Dryad.  </w:t>
+        <w:t xml:space="preserve">. Integrated submission systems are available for both figshare and Dryad.  </w:t>
       </w:r>
     </w:p>
     <w:sectPr>

</xml_diff>

<commit_message>
Changed colors to be uniform, added all figures into manuscript figures.
</commit_message>
<xml_diff>
--- a/paper/Peptidomic data from Staphylococcus aureus and Pseudomonas aeruginosa infected porcine wound fluids.docx
+++ b/paper/Peptidomic data from Staphylococcus aureus and Pseudomonas aeruginosa infected porcine wound fluids.docx
@@ -2568,8 +2568,16 @@
       <w:r>
         <w:t xml:space="preserve">It was seen that the unique peptides identified in each sample group corresponded well with peptides previously seen in the group [fig </w:t>
       </w:r>
-      <w:r>
-        <w:t>3.a</w:t>
+      <w:proofErr w:type="gramStart"/>
+      <w:r>
+        <w:t>3</w:t>
+      </w:r>
+      <w:r>
+        <w:t>.a,b</w:t>
+      </w:r>
+      <w:proofErr w:type="gramEnd"/>
+      <w:r>
+        <w:t>,c</w:t>
       </w:r>
       <w:r>
         <w:t>]</w:t>
@@ -2593,7 +2601,13 @@
         <w:t xml:space="preserve">for blinded samples compared to their respective group </w:t>
       </w:r>
       <w:r>
-        <w:t>(fig 3.b)</w:t>
+        <w:t xml:space="preserve">(fig </w:t>
+      </w:r>
+      <w:r>
+        <w:t>3.d</w:t>
+      </w:r>
+      <w:r>
+        <w:t>)</w:t>
       </w:r>
       <w:r>
         <w:t>. It can also be seen</w:t>
@@ -2602,7 +2616,7 @@
         <w:t xml:space="preserve"> that the peptide length distribution retains its pattern [fig 3.</w:t>
       </w:r>
       <w:r>
-        <w:t>c</w:t>
+        <w:t>e</w:t>
       </w:r>
       <w:r>
         <w:t>],</w:t>
@@ -2620,7 +2634,7 @@
         <w:t xml:space="preserve"> 3.</w:t>
       </w:r>
       <w:r>
-        <w:t>d</w:t>
+        <w:t>f</w:t>
       </w:r>
       <w:r>
         <w:t>]</w:t>

</xml_diff>

<commit_message>
Added sketch for figure 1
</commit_message>
<xml_diff>
--- a/paper/Peptidomic data from Staphylococcus aureus and Pseudomonas aeruginosa infected porcine wound fluids.docx
+++ b/paper/Peptidomic data from Staphylococcus aureus and Pseudomonas aeruginosa infected porcine wound fluids.docx
@@ -901,7 +901,6 @@
       </w:r>
     </w:p>
     <w:p/>
-    <w:p/>
     <w:p>
       <w:r>
         <w:t xml:space="preserve">During wound infection, a mix of host and pathogen derived proteases create </w:t>
@@ -949,11 +948,7 @@
         <w:t xml:space="preserve">]. </w:t>
       </w:r>
       <w:r>
-        <w:t xml:space="preserve">By looking at the </w:t>
-      </w:r>
-      <w:r>
-        <w:lastRenderedPageBreak/>
-        <w:t xml:space="preserve">resulting peptidome during </w:t>
+        <w:t xml:space="preserve">By looking at the resulting peptidome during </w:t>
       </w:r>
       <w:r>
         <w:t xml:space="preserve">different </w:t>
@@ -1085,7 +1080,6 @@
       </w:r>
     </w:p>
     <w:p/>
-    <w:p/>
     <w:p>
       <w:r>
         <w:t xml:space="preserve">This study was carried out to identify differences in the </w:t>
@@ -1119,7 +1113,30 @@
       </w:r>
       <w:proofErr w:type="spellEnd"/>
       <w:r>
-        <w:t xml:space="preserve"> datasets [cite clustering paper].</w:t>
+        <w:t xml:space="preserve"> datasets [</w:t>
+      </w:r>
+      <w:hyperlink r:id="rId23" w:history="1">
+        <w:r>
+          <w:rPr>
+            <w:rStyle w:val="Hyperlink"/>
+          </w:rPr>
+          <w:t>https://www.nature.com/articles/s41467-</w:t>
+        </w:r>
+        <w:r>
+          <w:rPr>
+            <w:rStyle w:val="Hyperlink"/>
+          </w:rPr>
+          <w:t>0</w:t>
+        </w:r>
+        <w:r>
+          <w:rPr>
+            <w:rStyle w:val="Hyperlink"/>
+          </w:rPr>
+          <w:t>24-51589-y</w:t>
+        </w:r>
+      </w:hyperlink>
+      <w:r>
+        <w:t>].</w:t>
       </w:r>
       <w:r>
         <w:t xml:space="preserve"> </w:t>
@@ -1163,8 +1180,6 @@
         <w:t xml:space="preserve">infection mechanisms and immune responses. </w:t>
       </w:r>
     </w:p>
-    <w:p/>
-    <w:p/>
     <w:p/>
     <w:p>
       <w:pPr>
@@ -1374,11 +1389,7 @@
       <w:r>
         <w:t>further use.</w:t>
       </w:r>
-      <w:r>
-        <w:t xml:space="preserve"> </w:t>
-      </w:r>
-    </w:p>
-    <w:p/>
+    </w:p>
     <w:p/>
     <w:p>
       <w:pPr>
@@ -1387,51 +1398,218 @@
           <w:bCs/>
         </w:rPr>
       </w:pPr>
-      <w:commentRangeStart w:id="5"/>
       <w:r>
         <w:rPr>
           <w:b/>
           <w:bCs/>
         </w:rPr>
-        <w:t>Human chronic wound fluid collection</w:t>
-      </w:r>
-    </w:p>
-    <w:p>
-      <w:r>
-        <w:t xml:space="preserve">Patients suffering from chronic venous wounds had their wounds dressed </w:t>
-      </w:r>
-      <w:proofErr w:type="gramStart"/>
-      <w:r>
-        <w:t>with</w:t>
-      </w:r>
-      <w:proofErr w:type="gramEnd"/>
+        <w:t>Wound fluid peptide extraction</w:t>
+      </w:r>
+    </w:p>
+    <w:p>
+      <w:r>
+        <w:t xml:space="preserve">500 </w:t>
+      </w:r>
+      <w:proofErr w:type="spellStart"/>
+      <w:r>
+        <w:rPr>
+          <w:rFonts w:cs="Calibri"/>
+        </w:rPr>
+        <w:t>μ</w:t>
+      </w:r>
+      <w:r>
+        <w:t>g</w:t>
+      </w:r>
+      <w:proofErr w:type="spellEnd"/>
+      <w:r>
+        <w:t xml:space="preserve"> of protein for pig wound fluids, and 100 </w:t>
+      </w:r>
+      <w:proofErr w:type="spellStart"/>
+      <w:r>
+        <w:rPr>
+          <w:rFonts w:cs="Calibri"/>
+        </w:rPr>
+        <w:t>μ</w:t>
+      </w:r>
+      <w:r>
+        <w:t>g</w:t>
+      </w:r>
+      <w:proofErr w:type="spellEnd"/>
+      <w:r>
+        <w:t xml:space="preserve"> of protein for human wound fluids (determined with Pierce BCA Protein Assay Kit (</w:t>
+      </w:r>
+      <w:proofErr w:type="spellStart"/>
+      <w:r>
+        <w:t>Thermo</w:t>
+      </w:r>
+      <w:proofErr w:type="spellEnd"/>
+      <w:r>
+        <w:t xml:space="preserve"> Fisher Scientific, USA) as per provided instructions) was diluted </w:t>
+      </w:r>
+      <w:r>
+        <w:t xml:space="preserve">to 100 </w:t>
+      </w:r>
+      <w:proofErr w:type="spellStart"/>
+      <w:r>
+        <w:rPr>
+          <w:rFonts w:cs="Calibri"/>
+        </w:rPr>
+        <w:t>μ</w:t>
+      </w:r>
+      <w:r>
+        <w:t>l</w:t>
+      </w:r>
+      <w:proofErr w:type="spellEnd"/>
       <w:r>
         <w:t xml:space="preserve"> </w:t>
       </w:r>
       <w:r>
-        <w:t xml:space="preserve">polyurethane dressings </w:t>
-      </w:r>
-      <w:r>
-        <w:t>for</w:t>
-      </w:r>
-      <w:r>
+        <w:t>with 10 mM Tris at pH 7.4.</w:t>
+      </w:r>
+      <w:r>
+        <w:t xml:space="preserve"> 300 </w:t>
+      </w:r>
+      <w:proofErr w:type="spellStart"/>
+      <w:r>
+        <w:rPr>
+          <w:rFonts w:cs="Calibri"/>
+        </w:rPr>
+        <w:t>μ</w:t>
+      </w:r>
+      <w:r>
+        <w:t>l</w:t>
+      </w:r>
+      <w:proofErr w:type="spellEnd"/>
+      <w:r>
+        <w:t xml:space="preserve"> of 8 M urea diluted in 10 mM Tris at pH 7.4</w:t>
+      </w:r>
+      <w:r>
+        <w:t>,</w:t>
+      </w:r>
+      <w:r>
+        <w:t xml:space="preserve"> supplemented with 0.067% </w:t>
+      </w:r>
+      <w:proofErr w:type="spellStart"/>
+      <w:r>
+        <w:t>RapiGest</w:t>
+      </w:r>
+      <w:proofErr w:type="spellEnd"/>
+      <w:r>
+        <w:t xml:space="preserve"> SF (Waters, USA)</w:t>
+      </w:r>
+      <w:r>
+        <w:t xml:space="preserve"> was then added</w:t>
+      </w:r>
+      <w:r>
+        <w:t xml:space="preserve"> followed by </w:t>
+      </w:r>
+      <w:r>
+        <w:t>an</w:t>
+      </w:r>
+      <w:r>
+        <w:t xml:space="preserve"> incubation at room temperature</w:t>
+      </w:r>
+      <w:r>
+        <w:t xml:space="preserve"> for 30 minutes</w:t>
+      </w:r>
+      <w:r>
+        <w:t>.</w:t>
+      </w:r>
+      <w:r>
+        <w:t xml:space="preserve"> 100 </w:t>
+      </w:r>
+      <w:proofErr w:type="spellStart"/>
+      <w:r>
+        <w:rPr>
+          <w:rFonts w:cs="Calibri"/>
+        </w:rPr>
+        <w:t>μl</w:t>
+      </w:r>
+      <w:proofErr w:type="spellEnd"/>
+      <w:r>
+        <w:rPr>
+          <w:rFonts w:cs="Calibri"/>
+        </w:rPr>
+        <w:t xml:space="preserve"> 6</w:t>
+      </w:r>
+      <w:r>
+        <w:rPr>
+          <w:rFonts w:cs="Calibri"/>
+        </w:rPr>
         <w:t xml:space="preserve"> </w:t>
       </w:r>
       <w:r>
-        <w:t xml:space="preserve">48 to 72 hours before being collected, extracted and stored </w:t>
-      </w:r>
-      <w:r>
-        <w:t>the same way as the pig samples</w:t>
-      </w:r>
-      <w:r>
-        <w:t>.</w:t>
-      </w:r>
-      <w:commentRangeEnd w:id="5"/>
-      <w:r>
-        <w:rPr>
-          <w:rStyle w:val="CommentReference"/>
-        </w:rPr>
-        <w:commentReference w:id="5"/>
+        <w:rPr>
+          <w:rFonts w:cs="Calibri"/>
+        </w:rPr>
+        <w:t xml:space="preserve">M urea </w:t>
+      </w:r>
+      <w:r>
+        <w:rPr>
+          <w:rFonts w:cs="Calibri"/>
+        </w:rPr>
+        <w:t xml:space="preserve">in 10 mM Tris at pH 7.a </w:t>
+      </w:r>
+      <w:r>
+        <w:rPr>
+          <w:rFonts w:cs="Calibri"/>
+        </w:rPr>
+        <w:t>was added to</w:t>
+      </w:r>
+      <w:r>
+        <w:t xml:space="preserve"> </w:t>
+      </w:r>
+      <w:proofErr w:type="spellStart"/>
+      <w:r>
+        <w:t>Microcon</w:t>
+      </w:r>
+      <w:proofErr w:type="spellEnd"/>
+      <w:r>
+        <w:t xml:space="preserve"> - 30 centrifugal filter unit</w:t>
+      </w:r>
+      <w:r>
+        <w:t>s and centrifuged at 10000 RCF for 15 minutes at room temperature</w:t>
+      </w:r>
+      <w:r>
+        <w:t xml:space="preserve"> (RT)</w:t>
+      </w:r>
+      <w:r>
+        <w:t xml:space="preserve">. After this </w:t>
+      </w:r>
+      <w:r>
+        <w:t xml:space="preserve">the wound fluid samples were added to the centrifugal filters, and centrifuged at 10000 RCF for 30 minutes at RT. Finally, another 100 </w:t>
+      </w:r>
+      <w:proofErr w:type="spellStart"/>
+      <w:r>
+        <w:rPr>
+          <w:rFonts w:cs="Calibri"/>
+        </w:rPr>
+        <w:t>μl</w:t>
+      </w:r>
+      <w:proofErr w:type="spellEnd"/>
+      <w:r>
+        <w:rPr>
+          <w:rFonts w:cs="Calibri"/>
+        </w:rPr>
+        <w:t xml:space="preserve"> of 6 M urea in 10 mM Tris at pH 7.4 was centrifuged through the filter units</w:t>
+      </w:r>
+      <w:r>
+        <w:rPr>
+          <w:rFonts w:cs="Calibri"/>
+        </w:rPr>
+        <w:t xml:space="preserve"> at 10000 RCF for 5 minutes at RT</w:t>
+      </w:r>
+      <w:r>
+        <w:rPr>
+          <w:rFonts w:cs="Calibri"/>
+        </w:rPr>
+        <w:t xml:space="preserve"> and the filtrate was stored at -20</w:t>
+      </w:r>
+      <w:r>
+        <w:t>°</w:t>
+      </w:r>
+      <w:r>
+        <w:t>C.</w:t>
       </w:r>
     </w:p>
     <w:p/>
@@ -1447,253 +1625,187 @@
           <w:b/>
           <w:bCs/>
         </w:rPr>
-        <w:t>Wound fluid peptide extraction</w:t>
-      </w:r>
-    </w:p>
-    <w:p>
-      <w:r>
-        <w:t xml:space="preserve">500 </w:t>
-      </w:r>
-      <w:proofErr w:type="spellStart"/>
-      <w:r>
-        <w:rPr>
-          <w:rFonts w:cs="Calibri"/>
-        </w:rPr>
-        <w:t>μ</w:t>
-      </w:r>
-      <w:r>
-        <w:t>g</w:t>
-      </w:r>
-      <w:proofErr w:type="spellEnd"/>
-      <w:r>
-        <w:t xml:space="preserve"> of protein for pig wound fluids, and 100 </w:t>
-      </w:r>
-      <w:proofErr w:type="spellStart"/>
-      <w:r>
-        <w:rPr>
-          <w:rFonts w:cs="Calibri"/>
-        </w:rPr>
-        <w:t>μ</w:t>
-      </w:r>
-      <w:r>
-        <w:t>g</w:t>
-      </w:r>
-      <w:proofErr w:type="spellEnd"/>
-      <w:r>
-        <w:t xml:space="preserve"> of protein for human wound fluids (determined with Pierce BCA Protein Assay Kit (</w:t>
-      </w:r>
-      <w:proofErr w:type="spellStart"/>
-      <w:r>
-        <w:t>Thermo</w:t>
-      </w:r>
-      <w:proofErr w:type="spellEnd"/>
-      <w:r>
-        <w:t xml:space="preserve"> Fisher Scientific, USA) as per provided instructions) was diluted </w:t>
-      </w:r>
-      <w:r>
-        <w:t xml:space="preserve">to 100 </w:t>
-      </w:r>
-      <w:proofErr w:type="spellStart"/>
-      <w:r>
-        <w:rPr>
-          <w:rFonts w:cs="Calibri"/>
-        </w:rPr>
-        <w:t>μ</w:t>
-      </w:r>
-      <w:r>
-        <w:t>l</w:t>
-      </w:r>
-      <w:proofErr w:type="spellEnd"/>
-      <w:r>
-        <w:t xml:space="preserve"> </w:t>
-      </w:r>
-      <w:r>
-        <w:t>with 10 mM Tris at pH 7.4.</w:t>
-      </w:r>
-      <w:r>
-        <w:t xml:space="preserve"> 300 </w:t>
-      </w:r>
-      <w:proofErr w:type="spellStart"/>
-      <w:r>
-        <w:rPr>
-          <w:rFonts w:cs="Calibri"/>
-        </w:rPr>
-        <w:t>μ</w:t>
-      </w:r>
-      <w:r>
-        <w:t>l</w:t>
-      </w:r>
-      <w:proofErr w:type="spellEnd"/>
-      <w:r>
-        <w:t xml:space="preserve"> of 8 M urea diluted in 10 mM Tris at pH 7.4</w:t>
-      </w:r>
-      <w:r>
-        <w:t>,</w:t>
-      </w:r>
-      <w:r>
-        <w:t xml:space="preserve"> supplemented with 0.067% </w:t>
-      </w:r>
-      <w:proofErr w:type="spellStart"/>
-      <w:r>
-        <w:t>RapiGest</w:t>
-      </w:r>
-      <w:proofErr w:type="spellEnd"/>
-      <w:r>
-        <w:t xml:space="preserve"> SF (Waters, USA)</w:t>
-      </w:r>
-      <w:r>
-        <w:t xml:space="preserve"> was then added</w:t>
-      </w:r>
-      <w:r>
-        <w:t xml:space="preserve"> followed by </w:t>
-      </w:r>
-      <w:r>
-        <w:t>an</w:t>
-      </w:r>
-      <w:r>
-        <w:t xml:space="preserve"> incubation at room temperature</w:t>
-      </w:r>
-      <w:r>
-        <w:t xml:space="preserve"> for 30 minutes</w:t>
-      </w:r>
-      <w:r>
-        <w:t>.</w:t>
-      </w:r>
-      <w:r>
-        <w:t xml:space="preserve"> 100 </w:t>
-      </w:r>
-      <w:proofErr w:type="spellStart"/>
-      <w:r>
-        <w:rPr>
-          <w:rFonts w:cs="Calibri"/>
-        </w:rPr>
-        <w:t>μl</w:t>
-      </w:r>
-      <w:proofErr w:type="spellEnd"/>
-      <w:r>
-        <w:rPr>
-          <w:rFonts w:cs="Calibri"/>
-        </w:rPr>
-        <w:t xml:space="preserve"> 6</w:t>
-      </w:r>
-      <w:r>
-        <w:rPr>
-          <w:rFonts w:cs="Calibri"/>
-        </w:rPr>
-        <w:t xml:space="preserve"> </w:t>
-      </w:r>
-      <w:r>
-        <w:rPr>
-          <w:rFonts w:cs="Calibri"/>
-        </w:rPr>
-        <w:t xml:space="preserve">M urea </w:t>
-      </w:r>
-      <w:r>
-        <w:rPr>
-          <w:rFonts w:cs="Calibri"/>
-        </w:rPr>
-        <w:t xml:space="preserve">in 10 mM Tris at pH 7.a </w:t>
-      </w:r>
-      <w:r>
-        <w:rPr>
-          <w:rFonts w:cs="Calibri"/>
-        </w:rPr>
-        <w:t>was added to</w:t>
-      </w:r>
-      <w:r>
-        <w:t xml:space="preserve"> </w:t>
-      </w:r>
-      <w:proofErr w:type="spellStart"/>
-      <w:r>
-        <w:t>Microcon</w:t>
-      </w:r>
-      <w:proofErr w:type="spellEnd"/>
-      <w:r>
-        <w:t xml:space="preserve"> - 30 centrifugal filter unit</w:t>
-      </w:r>
-      <w:r>
-        <w:t>s and centrifuged at 10000 RCF for 15 minutes at room temperature</w:t>
-      </w:r>
-      <w:r>
-        <w:t xml:space="preserve"> (RT)</w:t>
-      </w:r>
-      <w:r>
-        <w:t xml:space="preserve">. After this </w:t>
-      </w:r>
-      <w:r>
-        <w:t xml:space="preserve">the wound fluid samples were added to the centrifugal filters, and centrifuged at 10000 RCF for 30 minutes at RT. Finally, another 100 </w:t>
-      </w:r>
-      <w:proofErr w:type="spellStart"/>
-      <w:r>
-        <w:rPr>
-          <w:rFonts w:cs="Calibri"/>
-        </w:rPr>
-        <w:t>μl</w:t>
-      </w:r>
-      <w:proofErr w:type="spellEnd"/>
-      <w:r>
-        <w:rPr>
-          <w:rFonts w:cs="Calibri"/>
-        </w:rPr>
-        <w:t xml:space="preserve"> </w:t>
-      </w:r>
-      <w:r>
-        <w:rPr>
-          <w:rFonts w:cs="Calibri"/>
-        </w:rPr>
-        <w:lastRenderedPageBreak/>
-        <w:t>of 6 M urea in 10 mM Tris at pH 7.4 was centrifuged through the filter units</w:t>
-      </w:r>
-      <w:r>
-        <w:rPr>
-          <w:rFonts w:cs="Calibri"/>
-        </w:rPr>
-        <w:t xml:space="preserve"> at 10000 RCF for 5 minutes at RT</w:t>
-      </w:r>
-      <w:r>
-        <w:rPr>
-          <w:rFonts w:cs="Calibri"/>
-        </w:rPr>
-        <w:t xml:space="preserve"> and the filtrate was stored at -20</w:t>
-      </w:r>
-      <w:r>
-        <w:t>°</w:t>
-      </w:r>
-      <w:r>
-        <w:t>C.</w:t>
-      </w:r>
-    </w:p>
-    <w:p/>
-    <w:p>
-      <w:pPr>
+        <w:t>A</w:t>
+      </w:r>
+      <w:r>
         <w:rPr>
           <w:b/>
           <w:bCs/>
         </w:rPr>
-      </w:pPr>
-      <w:r>
-        <w:rPr>
+        <w:t>cidification and solid phase extraction</w:t>
+      </w:r>
+    </w:p>
+    <w:p>
+      <w:pPr>
+        <w:rPr>
+          <w:rFonts w:cs="Calibri"/>
+        </w:rPr>
+      </w:pPr>
+      <w:r>
+        <w:t xml:space="preserve">1 </w:t>
+      </w:r>
+      <w:proofErr w:type="spellStart"/>
+      <w:r>
+        <w:rPr>
+          <w:rFonts w:cs="Calibri"/>
+        </w:rPr>
+        <w:t>μl</w:t>
+      </w:r>
+      <w:proofErr w:type="spellEnd"/>
+      <w:r>
+        <w:rPr>
+          <w:rFonts w:cs="Calibri"/>
+        </w:rPr>
+        <w:t xml:space="preserve"> 100% formic acid (FA) was added to </w:t>
+      </w:r>
+      <w:r>
+        <w:t xml:space="preserve">60 </w:t>
+      </w:r>
+      <w:proofErr w:type="spellStart"/>
+      <w:r>
+        <w:rPr>
+          <w:rFonts w:cs="Calibri"/>
+        </w:rPr>
+        <w:t>μl</w:t>
+      </w:r>
+      <w:proofErr w:type="spellEnd"/>
+      <w:r>
+        <w:rPr>
+          <w:rFonts w:cs="Calibri"/>
+        </w:rPr>
+        <w:t xml:space="preserve"> of each extracted peptide sample</w:t>
+      </w:r>
+      <w:r>
+        <w:rPr>
+          <w:rFonts w:cs="Calibri"/>
+        </w:rPr>
+        <w:t xml:space="preserve">. </w:t>
+      </w:r>
+      <w:r>
+        <w:rPr>
+          <w:rFonts w:cs="Calibri"/>
+        </w:rPr>
+        <w:t xml:space="preserve">100 </w:t>
+      </w:r>
+      <w:proofErr w:type="spellStart"/>
+      <w:r>
+        <w:rPr>
+          <w:rFonts w:cs="Calibri"/>
+        </w:rPr>
+        <w:t>μl</w:t>
+      </w:r>
+      <w:proofErr w:type="spellEnd"/>
+      <w:r>
+        <w:rPr>
+          <w:rFonts w:cs="Calibri"/>
+        </w:rPr>
+        <w:t xml:space="preserve"> 100% acetonitrile (ACN) + 0.1% FA was added to </w:t>
+      </w:r>
+      <w:proofErr w:type="spellStart"/>
+      <w:r>
+        <w:rPr>
+          <w:rFonts w:cs="Calibri"/>
+        </w:rPr>
+        <w:t>UltraMicro</w:t>
+      </w:r>
+      <w:proofErr w:type="spellEnd"/>
+      <w:r>
+        <w:rPr>
+          <w:rFonts w:cs="Calibri"/>
+        </w:rPr>
+        <w:t xml:space="preserve"> Spin Columns (The Nest Group, USA) which were centrifuged at 800 RCF for 1 minute at room temperature. All further centrifugation steps in this sect</w:t>
+      </w:r>
+      <w:r>
+        <w:rPr>
+          <w:rFonts w:cs="Calibri"/>
+        </w:rPr>
+        <w:t xml:space="preserve">ion were performed </w:t>
+      </w:r>
+      <w:r>
+        <w:rPr>
+          <w:rFonts w:cs="Calibri"/>
+        </w:rPr>
+        <w:t>this way</w:t>
+      </w:r>
+      <w:r>
+        <w:rPr>
+          <w:rFonts w:cs="Calibri"/>
+        </w:rPr>
+        <w:t>.</w:t>
+      </w:r>
+      <w:r>
+        <w:rPr>
+          <w:rFonts w:cs="Calibri"/>
+        </w:rPr>
+        <w:t xml:space="preserve"> 100 </w:t>
+      </w:r>
+      <w:proofErr w:type="spellStart"/>
+      <w:r>
+        <w:rPr>
+          <w:rFonts w:cs="Calibri"/>
+        </w:rPr>
+        <w:t>μl</w:t>
+      </w:r>
+      <w:proofErr w:type="spellEnd"/>
+      <w:r>
+        <w:rPr>
+          <w:rFonts w:cs="Calibri"/>
+        </w:rPr>
+        <w:t xml:space="preserve"> 2% ACN + 0.1% trifluoroacetic acid (TFA) was centrifuged through the columns, twice, before adding the samples and performing an additional centrifugal step. Lastly, 100 </w:t>
+      </w:r>
+      <w:proofErr w:type="spellStart"/>
+      <w:r>
+        <w:rPr>
+          <w:rFonts w:cs="Calibri"/>
+        </w:rPr>
+        <w:t>μl</w:t>
+      </w:r>
+      <w:proofErr w:type="spellEnd"/>
+      <w:r>
+        <w:rPr>
+          <w:rFonts w:cs="Calibri"/>
+        </w:rPr>
+        <w:t xml:space="preserve"> 70% ACN + 0.1% TFA was centrifuged through the columns to elute the sample which was then dried in an Eppendorf Concentrator plus (Eppendorf, Germany). </w:t>
+      </w:r>
+    </w:p>
+    <w:p>
+      <w:pPr>
+        <w:rPr>
+          <w:rFonts w:cs="Calibri"/>
+        </w:rPr>
+      </w:pPr>
+    </w:p>
+    <w:p>
+      <w:pPr>
+        <w:rPr>
+          <w:rFonts w:cs="Calibri"/>
           <w:b/>
           <w:bCs/>
         </w:rPr>
-        <w:t>A</w:t>
-      </w:r>
-      <w:r>
-        <w:rPr>
+      </w:pPr>
+      <w:r>
+        <w:rPr>
+          <w:rFonts w:cs="Calibri"/>
           <w:b/>
           <w:bCs/>
         </w:rPr>
-        <w:t>cidification and solid phase extraction</w:t>
-      </w:r>
-    </w:p>
-    <w:p>
-      <w:pPr>
-        <w:rPr>
-          <w:rFonts w:cs="Calibri"/>
-        </w:rPr>
-      </w:pPr>
-      <w:r>
-        <w:t xml:space="preserve">1 </w:t>
+        <w:t>LC-MS/MS</w:t>
+      </w:r>
+    </w:p>
+    <w:p>
+      <w:pPr>
+        <w:rPr>
+          <w:rFonts w:cs="Calibri"/>
+        </w:rPr>
+      </w:pPr>
+      <w:r>
+        <w:t>The dried peptide samples were</w:t>
+      </w:r>
+      <w:r>
+        <w:t xml:space="preserve"> then</w:t>
+      </w:r>
+      <w:r>
+        <w:t xml:space="preserve"> dissolved in 30 </w:t>
       </w:r>
       <w:proofErr w:type="spellStart"/>
       <w:r>
@@ -1707,116 +1819,181 @@
         <w:rPr>
           <w:rFonts w:cs="Calibri"/>
         </w:rPr>
-        <w:t xml:space="preserve"> 100% formic acid (FA) was added to </w:t>
-      </w:r>
-      <w:r>
-        <w:t xml:space="preserve">60 </w:t>
+        <w:t xml:space="preserve"> 2% ACN + 0.1% FA</w:t>
+      </w:r>
+      <w:r>
+        <w:rPr>
+          <w:rFonts w:cs="Calibri"/>
+        </w:rPr>
+        <w:t xml:space="preserve">, before being loaded onto </w:t>
       </w:r>
       <w:proofErr w:type="spellStart"/>
       <w:r>
         <w:rPr>
           <w:rFonts w:cs="Calibri"/>
         </w:rPr>
-        <w:t>μl</w:t>
+        <w:t>Evotip</w:t>
       </w:r>
       <w:proofErr w:type="spellEnd"/>
       <w:r>
         <w:rPr>
           <w:rFonts w:cs="Calibri"/>
         </w:rPr>
-        <w:t xml:space="preserve"> of each extracted peptide sample</w:t>
-      </w:r>
-      <w:r>
-        <w:rPr>
-          <w:rFonts w:cs="Calibri"/>
-        </w:rPr>
-        <w:t xml:space="preserve">. </w:t>
-      </w:r>
-      <w:r>
-        <w:rPr>
-          <w:rFonts w:cs="Calibri"/>
-        </w:rPr>
-        <w:t xml:space="preserve">100 </w:t>
+        <w:t xml:space="preserve"> Pure columns (</w:t>
       </w:r>
       <w:proofErr w:type="spellStart"/>
       <w:r>
         <w:rPr>
           <w:rFonts w:cs="Calibri"/>
         </w:rPr>
-        <w:t>μl</w:t>
+        <w:t>Evosep</w:t>
       </w:r>
       <w:proofErr w:type="spellEnd"/>
       <w:r>
         <w:rPr>
           <w:rFonts w:cs="Calibri"/>
         </w:rPr>
-        <w:t xml:space="preserve"> 100% acetonitrile (ACN) + 0.1% FA was added to </w:t>
+        <w:t xml:space="preserve">, Denmark) according to the provided instructions, apart from that the samples were not dissolved in 20 </w:t>
+      </w:r>
+      <w:r>
+        <w:rPr>
+          <w:rFonts w:cs="Calibri"/>
+        </w:rPr>
+        <w:t>µ</w:t>
+      </w:r>
+      <w:r>
+        <w:rPr>
+          <w:rFonts w:cs="Calibri"/>
+        </w:rPr>
+        <w:t xml:space="preserve">l 0.1% FA before loading. The samples were </w:t>
       </w:r>
       <w:proofErr w:type="spellStart"/>
       <w:r>
         <w:rPr>
           <w:rFonts w:cs="Calibri"/>
         </w:rPr>
-        <w:t>UltraMicro</w:t>
+        <w:t>analyzed</w:t>
       </w:r>
       <w:proofErr w:type="spellEnd"/>
       <w:r>
         <w:rPr>
           <w:rFonts w:cs="Calibri"/>
         </w:rPr>
-        <w:t xml:space="preserve"> Spin Columns (The Nest Group, USA) which were centrifuged at 800 RCF for 1 minute at room temperature. All further centrifugation steps in this sect</w:t>
-      </w:r>
-      <w:r>
-        <w:rPr>
-          <w:rFonts w:cs="Calibri"/>
-        </w:rPr>
-        <w:t xml:space="preserve">ion were performed </w:t>
-      </w:r>
-      <w:r>
-        <w:rPr>
-          <w:rFonts w:cs="Calibri"/>
-        </w:rPr>
-        <w:t>this way</w:t>
-      </w:r>
-      <w:r>
-        <w:rPr>
-          <w:rFonts w:cs="Calibri"/>
-        </w:rPr>
-        <w:t>.</w:t>
-      </w:r>
-      <w:r>
-        <w:rPr>
-          <w:rFonts w:cs="Calibri"/>
-        </w:rPr>
-        <w:t xml:space="preserve"> 100 </w:t>
+        <w:t xml:space="preserve"> by LC/MS-MS on an </w:t>
       </w:r>
       <w:proofErr w:type="spellStart"/>
       <w:r>
         <w:rPr>
           <w:rFonts w:cs="Calibri"/>
         </w:rPr>
-        <w:t>μl</w:t>
+        <w:t>Evosep</w:t>
       </w:r>
       <w:proofErr w:type="spellEnd"/>
       <w:r>
         <w:rPr>
           <w:rFonts w:cs="Calibri"/>
         </w:rPr>
-        <w:t xml:space="preserve"> 2% ACN + 0.1% trifluoroacetic acid (TFA) was centrifuged through the columns, twice, before adding the samples and performing an additional centrifugal step. Lastly, 100 </w:t>
+        <w:t xml:space="preserve"> One LC (</w:t>
       </w:r>
       <w:proofErr w:type="spellStart"/>
       <w:r>
         <w:rPr>
           <w:rFonts w:cs="Calibri"/>
         </w:rPr>
-        <w:t>μl</w:t>
+        <w:t>Evosep</w:t>
       </w:r>
       <w:proofErr w:type="spellEnd"/>
       <w:r>
         <w:rPr>
           <w:rFonts w:cs="Calibri"/>
         </w:rPr>
-        <w:t xml:space="preserve"> 70% ACN + 0.1% TFA was centrifuged through the columns to elute the sample which was then dried in an Eppendorf Concentrator plus (Eppendorf, Germany). </w:t>
+        <w:t xml:space="preserve">, Denmark) coupled with a </w:t>
+      </w:r>
+      <w:proofErr w:type="spellStart"/>
+      <w:r>
+        <w:rPr>
+          <w:rFonts w:cs="Calibri"/>
+        </w:rPr>
+        <w:t>timsTOF</w:t>
+      </w:r>
+      <w:proofErr w:type="spellEnd"/>
+      <w:r>
+        <w:rPr>
+          <w:rFonts w:cs="Calibri"/>
+        </w:rPr>
+        <w:t xml:space="preserve"> Pro mass spectrometer (Bruker, USA). </w:t>
+      </w:r>
+      <w:r>
+        <w:rPr>
+          <w:rFonts w:cs="Calibri"/>
+        </w:rPr>
+        <w:t xml:space="preserve">The LC used a EV1137 Performance Column - 15 cm x 150 </w:t>
+      </w:r>
+      <w:r>
+        <w:rPr>
+          <w:rFonts w:cs="Calibri"/>
+        </w:rPr>
+        <w:t>µ</w:t>
+      </w:r>
+      <w:r>
+        <w:rPr>
+          <w:rFonts w:cs="Calibri"/>
+        </w:rPr>
+        <w:t xml:space="preserve">m, with 1.5 </w:t>
+      </w:r>
+      <w:r>
+        <w:rPr>
+          <w:rFonts w:cs="Calibri"/>
+        </w:rPr>
+        <w:t>µ</w:t>
+      </w:r>
+      <w:r>
+        <w:rPr>
+          <w:rFonts w:cs="Calibri"/>
+        </w:rPr>
+        <w:t xml:space="preserve">m </w:t>
+      </w:r>
+      <w:proofErr w:type="spellStart"/>
+      <w:r>
+        <w:rPr>
+          <w:rFonts w:cs="Calibri"/>
+        </w:rPr>
+        <w:t>ReproSil-Pur</w:t>
+      </w:r>
+      <w:proofErr w:type="spellEnd"/>
+      <w:r>
+        <w:rPr>
+          <w:rFonts w:cs="Calibri"/>
+        </w:rPr>
+        <w:t xml:space="preserve"> C18 beads (</w:t>
+      </w:r>
+      <w:proofErr w:type="spellStart"/>
+      <w:r>
+        <w:rPr>
+          <w:rFonts w:cs="Calibri"/>
+        </w:rPr>
+        <w:t>Evosep</w:t>
+      </w:r>
+      <w:proofErr w:type="spellEnd"/>
+      <w:r>
+        <w:rPr>
+          <w:rFonts w:cs="Calibri"/>
+        </w:rPr>
+        <w:t xml:space="preserve">, Denmark). The accompanying 30 samples per day program was used for separation. The MS used the DDA PASEF mode, with 10 PASEF scans every acquisition cycle. Accumulation and ramp times were set to 100 </w:t>
+      </w:r>
+      <w:proofErr w:type="spellStart"/>
+      <w:r>
+        <w:rPr>
+          <w:rFonts w:cs="Calibri"/>
+        </w:rPr>
+        <w:t>ms</w:t>
+      </w:r>
+      <w:proofErr w:type="spellEnd"/>
+      <w:r>
+        <w:rPr>
+          <w:rFonts w:cs="Calibri"/>
+        </w:rPr>
+        <w:t>, precursors with a +1 charge were ignored, and target intensity was set to 20000, with dynamic exclusion active, at 0.4 min. Isolation width was set to 2 at 700 Th and 3 at 800 Th.</w:t>
       </w:r>
     </w:p>
     <w:p>
@@ -1840,415 +2017,120 @@
           <w:b/>
           <w:bCs/>
         </w:rPr>
-        <w:t>LC-MS/MS</w:t>
-      </w:r>
-    </w:p>
-    <w:p>
-      <w:pPr>
-        <w:rPr>
-          <w:rFonts w:cs="Calibri"/>
-        </w:rPr>
-      </w:pPr>
-      <w:r>
-        <w:t>The dried peptide samples were</w:t>
-      </w:r>
-      <w:r>
-        <w:t xml:space="preserve"> then</w:t>
-      </w:r>
-      <w:r>
-        <w:t xml:space="preserve"> dissolved in 30 </w:t>
+        <w:t>Database search</w:t>
+      </w:r>
+    </w:p>
+    <w:p>
+      <w:pPr>
+        <w:rPr>
+          <w:rFonts w:cs="Calibri"/>
+        </w:rPr>
+      </w:pPr>
+      <w:r>
+        <w:rPr>
+          <w:rFonts w:cs="Calibri"/>
+        </w:rPr>
+        <w:t xml:space="preserve">The data from the LC-MS/MS runs were searched with PEAKS X. </w:t>
       </w:r>
       <w:proofErr w:type="spellStart"/>
       <w:r>
         <w:rPr>
           <w:rFonts w:cs="Calibri"/>
         </w:rPr>
-        <w:t>μl</w:t>
+        <w:t>UniProtKB</w:t>
       </w:r>
       <w:proofErr w:type="spellEnd"/>
       <w:r>
         <w:rPr>
           <w:rFonts w:cs="Calibri"/>
         </w:rPr>
-        <w:t xml:space="preserve"> 2% ACN + 0.1% FA</w:t>
-      </w:r>
-      <w:r>
-        <w:rPr>
-          <w:rFonts w:cs="Calibri"/>
-        </w:rPr>
-        <w:t xml:space="preserve">, before being loaded onto </w:t>
+        <w:t xml:space="preserve"> reviewed</w:t>
+      </w:r>
+      <w:r>
+        <w:rPr>
+          <w:rFonts w:cs="Calibri"/>
+        </w:rPr>
+        <w:t xml:space="preserve"> (Swiss-Prot) protein list of pig (</w:t>
+      </w:r>
+      <w:r>
+        <w:rPr>
+          <w:rFonts w:cs="Calibri"/>
+        </w:rPr>
+        <w:t>organism_id:9823</w:t>
+      </w:r>
+      <w:r>
+        <w:rPr>
+          <w:rFonts w:cs="Calibri"/>
+        </w:rPr>
+        <w:t xml:space="preserve">) proteins was used as a database, but with fibrinogen alpha chain (FIBA_PIG) and fibrinogen beta chain (FIBB_PIG) being changed to the </w:t>
       </w:r>
       <w:proofErr w:type="spellStart"/>
       <w:r>
         <w:rPr>
           <w:rFonts w:cs="Calibri"/>
         </w:rPr>
-        <w:t>Evotip</w:t>
+        <w:t>UniProt</w:t>
       </w:r>
       <w:proofErr w:type="spellEnd"/>
       <w:r>
         <w:rPr>
           <w:rFonts w:cs="Calibri"/>
         </w:rPr>
-        <w:t xml:space="preserve"> Pure columns (</w:t>
+        <w:t xml:space="preserve"> KB unreviewed (</w:t>
       </w:r>
       <w:proofErr w:type="spellStart"/>
       <w:r>
         <w:rPr>
           <w:rFonts w:cs="Calibri"/>
         </w:rPr>
-        <w:t>Evosep</w:t>
+        <w:t>TrEMBL</w:t>
       </w:r>
       <w:proofErr w:type="spellEnd"/>
       <w:r>
         <w:rPr>
           <w:rFonts w:cs="Calibri"/>
         </w:rPr>
-        <w:t xml:space="preserve">, Denmark) according to the provided instructions, apart from that the samples were not dissolved in 20 </w:t>
-      </w:r>
-      <w:r>
-        <w:rPr>
-          <w:rFonts w:cs="Calibri"/>
-        </w:rPr>
-        <w:t>µ</w:t>
-      </w:r>
-      <w:r>
-        <w:rPr>
-          <w:rFonts w:cs="Calibri"/>
-        </w:rPr>
-        <w:t xml:space="preserve">l 0.1% FA before loading. The samples were </w:t>
-      </w:r>
-      <w:proofErr w:type="spellStart"/>
-      <w:r>
-        <w:rPr>
-          <w:rFonts w:cs="Calibri"/>
-        </w:rPr>
-        <w:t>analyzed</w:t>
-      </w:r>
-      <w:proofErr w:type="spellEnd"/>
-      <w:r>
-        <w:rPr>
-          <w:rFonts w:cs="Calibri"/>
-        </w:rPr>
-        <w:t xml:space="preserve"> by LC/MS-MS on an </w:t>
-      </w:r>
-      <w:proofErr w:type="spellStart"/>
-      <w:r>
-        <w:rPr>
-          <w:rFonts w:cs="Calibri"/>
-        </w:rPr>
-        <w:t>Evosep</w:t>
-      </w:r>
-      <w:proofErr w:type="spellEnd"/>
-      <w:r>
-        <w:rPr>
-          <w:rFonts w:cs="Calibri"/>
-        </w:rPr>
-        <w:t xml:space="preserve"> One LC (</w:t>
-      </w:r>
-      <w:proofErr w:type="spellStart"/>
-      <w:r>
-        <w:rPr>
-          <w:rFonts w:cs="Calibri"/>
-        </w:rPr>
-        <w:t>Evosep</w:t>
-      </w:r>
-      <w:proofErr w:type="spellEnd"/>
-      <w:r>
-        <w:rPr>
-          <w:rFonts w:cs="Calibri"/>
-        </w:rPr>
-        <w:t xml:space="preserve">, Denmark) coupled with a </w:t>
-      </w:r>
-      <w:proofErr w:type="spellStart"/>
-      <w:r>
-        <w:rPr>
-          <w:rFonts w:cs="Calibri"/>
-        </w:rPr>
-        <w:t>timsTOF</w:t>
-      </w:r>
-      <w:proofErr w:type="spellEnd"/>
-      <w:r>
-        <w:rPr>
-          <w:rFonts w:cs="Calibri"/>
-        </w:rPr>
-        <w:t xml:space="preserve"> Pro mass spectrometer (Bruker, USA). </w:t>
-      </w:r>
-      <w:r>
-        <w:rPr>
-          <w:rFonts w:cs="Calibri"/>
-        </w:rPr>
-        <w:t xml:space="preserve">The LC used a EV1137 Performance Column - 15 cm x 150 </w:t>
-      </w:r>
-      <w:r>
-        <w:rPr>
-          <w:rFonts w:cs="Calibri"/>
-        </w:rPr>
-        <w:t>µ</w:t>
-      </w:r>
-      <w:r>
-        <w:rPr>
-          <w:rFonts w:cs="Calibri"/>
-        </w:rPr>
-        <w:t xml:space="preserve">m, with 1.5 </w:t>
-      </w:r>
-      <w:r>
-        <w:rPr>
-          <w:rFonts w:cs="Calibri"/>
-        </w:rPr>
-        <w:t>µ</w:t>
-      </w:r>
-      <w:r>
-        <w:rPr>
-          <w:rFonts w:cs="Calibri"/>
-        </w:rPr>
-        <w:t xml:space="preserve">m </w:t>
-      </w:r>
-      <w:proofErr w:type="spellStart"/>
-      <w:r>
-        <w:rPr>
-          <w:rFonts w:cs="Calibri"/>
-        </w:rPr>
-        <w:t>ReproSil-Pur</w:t>
-      </w:r>
-      <w:proofErr w:type="spellEnd"/>
-      <w:r>
-        <w:rPr>
-          <w:rFonts w:cs="Calibri"/>
-        </w:rPr>
-        <w:t xml:space="preserve"> C18 beads (</w:t>
-      </w:r>
-      <w:proofErr w:type="spellStart"/>
-      <w:r>
-        <w:rPr>
-          <w:rFonts w:cs="Calibri"/>
-        </w:rPr>
-        <w:t>Evosep</w:t>
-      </w:r>
-      <w:proofErr w:type="spellEnd"/>
-      <w:r>
-        <w:rPr>
-          <w:rFonts w:cs="Calibri"/>
-        </w:rPr>
-        <w:t xml:space="preserve">, Denmark). The accompanying 30 samples per day program was used for separation. The MS used the DDA PASEF mode, with 10 PASEF scans every acquisition cycle. Accumulation and ramp times were set to 100 </w:t>
-      </w:r>
-      <w:proofErr w:type="spellStart"/>
-      <w:r>
-        <w:rPr>
-          <w:rFonts w:cs="Calibri"/>
-        </w:rPr>
-        <w:t>ms</w:t>
-      </w:r>
-      <w:proofErr w:type="spellEnd"/>
-      <w:r>
-        <w:rPr>
-          <w:rFonts w:cs="Calibri"/>
-        </w:rPr>
-        <w:t>, precursors with a +1 charge were ignored, and target intensity was set to 20000, with dynamic exclusion active, at 0.4 min. Isolation width was set to 2 at 700 Th and 3 at 800 Th.</w:t>
-      </w:r>
-    </w:p>
-    <w:p>
-      <w:pPr>
-        <w:rPr>
-          <w:rFonts w:cs="Calibri"/>
-        </w:rPr>
-      </w:pPr>
-    </w:p>
-    <w:p>
-      <w:pPr>
-        <w:rPr>
-          <w:rFonts w:cs="Calibri"/>
+        <w:t>) versions F1RX36_PIG and F1RX37_PIG. The list was downloaded May 11</w:t>
+      </w:r>
+      <w:r>
+        <w:rPr>
+          <w:rFonts w:cs="Calibri"/>
+          <w:vertAlign w:val="superscript"/>
+        </w:rPr>
+        <w:t>th</w:t>
+      </w:r>
+      <w:r>
+        <w:rPr>
+          <w:rFonts w:cs="Calibri"/>
+        </w:rPr>
+        <w:t xml:space="preserve">, </w:t>
+      </w:r>
+      <w:r>
+        <w:rPr>
+          <w:rFonts w:cs="Calibri"/>
+        </w:rPr>
+        <w:t xml:space="preserve">2023. </w:t>
+      </w:r>
+      <w:r>
+        <w:rPr>
+          <w:rFonts w:cs="Calibri"/>
+        </w:rPr>
+        <w:t>Data refinement was set to merge scans and correct precursor based on mass and charge states with charges between 1 and 4. It was also set to associate features between 2 and 8. Precursor tolerance was set to 20.0 ppm using monoi</w:t>
+      </w:r>
+      <w:r>
+        <w:rPr>
+          <w:rFonts w:cs="Calibri"/>
+        </w:rPr>
+        <w:t xml:space="preserve">sotopic mass and fragment tolerance was set to 0.03 Da. 1 modification per peptide was allowed with oxidation (M, +15.99) being the only possible modification. Results were filtered at 1% FDR with ≥1 unique peptide for each protein. FDR was set to be estimated with decoy-function. </w:t>
+      </w:r>
+    </w:p>
+    <w:p>
+      <w:pPr>
+        <w:rPr>
           <w:b/>
           <w:bCs/>
         </w:rPr>
       </w:pPr>
-      <w:r>
-        <w:rPr>
-          <w:rFonts w:cs="Calibri"/>
-          <w:b/>
-          <w:bCs/>
-        </w:rPr>
-        <w:t>Database search</w:t>
-      </w:r>
-    </w:p>
-    <w:p>
-      <w:pPr>
-        <w:rPr>
-          <w:rFonts w:cs="Calibri"/>
-        </w:rPr>
-      </w:pPr>
-      <w:r>
-        <w:rPr>
-          <w:rFonts w:cs="Calibri"/>
-        </w:rPr>
-        <w:t xml:space="preserve">The data from the LC-MS/MS runs were searched with PEAKS X. </w:t>
-      </w:r>
-      <w:proofErr w:type="spellStart"/>
-      <w:r>
-        <w:rPr>
-          <w:rFonts w:cs="Calibri"/>
-        </w:rPr>
-        <w:t>UniProtKB</w:t>
-      </w:r>
-      <w:proofErr w:type="spellEnd"/>
-      <w:r>
-        <w:rPr>
-          <w:rFonts w:cs="Calibri"/>
-        </w:rPr>
-        <w:t xml:space="preserve"> reviewed</w:t>
-      </w:r>
-      <w:r>
-        <w:rPr>
-          <w:rFonts w:cs="Calibri"/>
-        </w:rPr>
-        <w:t xml:space="preserve"> (Swiss-Prot) protein list of pig (</w:t>
-      </w:r>
-      <w:r>
-        <w:rPr>
-          <w:rFonts w:cs="Calibri"/>
-        </w:rPr>
-        <w:t>organism_id:9823</w:t>
-      </w:r>
-      <w:r>
-        <w:rPr>
-          <w:rFonts w:cs="Calibri"/>
-        </w:rPr>
-        <w:t xml:space="preserve">) proteins was used as a database, but with fibrinogen alpha chain (FIBA_PIG) and fibrinogen beta chain (FIBB_PIG) being changed to the </w:t>
-      </w:r>
-      <w:proofErr w:type="spellStart"/>
-      <w:r>
-        <w:rPr>
-          <w:rFonts w:cs="Calibri"/>
-        </w:rPr>
-        <w:t>UniProt</w:t>
-      </w:r>
-      <w:proofErr w:type="spellEnd"/>
-      <w:r>
-        <w:rPr>
-          <w:rFonts w:cs="Calibri"/>
-        </w:rPr>
-        <w:t xml:space="preserve"> KB unreviewed (</w:t>
-      </w:r>
-      <w:proofErr w:type="spellStart"/>
-      <w:r>
-        <w:rPr>
-          <w:rFonts w:cs="Calibri"/>
-        </w:rPr>
-        <w:t>TrEMBL</w:t>
-      </w:r>
-      <w:proofErr w:type="spellEnd"/>
-      <w:r>
-        <w:rPr>
-          <w:rFonts w:cs="Calibri"/>
-        </w:rPr>
-        <w:t>) versions F1RX36_PIG and F1RX37_PIG. The list was downloaded May 11</w:t>
-      </w:r>
-      <w:r>
-        <w:rPr>
-          <w:rFonts w:cs="Calibri"/>
-          <w:vertAlign w:val="superscript"/>
-        </w:rPr>
-        <w:t>th</w:t>
-      </w:r>
-      <w:r>
-        <w:rPr>
-          <w:rFonts w:cs="Calibri"/>
-        </w:rPr>
-        <w:t xml:space="preserve">, </w:t>
-      </w:r>
-      <w:r>
-        <w:rPr>
-          <w:rFonts w:cs="Calibri"/>
-        </w:rPr>
-        <w:t xml:space="preserve">2023. </w:t>
-      </w:r>
-      <w:commentRangeStart w:id="6"/>
-      <w:r>
-        <w:rPr>
-          <w:rFonts w:cs="Calibri"/>
-        </w:rPr>
-        <w:t xml:space="preserve">Human samples were searched using the </w:t>
-      </w:r>
-      <w:proofErr w:type="spellStart"/>
-      <w:r>
-        <w:rPr>
-          <w:rFonts w:cs="Calibri"/>
-        </w:rPr>
-        <w:t>UniProt</w:t>
-      </w:r>
-      <w:proofErr w:type="spellEnd"/>
-      <w:r>
-        <w:rPr>
-          <w:rFonts w:cs="Calibri"/>
-        </w:rPr>
-        <w:t xml:space="preserve"> reviewed (Swiss-</w:t>
-      </w:r>
-      <w:proofErr w:type="spellStart"/>
-      <w:r>
-        <w:rPr>
-          <w:rFonts w:cs="Calibri"/>
-        </w:rPr>
-        <w:t>prot</w:t>
-      </w:r>
-      <w:proofErr w:type="spellEnd"/>
-      <w:r>
-        <w:rPr>
-          <w:rFonts w:cs="Calibri"/>
-        </w:rPr>
-        <w:t>) human protein list (organism_id:9606) (downloaded September 29</w:t>
-      </w:r>
-      <w:r>
-        <w:rPr>
-          <w:rFonts w:cs="Calibri"/>
-          <w:vertAlign w:val="superscript"/>
-        </w:rPr>
-        <w:t>th</w:t>
-      </w:r>
-      <w:r>
-        <w:rPr>
-          <w:rFonts w:cs="Calibri"/>
-        </w:rPr>
-        <w:t xml:space="preserve">, </w:t>
-      </w:r>
-      <w:r>
-        <w:rPr>
-          <w:rFonts w:cs="Calibri"/>
-        </w:rPr>
-        <w:t>2023)</w:t>
-      </w:r>
-      <w:commentRangeEnd w:id="6"/>
-      <w:r>
-        <w:rPr>
-          <w:rStyle w:val="CommentReference"/>
-        </w:rPr>
-        <w:commentReference w:id="6"/>
-      </w:r>
-      <w:r>
-        <w:rPr>
-          <w:rFonts w:cs="Calibri"/>
-        </w:rPr>
-        <w:t xml:space="preserve">. </w:t>
-      </w:r>
-      <w:r>
-        <w:rPr>
-          <w:rFonts w:cs="Calibri"/>
-        </w:rPr>
-        <w:t>Data refinement was set to merge scans and correct precursor based on mass and charge states with charges between 1 and 4. It was also set to associate features between 2 and 8. Precursor tolerance was set to 20.0 ppm using monoi</w:t>
-      </w:r>
-      <w:r>
-        <w:rPr>
-          <w:rFonts w:cs="Calibri"/>
-        </w:rPr>
-        <w:t xml:space="preserve">sotopic mass and fragment tolerance was set to 0.03 Da. 1 modification per peptide was allowed with oxidation (M, +15.99) being the only possible modification. Results were filtered at 1% FDR with ≥1 unique peptide for each protein. FDR was set to be estimated with decoy-function. </w:t>
-      </w:r>
-    </w:p>
-    <w:p>
-      <w:pPr>
-        <w:rPr>
-          <w:b/>
-          <w:bCs/>
-        </w:rPr>
-      </w:pPr>
     </w:p>
     <w:p/>
     <w:p>
@@ -2256,11 +2138,11 @@
         <w:pStyle w:val="Heading3"/>
         <w:spacing w:before="0" w:after="0"/>
       </w:pPr>
-      <w:commentRangeStart w:id="7"/>
+      <w:commentRangeStart w:id="5"/>
       <w:r>
         <w:t>Data Records</w:t>
       </w:r>
-      <w:commentRangeEnd w:id="7"/>
+      <w:commentRangeEnd w:id="5"/>
       <w:r>
         <w:rPr>
           <w:rStyle w:val="CommentReference"/>
@@ -2268,7 +2150,7 @@
           <w:b w:val="0"/>
           <w:bCs w:val="0"/>
         </w:rPr>
-        <w:commentReference w:id="7"/>
+        <w:commentReference w:id="5"/>
       </w:r>
     </w:p>
     <w:p>
@@ -2307,7 +2189,7 @@
       <w:r>
         <w:t>(</w:t>
       </w:r>
-      <w:hyperlink r:id="rId23" w:history="1">
+      <w:hyperlink r:id="rId24" w:history="1">
         <w:r>
           <w:rPr>
             <w:rStyle w:val="Hyperlink"/>
@@ -2323,16 +2205,17 @@
       </w:r>
     </w:p>
     <w:p/>
+    <w:p/>
     <w:p>
       <w:pPr>
         <w:pStyle w:val="Heading3"/>
         <w:spacing w:before="0" w:after="0"/>
       </w:pPr>
-      <w:commentRangeStart w:id="8"/>
+      <w:commentRangeStart w:id="6"/>
       <w:r>
         <w:t>Technical Validation</w:t>
       </w:r>
-      <w:commentRangeEnd w:id="8"/>
+      <w:commentRangeEnd w:id="6"/>
       <w:r>
         <w:rPr>
           <w:rStyle w:val="CommentReference"/>
@@ -2340,7 +2223,7 @@
           <w:b w:val="0"/>
           <w:bCs w:val="0"/>
         </w:rPr>
-        <w:commentReference w:id="8"/>
+        <w:commentReference w:id="6"/>
       </w:r>
     </w:p>
     <w:p>
@@ -2447,11 +2330,7 @@
         <w:t>)</w:t>
       </w:r>
       <w:r>
-        <w:t xml:space="preserve">. To look for inherent </w:t>
-      </w:r>
-      <w:r>
-        <w:lastRenderedPageBreak/>
-        <w:t xml:space="preserve">patterns within the dataset, the data was </w:t>
+        <w:t xml:space="preserve">. To look for inherent patterns within the dataset, the data was </w:t>
       </w:r>
       <w:proofErr w:type="spellStart"/>
       <w:r>
@@ -2545,16 +2424,16 @@
       <w:r>
         <w:t>[</w:t>
       </w:r>
-      <w:commentRangeStart w:id="9"/>
+      <w:commentRangeStart w:id="7"/>
       <w:r>
         <w:t>add new column name</w:t>
       </w:r>
-      <w:commentRangeEnd w:id="9"/>
+      <w:commentRangeEnd w:id="7"/>
       <w:r>
         <w:rPr>
           <w:rStyle w:val="CommentReference"/>
         </w:rPr>
-        <w:commentReference w:id="9"/>
+        <w:commentReference w:id="7"/>
       </w:r>
       <w:r>
         <w:t>] equipped</w:t>
@@ -2622,7 +2501,11 @@
         <w:t>],</w:t>
       </w:r>
       <w:r>
-        <w:t xml:space="preserve"> and that the samples cluster together with the other samples from the same group and day </w:t>
+        <w:t xml:space="preserve"> and that the </w:t>
+      </w:r>
+      <w:r>
+        <w:lastRenderedPageBreak/>
+        <w:t xml:space="preserve">samples cluster together with the other samples from the same group and day </w:t>
       </w:r>
       <w:r>
         <w:t xml:space="preserve">when reducing dimensionality using UMAP </w:t>
@@ -2650,11 +2533,11 @@
         <w:pStyle w:val="Heading3"/>
         <w:spacing w:before="0" w:after="0"/>
       </w:pPr>
-      <w:commentRangeStart w:id="10"/>
+      <w:commentRangeStart w:id="8"/>
       <w:r>
         <w:t>Usage Notes</w:t>
       </w:r>
-      <w:commentRangeEnd w:id="10"/>
+      <w:commentRangeEnd w:id="8"/>
       <w:r>
         <w:rPr>
           <w:rStyle w:val="CommentReference"/>
@@ -2662,21 +2545,21 @@
           <w:b w:val="0"/>
           <w:bCs w:val="0"/>
         </w:rPr>
-        <w:commentReference w:id="10"/>
+        <w:commentReference w:id="8"/>
       </w:r>
     </w:p>
     <w:p>
       <w:pPr>
         <w:pStyle w:val="Heading3"/>
       </w:pPr>
-      <w:commentRangeStart w:id="11"/>
+      <w:commentRangeStart w:id="9"/>
       <w:r>
         <w:t>Code A</w:t>
       </w:r>
       <w:r>
         <w:t>vailability</w:t>
       </w:r>
-      <w:commentRangeEnd w:id="11"/>
+      <w:commentRangeEnd w:id="9"/>
       <w:r>
         <w:rPr>
           <w:rStyle w:val="CommentReference"/>
@@ -2684,7 +2567,7 @@
           <w:b w:val="0"/>
           <w:bCs w:val="0"/>
         </w:rPr>
-        <w:commentReference w:id="11"/>
+        <w:commentReference w:id="9"/>
       </w:r>
     </w:p>
     <w:p>
@@ -2704,16 +2587,16 @@
       <w:r>
         <w:t xml:space="preserve"> package were utilized</w:t>
       </w:r>
-      <w:commentRangeStart w:id="12"/>
+      <w:commentRangeStart w:id="10"/>
       <w:r>
         <w:t xml:space="preserve">. </w:t>
       </w:r>
-      <w:commentRangeEnd w:id="12"/>
+      <w:commentRangeEnd w:id="10"/>
       <w:r>
         <w:rPr>
           <w:rStyle w:val="CommentReference"/>
         </w:rPr>
-        <w:commentReference w:id="12"/>
+        <w:commentReference w:id="10"/>
       </w:r>
     </w:p>
     <w:p/>
@@ -2722,11 +2605,11 @@
         <w:pStyle w:val="Heading3"/>
         <w:spacing w:before="0" w:after="0"/>
       </w:pPr>
-      <w:commentRangeStart w:id="13"/>
+      <w:commentRangeStart w:id="11"/>
       <w:r>
         <w:t>Acknowledgements</w:t>
       </w:r>
-      <w:commentRangeEnd w:id="13"/>
+      <w:commentRangeEnd w:id="11"/>
       <w:r>
         <w:rPr>
           <w:rStyle w:val="CommentReference"/>
@@ -2734,7 +2617,7 @@
           <w:b w:val="0"/>
           <w:bCs w:val="0"/>
         </w:rPr>
-        <w:commentReference w:id="13"/>
+        <w:commentReference w:id="11"/>
       </w:r>
     </w:p>
     <w:p/>
@@ -2743,7 +2626,7 @@
         <w:pStyle w:val="Heading3"/>
         <w:spacing w:before="0" w:after="0"/>
       </w:pPr>
-      <w:commentRangeStart w:id="14"/>
+      <w:commentRangeStart w:id="12"/>
       <w:r>
         <w:t xml:space="preserve">Author </w:t>
       </w:r>
@@ -2753,7 +2636,7 @@
       <w:r>
         <w:t>ontributions</w:t>
       </w:r>
-      <w:commentRangeEnd w:id="14"/>
+      <w:commentRangeEnd w:id="12"/>
       <w:r>
         <w:rPr>
           <w:rStyle w:val="CommentReference"/>
@@ -2761,7 +2644,7 @@
           <w:b w:val="0"/>
           <w:bCs w:val="0"/>
         </w:rPr>
-        <w:commentReference w:id="14"/>
+        <w:commentReference w:id="12"/>
       </w:r>
     </w:p>
     <w:p/>
@@ -2770,7 +2653,7 @@
         <w:pStyle w:val="Heading3"/>
         <w:spacing w:before="0" w:after="0"/>
       </w:pPr>
-      <w:commentRangeStart w:id="15"/>
+      <w:commentRangeStart w:id="13"/>
       <w:r>
         <w:t xml:space="preserve">Competing </w:t>
       </w:r>
@@ -2780,7 +2663,7 @@
       <w:r>
         <w:t>nterests</w:t>
       </w:r>
-      <w:commentRangeEnd w:id="15"/>
+      <w:commentRangeEnd w:id="13"/>
       <w:r>
         <w:rPr>
           <w:rStyle w:val="CommentReference"/>
@@ -2788,7 +2671,7 @@
           <w:b w:val="0"/>
           <w:bCs w:val="0"/>
         </w:rPr>
-        <w:commentReference w:id="15"/>
+        <w:commentReference w:id="13"/>
       </w:r>
       <w:r>
         <w:br w:type="page"/>
@@ -2799,12 +2682,12 @@
         <w:pStyle w:val="Heading3"/>
         <w:spacing w:before="0" w:after="0"/>
       </w:pPr>
-      <w:commentRangeStart w:id="16"/>
+      <w:commentRangeStart w:id="14"/>
       <w:r>
         <w:lastRenderedPageBreak/>
         <w:t>Figures</w:t>
       </w:r>
-      <w:commentRangeEnd w:id="16"/>
+      <w:commentRangeEnd w:id="14"/>
       <w:r>
         <w:rPr>
           <w:rStyle w:val="CommentReference"/>
@@ -2812,7 +2695,7 @@
           <w:b w:val="0"/>
           <w:bCs w:val="0"/>
         </w:rPr>
-        <w:commentReference w:id="16"/>
+        <w:commentReference w:id="14"/>
       </w:r>
     </w:p>
     <w:p/>
@@ -2821,11 +2704,11 @@
         <w:pStyle w:val="Heading3"/>
         <w:spacing w:before="0" w:after="0"/>
       </w:pPr>
-      <w:commentRangeStart w:id="17"/>
+      <w:commentRangeStart w:id="15"/>
       <w:r>
         <w:t>Figure Legends</w:t>
       </w:r>
-      <w:commentRangeEnd w:id="17"/>
+      <w:commentRangeEnd w:id="15"/>
       <w:r>
         <w:rPr>
           <w:rStyle w:val="CommentReference"/>
@@ -2833,7 +2716,7 @@
           <w:b w:val="0"/>
           <w:bCs w:val="0"/>
         </w:rPr>
-        <w:commentReference w:id="17"/>
+        <w:commentReference w:id="15"/>
       </w:r>
     </w:p>
     <w:p/>
@@ -2842,11 +2725,11 @@
         <w:pStyle w:val="Heading3"/>
         <w:spacing w:before="0" w:after="0"/>
       </w:pPr>
-      <w:commentRangeStart w:id="18"/>
+      <w:commentRangeStart w:id="16"/>
       <w:r>
         <w:t>Tables</w:t>
       </w:r>
-      <w:commentRangeEnd w:id="18"/>
+      <w:commentRangeEnd w:id="16"/>
       <w:r>
         <w:rPr>
           <w:rStyle w:val="CommentReference"/>
@@ -2854,7 +2737,7 @@
           <w:b w:val="0"/>
           <w:bCs w:val="0"/>
         </w:rPr>
-        <w:commentReference w:id="18"/>
+        <w:commentReference w:id="16"/>
       </w:r>
     </w:p>
     <w:p/>
@@ -2863,11 +2746,11 @@
         <w:pStyle w:val="Heading3"/>
         <w:spacing w:before="0" w:after="0"/>
       </w:pPr>
-      <w:commentRangeStart w:id="19"/>
+      <w:commentRangeStart w:id="17"/>
       <w:r>
         <w:t>References</w:t>
       </w:r>
-      <w:commentRangeEnd w:id="19"/>
+      <w:commentRangeEnd w:id="17"/>
       <w:r>
         <w:rPr>
           <w:rStyle w:val="CommentReference"/>
@@ -2875,7 +2758,7 @@
           <w:b w:val="0"/>
           <w:bCs w:val="0"/>
         </w:rPr>
-        <w:commentReference w:id="19"/>
+        <w:commentReference w:id="17"/>
       </w:r>
     </w:p>
     <w:p/>
@@ -3368,7 +3251,7 @@
         </w:rPr>
         <w:t>In line with emerging </w:t>
       </w:r>
-      <w:hyperlink r:id="rId24" w:history="1">
+      <w:hyperlink r:id="rId25" w:history="1">
         <w:r>
           <w:rPr>
             <w:rStyle w:val="Hyperlink"/>
@@ -3443,7 +3326,7 @@
         </w:rPr>
         <w:t xml:space="preserve"> or Dryad) repositories the DOI URL should be used. For repositories using accessions (e.g. SRA or GEO) an </w:t>
       </w:r>
-      <w:hyperlink r:id="rId25" w:history="1">
+      <w:hyperlink r:id="rId26" w:history="1">
         <w:r>
           <w:rPr>
             <w:rStyle w:val="Hyperlink"/>
@@ -3539,7 +3422,7 @@
         </w:rPr>
         <w:t> </w:t>
       </w:r>
-      <w:hyperlink r:id="rId26" w:history="1">
+      <w:hyperlink r:id="rId27" w:history="1">
         <w:r>
           <w:rPr>
             <w:rStyle w:val="Hyperlink"/>
@@ -3591,7 +3474,7 @@
         </w:rPr>
         <w:t> </w:t>
       </w:r>
-      <w:hyperlink r:id="rId27" w:history="1">
+      <w:hyperlink r:id="rId28" w:history="1">
         <w:r>
           <w:rPr>
             <w:rStyle w:val="Hyperlink"/>
@@ -3661,7 +3544,7 @@
         </w:rPr>
         <w:t>GenBank</w:t>
       </w:r>
-      <w:hyperlink r:id="rId28" w:history="1">
+      <w:hyperlink r:id="rId29" w:history="1">
         <w:r>
           <w:rPr>
             <w:rStyle w:val="Hyperlink"/>
@@ -3713,7 +3596,7 @@
         </w:rPr>
         <w:t> </w:t>
       </w:r>
-      <w:hyperlink r:id="rId29" w:history="1">
+      <w:hyperlink r:id="rId30" w:history="1">
         <w:r>
           <w:rPr>
             <w:rStyle w:val="Hyperlink"/>
@@ -3817,7 +3700,7 @@
         </w:rPr>
         <w:t>deposited in an appropriate public repository (</w:t>
       </w:r>
-      <w:hyperlink r:id="rId30" w:history="1">
+      <w:hyperlink r:id="rId31" w:history="1">
         <w:r>
           <w:rPr>
             <w:rStyle w:val="Hyperlink"/>
@@ -3904,7 +3787,7 @@
         </w:rPr>
         <w:t xml:space="preserve"> </w:t>
       </w:r>
-      <w:hyperlink r:id="rId31" w:anchor="general" w:history="1">
+      <w:hyperlink r:id="rId32" w:anchor="general" w:history="1">
         <w:r>
           <w:rPr>
             <w:rStyle w:val="Hyperlink"/>
@@ -3939,7 +3822,7 @@
       </w:r>
     </w:p>
     <w:sectPr>
-      <w:footerReference w:type="default" r:id="rId32"/>
+      <w:footerReference w:type="default" r:id="rId33"/>
       <w:pgSz w:w="11906" w:h="16838"/>
       <w:pgMar w:top="1361" w:right="1786" w:bottom="1361" w:left="1786" w:header="709" w:footer="709" w:gutter="0"/>
       <w:lnNumType w:countBy="1" w:restart="continuous"/>
@@ -4092,7 +3975,7 @@
       </w:r>
     </w:p>
   </w:comment>
-  <w:comment w:id="5" w:author="Fredrik Forsberg" w:date="2024-06-28T14:06:00Z" w:initials="FF">
+  <w:comment w:id="5" w:author="Fredrik Forsberg" w:date="2024-06-27T10:01:00Z" w:initials="FF">
     <w:p>
       <w:pPr>
         <w:pStyle w:val="CommentText"/>
@@ -4105,81 +3988,41 @@
         <w:annotationRef/>
       </w:r>
       <w:r>
-        <w:rPr>
-          <w:lang w:val="sv-SE"/>
-        </w:rPr>
-        <w:t>Keep human samples?</w:t>
+        <w:t>The Data Records section should be used to explain each data record associated with this work, including the repository where this information is stored, and to provide an overview of the data files and their formats. Each external data record should be cited as described below. A data citation should also be placed in the subsection of the Methods containing the data-collection or procedure(s) used to derive the corresponding record.</w:t>
+      </w:r>
+    </w:p>
+    <w:p>
+      <w:pPr>
+        <w:pStyle w:val="CommentText"/>
+        <w:jc w:val="left"/>
+      </w:pPr>
+    </w:p>
+    <w:p>
+      <w:pPr>
+        <w:pStyle w:val="CommentText"/>
+        <w:jc w:val="left"/>
+      </w:pPr>
+      <w:r>
+        <w:t>Tables can be used to support the data records, specifying the data output resulting from each data-collection or analytical step and the names of the corresponding files should these form part of the archived record.</w:t>
+      </w:r>
+    </w:p>
+    <w:p>
+      <w:pPr>
+        <w:pStyle w:val="CommentText"/>
+        <w:jc w:val="left"/>
+      </w:pPr>
+    </w:p>
+    <w:p>
+      <w:pPr>
+        <w:pStyle w:val="CommentText"/>
+        <w:jc w:val="left"/>
+      </w:pPr>
+      <w:r>
+        <w:t xml:space="preserve">Please also feel free to provide information on the file structure if it is complex. </w:t>
       </w:r>
     </w:p>
   </w:comment>
-  <w:comment w:id="6" w:author="Fredrik Forsberg" w:date="2024-07-22T16:34:00Z" w:initials="FF">
-    <w:p>
-      <w:pPr>
-        <w:pStyle w:val="CommentText"/>
-        <w:jc w:val="left"/>
-      </w:pPr>
-      <w:r>
-        <w:rPr>
-          <w:rStyle w:val="CommentReference"/>
-        </w:rPr>
-        <w:annotationRef/>
-      </w:r>
-      <w:r>
-        <w:rPr>
-          <w:lang w:val="sv-SE"/>
-        </w:rPr>
-        <w:t>Keep human samples?</w:t>
-      </w:r>
-    </w:p>
-  </w:comment>
-  <w:comment w:id="7" w:author="Fredrik Forsberg" w:date="2024-06-27T10:01:00Z" w:initials="FF">
-    <w:p>
-      <w:pPr>
-        <w:pStyle w:val="CommentText"/>
-        <w:jc w:val="left"/>
-      </w:pPr>
-      <w:r>
-        <w:rPr>
-          <w:rStyle w:val="CommentReference"/>
-        </w:rPr>
-        <w:annotationRef/>
-      </w:r>
-      <w:r>
-        <w:t>The Data Records section should be used to explain each data record associated with this work, including the repository where this information is stored, and to provide an overview of the data files and their formats. Each external data record should be cited as described below. A data citation should also be placed in the subsection of the Methods containing the data-collection or procedure(s) used to derive the corresponding record.</w:t>
-      </w:r>
-    </w:p>
-    <w:p>
-      <w:pPr>
-        <w:pStyle w:val="CommentText"/>
-        <w:jc w:val="left"/>
-      </w:pPr>
-    </w:p>
-    <w:p>
-      <w:pPr>
-        <w:pStyle w:val="CommentText"/>
-        <w:jc w:val="left"/>
-      </w:pPr>
-      <w:r>
-        <w:t>Tables can be used to support the data records, specifying the data output resulting from each data-collection or analytical step and the names of the corresponding files should these form part of the archived record.</w:t>
-      </w:r>
-    </w:p>
-    <w:p>
-      <w:pPr>
-        <w:pStyle w:val="CommentText"/>
-        <w:jc w:val="left"/>
-      </w:pPr>
-    </w:p>
-    <w:p>
-      <w:pPr>
-        <w:pStyle w:val="CommentText"/>
-        <w:jc w:val="left"/>
-      </w:pPr>
-      <w:r>
-        <w:t xml:space="preserve">Please also feel free to provide information on the file structure if it is complex. </w:t>
-      </w:r>
-    </w:p>
-  </w:comment>
-  <w:comment w:id="8" w:author="Fredrik Forsberg" w:date="2024-06-27T10:02:00Z" w:initials="FF">
+  <w:comment w:id="6" w:author="Fredrik Forsberg" w:date="2024-06-27T10:02:00Z" w:initials="FF">
     <w:p>
       <w:pPr>
         <w:pStyle w:val="CommentText"/>
@@ -4342,7 +4185,7 @@
       </w:r>
     </w:p>
   </w:comment>
-  <w:comment w:id="9" w:author="Fredrik Forsberg" w:date="2024-07-25T15:59:00Z" w:initials="FF">
+  <w:comment w:id="7" w:author="Fredrik Forsberg" w:date="2024-07-25T15:59:00Z" w:initials="FF">
     <w:p>
       <w:pPr>
         <w:pStyle w:val="CommentText"/>
@@ -4362,7 +4205,7 @@
       </w:r>
     </w:p>
   </w:comment>
-  <w:comment w:id="10" w:author="Fredrik Forsberg" w:date="2024-06-27T10:02:00Z" w:initials="FF">
+  <w:comment w:id="8" w:author="Fredrik Forsberg" w:date="2024-06-27T10:02:00Z" w:initials="FF">
     <w:p>
       <w:pPr>
         <w:pStyle w:val="CommentText"/>
@@ -4412,6 +4255,43 @@
       </w:r>
     </w:p>
   </w:comment>
+  <w:comment w:id="9" w:author="Fredrik Forsberg" w:date="2024-06-27T10:02:00Z" w:initials="FF">
+    <w:p>
+      <w:pPr>
+        <w:pStyle w:val="CommentText"/>
+        <w:jc w:val="left"/>
+      </w:pPr>
+      <w:r>
+        <w:rPr>
+          <w:rStyle w:val="CommentReference"/>
+        </w:rPr>
+        <w:annotationRef/>
+      </w:r>
+      <w:r>
+        <w:t xml:space="preserve">For all studies using custom code in the generation or processing of datasets, a statement must be included under the subheading "Code availability", indicating whether and how the code can be accessed, including any restrictions to access. This section should also include information on the versions of any software used, if relevant, and any specific variables or parameters used to generate, test, or process the current dataset. </w:t>
+      </w:r>
+    </w:p>
+  </w:comment>
+  <w:comment w:id="10" w:author="Fredrik Forsberg" w:date="2024-07-22T11:07:00Z" w:initials="FF">
+    <w:p>
+      <w:pPr>
+        <w:pStyle w:val="CommentText"/>
+        <w:jc w:val="left"/>
+      </w:pPr>
+      <w:r>
+        <w:rPr>
+          <w:rStyle w:val="CommentReference"/>
+        </w:rPr>
+        <w:annotationRef/>
+      </w:r>
+      <w:r>
+        <w:rPr>
+          <w:lang w:val="sv-SE"/>
+        </w:rPr>
+        <w:t>Upload the code for this or just state?</w:t>
+      </w:r>
+    </w:p>
+  </w:comment>
   <w:comment w:id="11" w:author="Fredrik Forsberg" w:date="2024-06-27T10:02:00Z" w:initials="FF">
     <w:p>
       <w:pPr>
@@ -4425,11 +4305,11 @@
         <w:annotationRef/>
       </w:r>
       <w:r>
-        <w:t xml:space="preserve">For all studies using custom code in the generation or processing of datasets, a statement must be included under the subheading "Code availability", indicating whether and how the code can be accessed, including any restrictions to access. This section should also include information on the versions of any software used, if relevant, and any specific variables or parameters used to generate, test, or process the current dataset. </w:t>
+        <w:t>The Acknowledgements should contain text acknowledging non-author contributors. Acknowledgements should be brief, and should not include thanks to anonymous referees and editors or effusive comments. Grant or contribution numbers may be acknowledged.</w:t>
       </w:r>
     </w:p>
   </w:comment>
-  <w:comment w:id="12" w:author="Fredrik Forsberg" w:date="2024-07-22T11:07:00Z" w:initials="FF">
+  <w:comment w:id="12" w:author="Fredrik Forsberg" w:date="2024-06-27T10:02:00Z" w:initials="FF">
     <w:p>
       <w:pPr>
         <w:pStyle w:val="CommentText"/>
@@ -4442,10 +4322,7 @@
         <w:annotationRef/>
       </w:r>
       <w:r>
-        <w:rPr>
-          <w:lang w:val="sv-SE"/>
-        </w:rPr>
-        <w:t>Upload the code for this or just state?</w:t>
+        <w:t xml:space="preserve">Each author’s contribution to the work should be described briefly, on a separate line, in the Author Contributions section. </w:t>
       </w:r>
     </w:p>
   </w:comment>
@@ -4462,40 +4339,6 @@
         <w:annotationRef/>
       </w:r>
       <w:r>
-        <w:t>The Acknowledgements should contain text acknowledging non-author contributors. Acknowledgements should be brief, and should not include thanks to anonymous referees and editors or effusive comments. Grant or contribution numbers may be acknowledged.</w:t>
-      </w:r>
-    </w:p>
-  </w:comment>
-  <w:comment w:id="14" w:author="Fredrik Forsberg" w:date="2024-06-27T10:02:00Z" w:initials="FF">
-    <w:p>
-      <w:pPr>
-        <w:pStyle w:val="CommentText"/>
-        <w:jc w:val="left"/>
-      </w:pPr>
-      <w:r>
-        <w:rPr>
-          <w:rStyle w:val="CommentReference"/>
-        </w:rPr>
-        <w:annotationRef/>
-      </w:r>
-      <w:r>
-        <w:t xml:space="preserve">Each author’s contribution to the work should be described briefly, on a separate line, in the Author Contributions section. </w:t>
-      </w:r>
-    </w:p>
-  </w:comment>
-  <w:comment w:id="15" w:author="Fredrik Forsberg" w:date="2024-06-27T10:02:00Z" w:initials="FF">
-    <w:p>
-      <w:pPr>
-        <w:pStyle w:val="CommentText"/>
-        <w:jc w:val="left"/>
-      </w:pPr>
-      <w:r>
-        <w:rPr>
-          <w:rStyle w:val="CommentReference"/>
-        </w:rPr>
-        <w:annotationRef/>
-      </w:r>
-      <w:r>
         <w:t xml:space="preserve">A competing interests statement is required for all papers accepted by and published in </w:t>
       </w:r>
       <w:r>
@@ -4510,6 +4353,70 @@
       </w:r>
     </w:p>
   </w:comment>
+  <w:comment w:id="14" w:author="Fredrik Forsberg" w:date="2024-06-27T10:03:00Z" w:initials="FF">
+    <w:p>
+      <w:pPr>
+        <w:pStyle w:val="CommentText"/>
+        <w:jc w:val="left"/>
+      </w:pPr>
+      <w:r>
+        <w:rPr>
+          <w:rStyle w:val="CommentReference"/>
+        </w:rPr>
+        <w:annotationRef/>
+      </w:r>
+      <w:r>
+        <w:t>Figure images should be provided as separate files and should be referred to using a consistent numbering scheme through the entire Data Descriptor. We discourage the inclusion of figures in the Supplementary Information – all key figures should be included here in the main Figure section.</w:t>
+      </w:r>
+    </w:p>
+    <w:p>
+      <w:pPr>
+        <w:pStyle w:val="CommentText"/>
+        <w:jc w:val="left"/>
+      </w:pPr>
+    </w:p>
+    <w:p>
+      <w:pPr>
+        <w:pStyle w:val="CommentText"/>
+        <w:jc w:val="left"/>
+      </w:pPr>
+      <w:r>
+        <w:t>For initial submissions, authors may choose to supply a single PDF with embedded figures. You will later be asked for separate files closer to publication.</w:t>
+      </w:r>
+    </w:p>
+    <w:p>
+      <w:pPr>
+        <w:pStyle w:val="CommentText"/>
+        <w:jc w:val="left"/>
+      </w:pPr>
+    </w:p>
+    <w:p>
+      <w:pPr>
+        <w:pStyle w:val="CommentText"/>
+        <w:jc w:val="left"/>
+      </w:pPr>
+      <w:r>
+        <w:t>Authors are encouraged to consider creating a figure that outlines the experimental workflow(s) used to generate and analyse the data output(s).</w:t>
+      </w:r>
+    </w:p>
+  </w:comment>
+  <w:comment w:id="15" w:author="Fredrik Forsberg" w:date="2024-06-27T10:03:00Z" w:initials="FF">
+    <w:p>
+      <w:pPr>
+        <w:pStyle w:val="CommentText"/>
+        <w:jc w:val="left"/>
+      </w:pPr>
+      <w:r>
+        <w:rPr>
+          <w:rStyle w:val="CommentReference"/>
+        </w:rPr>
+        <w:annotationRef/>
+      </w:r>
+      <w:r>
+        <w:t>Figure legends begin with a brief title sentence summarizing the purpose of the figure as a whole, and continue with a short description of what is shown. Legends should ideally be no more than 350 words, and may contain literature references. The first sentence of the legend will be used as the title for the figure. It should contain no references of any kind, including to specific figure panels, bibliographic citations or references to other figures or panels.</w:t>
+      </w:r>
+    </w:p>
+  </w:comment>
   <w:comment w:id="16" w:author="Fredrik Forsberg" w:date="2024-06-27T10:03:00Z" w:initials="FF">
     <w:p>
       <w:pPr>
@@ -4523,7 +4430,7 @@
         <w:annotationRef/>
       </w:r>
       <w:r>
-        <w:t>Figure images should be provided as separate files and should be referred to using a consistent numbering scheme through the entire Data Descriptor. We discourage the inclusion of figures in the Supplementary Information – all key figures should be included here in the main Figure section.</w:t>
+        <w:t>Tables in the manuscript should generally not be used to present primary data (i.e. measurements). Tables containing primary data should be submitted to an appropriate data repository.</w:t>
       </w:r>
     </w:p>
     <w:p>
@@ -4538,7 +4445,7 @@
         <w:jc w:val="left"/>
       </w:pPr>
       <w:r>
-        <w:t>For initial submissions, authors may choose to supply a single PDF with embedded figures. You will later be asked for separate files closer to publication.</w:t>
+        <w:t>Authors may provide tables within the Word document or as separate files (tab-delimited text or Excel files). Legends, where needed, should be included in the Word document. Tables may be of any size, but only tables that fit onto a single printed page will be included in the PDF version of the article (up to a maximum of three).</w:t>
       </w:r>
     </w:p>
     <w:p>
@@ -4553,75 +4460,11 @@
         <w:jc w:val="left"/>
       </w:pPr>
       <w:r>
-        <w:t>Authors are encouraged to consider creating a figure that outlines the experimental workflow(s) used to generate and analyse the data output(s).</w:t>
+        <w:t>Due to typesetting constraints, tables that cannot be fit onto a single A4 page cannot be included in the PDF version of the article and will be hosted as Supplementary Tables. Any such tables must be labelled in the text as ‘Supplementary' tables and numbered separately from the main table list e.g. ‘Table 1, Table 2, Supplementary Table 1’ etc. Please note bibliographic references cannot be included within Supplementary Tables and should not be listed in the reference list, which only refers to references used in the main article file. If you do wish to formally cite information used in any supplementary file, please find a means of mentioning these references on the main text. Finally, please note it may be preferable to host large tables within your repository-deposited dataset, as highlighted above.</w:t>
       </w:r>
     </w:p>
   </w:comment>
   <w:comment w:id="17" w:author="Fredrik Forsberg" w:date="2024-06-27T10:03:00Z" w:initials="FF">
-    <w:p>
-      <w:pPr>
-        <w:pStyle w:val="CommentText"/>
-        <w:jc w:val="left"/>
-      </w:pPr>
-      <w:r>
-        <w:rPr>
-          <w:rStyle w:val="CommentReference"/>
-        </w:rPr>
-        <w:annotationRef/>
-      </w:r>
-      <w:r>
-        <w:t>Figure legends begin with a brief title sentence summarizing the purpose of the figure as a whole, and continue with a short description of what is shown. Legends should ideally be no more than 350 words, and may contain literature references. The first sentence of the legend will be used as the title for the figure. It should contain no references of any kind, including to specific figure panels, bibliographic citations or references to other figures or panels.</w:t>
-      </w:r>
-    </w:p>
-  </w:comment>
-  <w:comment w:id="18" w:author="Fredrik Forsberg" w:date="2024-06-27T10:03:00Z" w:initials="FF">
-    <w:p>
-      <w:pPr>
-        <w:pStyle w:val="CommentText"/>
-        <w:jc w:val="left"/>
-      </w:pPr>
-      <w:r>
-        <w:rPr>
-          <w:rStyle w:val="CommentReference"/>
-        </w:rPr>
-        <w:annotationRef/>
-      </w:r>
-      <w:r>
-        <w:t>Tables in the manuscript should generally not be used to present primary data (i.e. measurements). Tables containing primary data should be submitted to an appropriate data repository.</w:t>
-      </w:r>
-    </w:p>
-    <w:p>
-      <w:pPr>
-        <w:pStyle w:val="CommentText"/>
-        <w:jc w:val="left"/>
-      </w:pPr>
-    </w:p>
-    <w:p>
-      <w:pPr>
-        <w:pStyle w:val="CommentText"/>
-        <w:jc w:val="left"/>
-      </w:pPr>
-      <w:r>
-        <w:t>Authors may provide tables within the Word document or as separate files (tab-delimited text or Excel files). Legends, where needed, should be included in the Word document. Tables may be of any size, but only tables that fit onto a single printed page will be included in the PDF version of the article (up to a maximum of three).</w:t>
-      </w:r>
-    </w:p>
-    <w:p>
-      <w:pPr>
-        <w:pStyle w:val="CommentText"/>
-        <w:jc w:val="left"/>
-      </w:pPr>
-    </w:p>
-    <w:p>
-      <w:pPr>
-        <w:pStyle w:val="CommentText"/>
-        <w:jc w:val="left"/>
-      </w:pPr>
-      <w:r>
-        <w:t>Due to typesetting constraints, tables that cannot be fit onto a single A4 page cannot be included in the PDF version of the article and will be hosted as Supplementary Tables. Any such tables must be labelled in the text as ‘Supplementary' tables and numbered separately from the main table list e.g. ‘Table 1, Table 2, Supplementary Table 1’ etc. Please note bibliographic references cannot be included within Supplementary Tables and should not be listed in the reference list, which only refers to references used in the main article file. If you do wish to formally cite information used in any supplementary file, please find a means of mentioning these references on the main text. Finally, please note it may be preferable to host large tables within your repository-deposited dataset, as highlighted above.</w:t>
-      </w:r>
-    </w:p>
-  </w:comment>
-  <w:comment w:id="19" w:author="Fredrik Forsberg" w:date="2024-06-27T10:03:00Z" w:initials="FF">
     <w:p>
       <w:pPr>
         <w:pStyle w:val="CommentText"/>
@@ -4690,8 +4533,6 @@
   <w15:commentEx w15:paraId="1F269F15" w15:done="0"/>
   <w15:commentEx w15:paraId="1CD63BB2" w15:done="0"/>
   <w15:commentEx w15:paraId="416C7D40" w15:done="0"/>
-  <w15:commentEx w15:paraId="35A41683" w15:done="0"/>
-  <w15:commentEx w15:paraId="6A46E5DF" w15:done="0"/>
   <w15:commentEx w15:paraId="4BFCCED3" w15:done="0"/>
   <w15:commentEx w15:paraId="1D9C9ED2" w15:done="0"/>
   <w15:commentEx w15:paraId="06DD3DFD" w15:done="0"/>
@@ -4715,8 +4556,6 @@
   <w16cex:commentExtensible w16cex:durableId="5749F9A9" w16cex:dateUtc="2024-06-27T08:01:00Z"/>
   <w16cex:commentExtensible w16cex:durableId="54DB4799" w16cex:dateUtc="2024-07-25T11:40:00Z"/>
   <w16cex:commentExtensible w16cex:durableId="4CC4E1E8" w16cex:dateUtc="2024-06-27T08:00:00Z"/>
-  <w16cex:commentExtensible w16cex:durableId="7DEB0D80" w16cex:dateUtc="2024-06-28T12:06:00Z"/>
-  <w16cex:commentExtensible w16cex:durableId="03819C80" w16cex:dateUtc="2024-07-22T14:34:00Z"/>
   <w16cex:commentExtensible w16cex:durableId="73801A60" w16cex:dateUtc="2024-06-27T08:01:00Z"/>
   <w16cex:commentExtensible w16cex:durableId="4D9C0EE7" w16cex:dateUtc="2024-06-27T08:02:00Z"/>
   <w16cex:commentExtensible w16cex:durableId="45ECEDF8" w16cex:dateUtc="2024-07-25T13:59:00Z"/>
@@ -4740,8 +4579,6 @@
   <w16cid:commentId w16cid:paraId="1F269F15" w16cid:durableId="5749F9A9"/>
   <w16cid:commentId w16cid:paraId="1CD63BB2" w16cid:durableId="54DB4799"/>
   <w16cid:commentId w16cid:paraId="416C7D40" w16cid:durableId="4CC4E1E8"/>
-  <w16cid:commentId w16cid:paraId="35A41683" w16cid:durableId="7DEB0D80"/>
-  <w16cid:commentId w16cid:paraId="6A46E5DF" w16cid:durableId="03819C80"/>
   <w16cid:commentId w16cid:paraId="4BFCCED3" w16cid:durableId="73801A60"/>
   <w16cid:commentId w16cid:paraId="1D9C9ED2" w16cid:durableId="4D9C0EE7"/>
   <w16cid:commentId w16cid:paraId="06DD3DFD" w16cid:durableId="45ECEDF8"/>

</xml_diff>